<commit_message>
update payload for dataValueSet
</commit_message>
<xml_diff>
--- a/PayLoads for tracker & aggregate data push.docx
+++ b/PayLoads for tracker & aggregate data push.docx
@@ -7994,9 +7994,9 @@
           <w:shd w:val="clear" w:color="auto" w:fill="FFFFFF"/>
           <w:lang w:bidi="ar"/>
         </w:rPr>
-        <w:t xml:space="preserve"> and loop through a </w:t>
-      </w:r>
-      <w:proofErr w:type="gramStart"/>
+        <w:t xml:space="preserve"> and loop through a particular </w:t>
+      </w:r>
+      <w:proofErr w:type="spellStart"/>
       <w:r>
         <w:rPr>
           <w:rFonts w:ascii="Consolas" w:eastAsia="Consolas" w:hAnsi="Consolas" w:cs="Consolas"/>
@@ -8006,22 +8006,9 @@
           <w:shd w:val="clear" w:color="auto" w:fill="FFFFFF"/>
           <w:lang w:bidi="ar"/>
         </w:rPr>
-        <w:t xml:space="preserve">particular </w:t>
-      </w:r>
-      <w:proofErr w:type="spellStart"/>
-      <w:r>
-        <w:rPr>
-          <w:rFonts w:ascii="Consolas" w:eastAsia="Consolas" w:hAnsi="Consolas" w:cs="Consolas"/>
-          <w:color w:val="00B050"/>
-          <w:sz w:val="21"/>
-          <w:szCs w:val="21"/>
-          <w:shd w:val="clear" w:color="auto" w:fill="FFFFFF"/>
-          <w:lang w:bidi="ar"/>
-        </w:rPr>
         <w:t>tei</w:t>
       </w:r>
       <w:proofErr w:type="spellEnd"/>
-      <w:proofErr w:type="gramEnd"/>
       <w:r>
         <w:rPr>
           <w:rFonts w:ascii="Consolas" w:eastAsia="Consolas" w:hAnsi="Consolas" w:cs="Consolas"/>
@@ -9669,9 +9656,9 @@
           <w:shd w:val="clear" w:color="auto" w:fill="FFFFFF"/>
           <w:lang w:bidi="ar"/>
         </w:rPr>
-        <w:t xml:space="preserve"> and loop through a </w:t>
-      </w:r>
-      <w:proofErr w:type="gramStart"/>
+        <w:t xml:space="preserve"> and loop through a particular </w:t>
+      </w:r>
+      <w:proofErr w:type="spellStart"/>
       <w:r>
         <w:rPr>
           <w:rFonts w:ascii="Consolas" w:eastAsia="Consolas" w:hAnsi="Consolas" w:cs="Consolas"/>
@@ -9681,22 +9668,9 @@
           <w:shd w:val="clear" w:color="auto" w:fill="FFFFFF"/>
           <w:lang w:bidi="ar"/>
         </w:rPr>
-        <w:t xml:space="preserve">particular </w:t>
-      </w:r>
-      <w:proofErr w:type="spellStart"/>
-      <w:r>
-        <w:rPr>
-          <w:rFonts w:ascii="Consolas" w:eastAsia="Consolas" w:hAnsi="Consolas" w:cs="Consolas"/>
-          <w:color w:val="00B050"/>
-          <w:sz w:val="21"/>
-          <w:szCs w:val="21"/>
-          <w:shd w:val="clear" w:color="auto" w:fill="FFFFFF"/>
-          <w:lang w:bidi="ar"/>
-        </w:rPr>
         <w:t>tei</w:t>
       </w:r>
       <w:proofErr w:type="spellEnd"/>
-      <w:proofErr w:type="gramEnd"/>
       <w:r>
         <w:rPr>
           <w:rFonts w:ascii="Consolas" w:eastAsia="Consolas" w:hAnsi="Consolas" w:cs="Consolas"/>
@@ -16324,6 +16298,14 @@
           <w:szCs w:val="21"/>
         </w:rPr>
       </w:pPr>
+      <w:r>
+        <w:rPr>
+          <w:rFonts w:ascii="Consolas" w:hAnsi="Consolas" w:cs="Consolas"/>
+          <w:sz w:val="21"/>
+          <w:szCs w:val="21"/>
+        </w:rPr>
+        <w:t>// Another approach</w:t>
+      </w:r>
     </w:p>
     <w:p>
       <w:pPr>
@@ -16344,6 +16326,2584 @@
           <w:szCs w:val="21"/>
         </w:rPr>
       </w:pPr>
+      <w:r>
+        <w:rPr>
+          <w:rFonts w:ascii="Consolas" w:hAnsi="Consolas" w:cs="Consolas"/>
+          <w:sz w:val="21"/>
+          <w:szCs w:val="21"/>
+        </w:rPr>
+        <w:t xml:space="preserve">var </w:t>
+      </w:r>
+      <w:proofErr w:type="spellStart"/>
+      <w:r>
+        <w:rPr>
+          <w:rFonts w:ascii="Consolas" w:hAnsi="Consolas" w:cs="Consolas"/>
+          <w:sz w:val="21"/>
+          <w:szCs w:val="21"/>
+        </w:rPr>
+        <w:t>dataValueSet</w:t>
+      </w:r>
+      <w:proofErr w:type="spellEnd"/>
+      <w:r>
+        <w:rPr>
+          <w:rFonts w:ascii="Consolas" w:hAnsi="Consolas" w:cs="Consolas"/>
+          <w:sz w:val="21"/>
+          <w:szCs w:val="21"/>
+        </w:rPr>
+        <w:t xml:space="preserve"> = {</w:t>
+      </w:r>
+      <w:proofErr w:type="gramStart"/>
+      <w:r>
+        <w:rPr>
+          <w:rFonts w:ascii="Consolas" w:hAnsi="Consolas" w:cs="Consolas"/>
+          <w:sz w:val="21"/>
+          <w:szCs w:val="21"/>
+        </w:rPr>
+        <w:t>};</w:t>
+      </w:r>
+      <w:proofErr w:type="gramEnd"/>
+    </w:p>
+    <w:p>
+      <w:pPr>
+        <w:spacing w:line="240" w:lineRule="auto"/>
+        <w:rPr>
+          <w:rFonts w:ascii="Consolas" w:hAnsi="Consolas" w:cs="Consolas"/>
+          <w:sz w:val="21"/>
+          <w:szCs w:val="21"/>
+        </w:rPr>
+      </w:pPr>
+      <w:r>
+        <w:rPr>
+          <w:rFonts w:ascii="Consolas" w:hAnsi="Consolas" w:cs="Consolas"/>
+          <w:sz w:val="21"/>
+          <w:szCs w:val="21"/>
+        </w:rPr>
+        <w:t xml:space="preserve">var </w:t>
+      </w:r>
+      <w:proofErr w:type="spellStart"/>
+      <w:r>
+        <w:rPr>
+          <w:rFonts w:ascii="Consolas" w:hAnsi="Consolas" w:cs="Consolas"/>
+          <w:sz w:val="21"/>
+          <w:szCs w:val="21"/>
+        </w:rPr>
+        <w:t>dataValues</w:t>
+      </w:r>
+      <w:proofErr w:type="spellEnd"/>
+      <w:r>
+        <w:rPr>
+          <w:rFonts w:ascii="Consolas" w:hAnsi="Consolas" w:cs="Consolas"/>
+          <w:sz w:val="21"/>
+          <w:szCs w:val="21"/>
+        </w:rPr>
+        <w:t xml:space="preserve"> = [</w:t>
+      </w:r>
+      <w:proofErr w:type="gramStart"/>
+      <w:r>
+        <w:rPr>
+          <w:rFonts w:ascii="Consolas" w:hAnsi="Consolas" w:cs="Consolas"/>
+          <w:sz w:val="21"/>
+          <w:szCs w:val="21"/>
+        </w:rPr>
+        <w:t>];</w:t>
+      </w:r>
+      <w:proofErr w:type="gramEnd"/>
+    </w:p>
+    <w:p>
+      <w:pPr>
+        <w:spacing w:line="240" w:lineRule="auto"/>
+        <w:rPr>
+          <w:rFonts w:ascii="Consolas" w:hAnsi="Consolas" w:cs="Consolas"/>
+          <w:sz w:val="21"/>
+          <w:szCs w:val="21"/>
+        </w:rPr>
+      </w:pPr>
+      <w:r>
+        <w:rPr>
+          <w:rFonts w:ascii="Consolas" w:hAnsi="Consolas" w:cs="Consolas"/>
+          <w:sz w:val="21"/>
+          <w:szCs w:val="21"/>
+        </w:rPr>
+        <w:t xml:space="preserve">var </w:t>
+      </w:r>
+      <w:proofErr w:type="spellStart"/>
+      <w:r>
+        <w:rPr>
+          <w:rFonts w:ascii="Consolas" w:hAnsi="Consolas" w:cs="Consolas"/>
+          <w:sz w:val="21"/>
+          <w:szCs w:val="21"/>
+        </w:rPr>
+        <w:t>dataValue</w:t>
+      </w:r>
+      <w:proofErr w:type="spellEnd"/>
+      <w:r>
+        <w:rPr>
+          <w:rFonts w:ascii="Consolas" w:hAnsi="Consolas" w:cs="Consolas"/>
+          <w:sz w:val="21"/>
+          <w:szCs w:val="21"/>
+        </w:rPr>
+        <w:t xml:space="preserve"> = {</w:t>
+      </w:r>
+      <w:proofErr w:type="gramStart"/>
+      <w:r>
+        <w:rPr>
+          <w:rFonts w:ascii="Consolas" w:hAnsi="Consolas" w:cs="Consolas"/>
+          <w:sz w:val="21"/>
+          <w:szCs w:val="21"/>
+        </w:rPr>
+        <w:t>};</w:t>
+      </w:r>
+      <w:proofErr w:type="gramEnd"/>
+    </w:p>
+    <w:p>
+      <w:pPr>
+        <w:spacing w:line="240" w:lineRule="auto"/>
+        <w:rPr>
+          <w:rFonts w:ascii="Consolas" w:hAnsi="Consolas" w:cs="Consolas"/>
+          <w:sz w:val="21"/>
+          <w:szCs w:val="21"/>
+        </w:rPr>
+      </w:pPr>
+    </w:p>
+    <w:p>
+      <w:pPr>
+        <w:spacing w:line="240" w:lineRule="auto"/>
+        <w:rPr>
+          <w:rFonts w:ascii="Consolas" w:hAnsi="Consolas" w:cs="Consolas"/>
+          <w:sz w:val="21"/>
+          <w:szCs w:val="21"/>
+        </w:rPr>
+      </w:pPr>
+      <w:proofErr w:type="spellStart"/>
+      <w:r>
+        <w:rPr>
+          <w:rFonts w:ascii="Consolas" w:hAnsi="Consolas" w:cs="Consolas"/>
+          <w:sz w:val="21"/>
+          <w:szCs w:val="21"/>
+        </w:rPr>
+        <w:t>dataValue.period</w:t>
+      </w:r>
+      <w:proofErr w:type="spellEnd"/>
+      <w:r>
+        <w:rPr>
+          <w:rFonts w:ascii="Consolas" w:hAnsi="Consolas" w:cs="Consolas"/>
+          <w:sz w:val="21"/>
+          <w:szCs w:val="21"/>
+        </w:rPr>
+        <w:t xml:space="preserve"> = year+01; // yearly -- </w:t>
+      </w:r>
+      <w:proofErr w:type="gramStart"/>
+      <w:r>
+        <w:rPr>
+          <w:rFonts w:ascii="Consolas" w:hAnsi="Consolas" w:cs="Consolas"/>
+          <w:sz w:val="21"/>
+          <w:szCs w:val="21"/>
+        </w:rPr>
+        <w:t>2018  monthly</w:t>
+      </w:r>
+      <w:proofErr w:type="gramEnd"/>
+      <w:r>
+        <w:rPr>
+          <w:rFonts w:ascii="Consolas" w:hAnsi="Consolas" w:cs="Consolas"/>
+          <w:sz w:val="21"/>
+          <w:szCs w:val="21"/>
+        </w:rPr>
+        <w:t xml:space="preserve"> 201801,201802</w:t>
+      </w:r>
+    </w:p>
+    <w:p>
+      <w:pPr>
+        <w:spacing w:line="240" w:lineRule="auto"/>
+        <w:rPr>
+          <w:rFonts w:ascii="Consolas" w:hAnsi="Consolas" w:cs="Consolas"/>
+          <w:sz w:val="21"/>
+          <w:szCs w:val="21"/>
+        </w:rPr>
+      </w:pPr>
+      <w:proofErr w:type="spellStart"/>
+      <w:r>
+        <w:rPr>
+          <w:rFonts w:ascii="Consolas" w:hAnsi="Consolas" w:cs="Consolas"/>
+          <w:sz w:val="21"/>
+          <w:szCs w:val="21"/>
+        </w:rPr>
+        <w:t>dataValue.dataElement</w:t>
+      </w:r>
+      <w:proofErr w:type="spellEnd"/>
+      <w:r>
+        <w:rPr>
+          <w:rFonts w:ascii="Consolas" w:hAnsi="Consolas" w:cs="Consolas"/>
+          <w:sz w:val="21"/>
+          <w:szCs w:val="21"/>
+        </w:rPr>
+        <w:t xml:space="preserve"> = </w:t>
+      </w:r>
+      <w:proofErr w:type="spellStart"/>
+      <w:proofErr w:type="gramStart"/>
+      <w:r>
+        <w:rPr>
+          <w:rFonts w:ascii="Consolas" w:hAnsi="Consolas" w:cs="Consolas"/>
+          <w:sz w:val="21"/>
+          <w:szCs w:val="21"/>
+        </w:rPr>
+        <w:t>dataelemenitUID</w:t>
+      </w:r>
+      <w:proofErr w:type="spellEnd"/>
+      <w:r>
+        <w:rPr>
+          <w:rFonts w:ascii="Consolas" w:hAnsi="Consolas" w:cs="Consolas"/>
+          <w:sz w:val="21"/>
+          <w:szCs w:val="21"/>
+        </w:rPr>
+        <w:t>;</w:t>
+      </w:r>
+      <w:proofErr w:type="gramEnd"/>
+    </w:p>
+    <w:p>
+      <w:pPr>
+        <w:spacing w:line="240" w:lineRule="auto"/>
+        <w:rPr>
+          <w:rFonts w:ascii="Consolas" w:hAnsi="Consolas" w:cs="Consolas"/>
+          <w:sz w:val="21"/>
+          <w:szCs w:val="21"/>
+        </w:rPr>
+      </w:pPr>
+      <w:proofErr w:type="spellStart"/>
+      <w:r>
+        <w:rPr>
+          <w:rFonts w:ascii="Consolas" w:hAnsi="Consolas" w:cs="Consolas"/>
+          <w:sz w:val="21"/>
+          <w:szCs w:val="21"/>
+        </w:rPr>
+        <w:t>dataValue.categoryOptionCombo</w:t>
+      </w:r>
+      <w:proofErr w:type="spellEnd"/>
+      <w:r>
+        <w:rPr>
+          <w:rFonts w:ascii="Consolas" w:hAnsi="Consolas" w:cs="Consolas"/>
+          <w:sz w:val="21"/>
+          <w:szCs w:val="21"/>
+        </w:rPr>
+        <w:t xml:space="preserve"> = </w:t>
+      </w:r>
+      <w:proofErr w:type="spellStart"/>
+      <w:proofErr w:type="gramStart"/>
+      <w:r>
+        <w:rPr>
+          <w:rFonts w:ascii="Consolas" w:hAnsi="Consolas" w:cs="Consolas"/>
+          <w:sz w:val="21"/>
+          <w:szCs w:val="21"/>
+        </w:rPr>
+        <w:t>categorycombo</w:t>
+      </w:r>
+      <w:proofErr w:type="spellEnd"/>
+      <w:r>
+        <w:rPr>
+          <w:rFonts w:ascii="Consolas" w:hAnsi="Consolas" w:cs="Consolas"/>
+          <w:sz w:val="21"/>
+          <w:szCs w:val="21"/>
+        </w:rPr>
+        <w:t>;;</w:t>
+      </w:r>
+      <w:proofErr w:type="gramEnd"/>
+    </w:p>
+    <w:p>
+      <w:pPr>
+        <w:spacing w:line="240" w:lineRule="auto"/>
+        <w:rPr>
+          <w:rFonts w:ascii="Consolas" w:hAnsi="Consolas" w:cs="Consolas"/>
+          <w:sz w:val="21"/>
+          <w:szCs w:val="21"/>
+        </w:rPr>
+      </w:pPr>
+      <w:proofErr w:type="spellStart"/>
+      <w:r>
+        <w:rPr>
+          <w:rFonts w:ascii="Consolas" w:hAnsi="Consolas" w:cs="Consolas"/>
+          <w:sz w:val="21"/>
+          <w:szCs w:val="21"/>
+        </w:rPr>
+        <w:t>dataValue.orgUnit</w:t>
+      </w:r>
+      <w:proofErr w:type="spellEnd"/>
+      <w:r>
+        <w:rPr>
+          <w:rFonts w:ascii="Consolas" w:hAnsi="Consolas" w:cs="Consolas"/>
+          <w:sz w:val="21"/>
+          <w:szCs w:val="21"/>
+        </w:rPr>
+        <w:t xml:space="preserve"> = </w:t>
+      </w:r>
+      <w:proofErr w:type="spellStart"/>
+      <w:proofErr w:type="gramStart"/>
+      <w:r>
+        <w:rPr>
+          <w:rFonts w:ascii="Consolas" w:hAnsi="Consolas" w:cs="Consolas"/>
+          <w:sz w:val="21"/>
+          <w:szCs w:val="21"/>
+        </w:rPr>
+        <w:t>orgUnitUID</w:t>
+      </w:r>
+      <w:proofErr w:type="spellEnd"/>
+      <w:r>
+        <w:rPr>
+          <w:rFonts w:ascii="Consolas" w:hAnsi="Consolas" w:cs="Consolas"/>
+          <w:sz w:val="21"/>
+          <w:szCs w:val="21"/>
+        </w:rPr>
+        <w:t>;</w:t>
+      </w:r>
+      <w:proofErr w:type="gramEnd"/>
+    </w:p>
+    <w:p>
+      <w:pPr>
+        <w:spacing w:line="240" w:lineRule="auto"/>
+        <w:rPr>
+          <w:rFonts w:ascii="Consolas" w:hAnsi="Consolas" w:cs="Consolas"/>
+          <w:sz w:val="21"/>
+          <w:szCs w:val="21"/>
+        </w:rPr>
+      </w:pPr>
+      <w:proofErr w:type="spellStart"/>
+      <w:r>
+        <w:rPr>
+          <w:rFonts w:ascii="Consolas" w:hAnsi="Consolas" w:cs="Consolas"/>
+          <w:sz w:val="21"/>
+          <w:szCs w:val="21"/>
+        </w:rPr>
+        <w:t>dataValue.value</w:t>
+      </w:r>
+      <w:proofErr w:type="spellEnd"/>
+      <w:r>
+        <w:rPr>
+          <w:rFonts w:ascii="Consolas" w:hAnsi="Consolas" w:cs="Consolas"/>
+          <w:sz w:val="21"/>
+          <w:szCs w:val="21"/>
+        </w:rPr>
+        <w:t xml:space="preserve"> = </w:t>
+      </w:r>
+      <w:proofErr w:type="spellStart"/>
+      <w:proofErr w:type="gramStart"/>
+      <w:r>
+        <w:rPr>
+          <w:rFonts w:ascii="Consolas" w:hAnsi="Consolas" w:cs="Consolas"/>
+          <w:sz w:val="21"/>
+          <w:szCs w:val="21"/>
+        </w:rPr>
+        <w:t>cellValue</w:t>
+      </w:r>
+      <w:proofErr w:type="spellEnd"/>
+      <w:r>
+        <w:rPr>
+          <w:rFonts w:ascii="Consolas" w:hAnsi="Consolas" w:cs="Consolas"/>
+          <w:sz w:val="21"/>
+          <w:szCs w:val="21"/>
+        </w:rPr>
+        <w:t>;</w:t>
+      </w:r>
+      <w:proofErr w:type="gramEnd"/>
+    </w:p>
+    <w:p>
+      <w:pPr>
+        <w:spacing w:line="240" w:lineRule="auto"/>
+        <w:rPr>
+          <w:rFonts w:ascii="Consolas" w:hAnsi="Consolas" w:cs="Consolas"/>
+          <w:sz w:val="21"/>
+          <w:szCs w:val="21"/>
+        </w:rPr>
+      </w:pPr>
+      <w:proofErr w:type="spellStart"/>
+      <w:r>
+        <w:rPr>
+          <w:rFonts w:ascii="Consolas" w:hAnsi="Consolas" w:cs="Consolas"/>
+          <w:sz w:val="21"/>
+          <w:szCs w:val="21"/>
+        </w:rPr>
+        <w:t>dataValues.push</w:t>
+      </w:r>
+      <w:proofErr w:type="spellEnd"/>
+      <w:r>
+        <w:rPr>
+          <w:rFonts w:ascii="Consolas" w:hAnsi="Consolas" w:cs="Consolas"/>
+          <w:sz w:val="21"/>
+          <w:szCs w:val="21"/>
+        </w:rPr>
+        <w:t>(</w:t>
+      </w:r>
+      <w:proofErr w:type="spellStart"/>
+      <w:r>
+        <w:rPr>
+          <w:rFonts w:ascii="Consolas" w:hAnsi="Consolas" w:cs="Consolas"/>
+          <w:sz w:val="21"/>
+          <w:szCs w:val="21"/>
+        </w:rPr>
+        <w:t>dataValue</w:t>
+      </w:r>
+      <w:proofErr w:type="spellEnd"/>
+      <w:proofErr w:type="gramStart"/>
+      <w:r>
+        <w:rPr>
+          <w:rFonts w:ascii="Consolas" w:hAnsi="Consolas" w:cs="Consolas"/>
+          <w:sz w:val="21"/>
+          <w:szCs w:val="21"/>
+        </w:rPr>
+        <w:t>);</w:t>
+      </w:r>
+      <w:proofErr w:type="gramEnd"/>
+    </w:p>
+    <w:p>
+      <w:pPr>
+        <w:spacing w:line="240" w:lineRule="auto"/>
+        <w:rPr>
+          <w:rFonts w:ascii="Consolas" w:hAnsi="Consolas" w:cs="Consolas"/>
+          <w:sz w:val="21"/>
+          <w:szCs w:val="21"/>
+        </w:rPr>
+      </w:pPr>
+      <w:proofErr w:type="spellStart"/>
+      <w:r>
+        <w:rPr>
+          <w:rFonts w:ascii="Consolas" w:hAnsi="Consolas" w:cs="Consolas"/>
+          <w:sz w:val="21"/>
+          <w:szCs w:val="21"/>
+        </w:rPr>
+        <w:t>dataValueSet.dataValues</w:t>
+      </w:r>
+      <w:proofErr w:type="spellEnd"/>
+      <w:r>
+        <w:rPr>
+          <w:rFonts w:ascii="Consolas" w:hAnsi="Consolas" w:cs="Consolas"/>
+          <w:sz w:val="21"/>
+          <w:szCs w:val="21"/>
+        </w:rPr>
+        <w:t xml:space="preserve"> = </w:t>
+      </w:r>
+      <w:proofErr w:type="spellStart"/>
+      <w:proofErr w:type="gramStart"/>
+      <w:r>
+        <w:rPr>
+          <w:rFonts w:ascii="Consolas" w:hAnsi="Consolas" w:cs="Consolas"/>
+          <w:sz w:val="21"/>
+          <w:szCs w:val="21"/>
+        </w:rPr>
+        <w:t>dataValues</w:t>
+      </w:r>
+      <w:proofErr w:type="spellEnd"/>
+      <w:r>
+        <w:rPr>
+          <w:rFonts w:ascii="Consolas" w:hAnsi="Consolas" w:cs="Consolas"/>
+          <w:sz w:val="21"/>
+          <w:szCs w:val="21"/>
+        </w:rPr>
+        <w:t>;</w:t>
+      </w:r>
+      <w:proofErr w:type="gramEnd"/>
+    </w:p>
+    <w:p>
+      <w:pPr>
+        <w:spacing w:line="240" w:lineRule="auto"/>
+        <w:rPr>
+          <w:rFonts w:ascii="Consolas" w:hAnsi="Consolas" w:cs="Consolas"/>
+          <w:sz w:val="21"/>
+          <w:szCs w:val="21"/>
+        </w:rPr>
+      </w:pPr>
+    </w:p>
+    <w:p>
+      <w:pPr>
+        <w:spacing w:line="240" w:lineRule="auto"/>
+        <w:rPr>
+          <w:rFonts w:ascii="Consolas" w:hAnsi="Consolas" w:cs="Consolas"/>
+          <w:sz w:val="21"/>
+          <w:szCs w:val="21"/>
+        </w:rPr>
+      </w:pPr>
+      <w:r>
+        <w:rPr>
+          <w:rFonts w:ascii="Consolas" w:hAnsi="Consolas" w:cs="Consolas"/>
+          <w:sz w:val="21"/>
+          <w:szCs w:val="21"/>
+        </w:rPr>
+        <w:t xml:space="preserve">var </w:t>
+      </w:r>
+      <w:proofErr w:type="spellStart"/>
+      <w:r>
+        <w:rPr>
+          <w:rFonts w:ascii="Consolas" w:hAnsi="Consolas" w:cs="Consolas"/>
+          <w:sz w:val="21"/>
+          <w:szCs w:val="21"/>
+        </w:rPr>
+        <w:t>dataJSON</w:t>
+      </w:r>
+      <w:proofErr w:type="spellEnd"/>
+      <w:r>
+        <w:rPr>
+          <w:rFonts w:ascii="Consolas" w:hAnsi="Consolas" w:cs="Consolas"/>
+          <w:sz w:val="21"/>
+          <w:szCs w:val="21"/>
+        </w:rPr>
+        <w:t xml:space="preserve"> = </w:t>
+      </w:r>
+      <w:proofErr w:type="spellStart"/>
+      <w:r>
+        <w:rPr>
+          <w:rFonts w:ascii="Consolas" w:hAnsi="Consolas" w:cs="Consolas"/>
+          <w:sz w:val="21"/>
+          <w:szCs w:val="21"/>
+        </w:rPr>
+        <w:t>JSON.stringify</w:t>
+      </w:r>
+      <w:proofErr w:type="spellEnd"/>
+      <w:r>
+        <w:rPr>
+          <w:rFonts w:ascii="Consolas" w:hAnsi="Consolas" w:cs="Consolas"/>
+          <w:sz w:val="21"/>
+          <w:szCs w:val="21"/>
+        </w:rPr>
+        <w:t>(</w:t>
+      </w:r>
+      <w:proofErr w:type="spellStart"/>
+      <w:r>
+        <w:rPr>
+          <w:rFonts w:ascii="Consolas" w:hAnsi="Consolas" w:cs="Consolas"/>
+          <w:sz w:val="21"/>
+          <w:szCs w:val="21"/>
+        </w:rPr>
+        <w:t>dataValueSet</w:t>
+      </w:r>
+      <w:proofErr w:type="spellEnd"/>
+      <w:proofErr w:type="gramStart"/>
+      <w:r>
+        <w:rPr>
+          <w:rFonts w:ascii="Consolas" w:hAnsi="Consolas" w:cs="Consolas"/>
+          <w:sz w:val="21"/>
+          <w:szCs w:val="21"/>
+        </w:rPr>
+        <w:t>);</w:t>
+      </w:r>
+      <w:proofErr w:type="gramEnd"/>
+    </w:p>
+    <w:p>
+      <w:pPr>
+        <w:spacing w:line="240" w:lineRule="auto"/>
+        <w:rPr>
+          <w:rFonts w:ascii="Consolas" w:hAnsi="Consolas" w:cs="Consolas"/>
+          <w:sz w:val="21"/>
+          <w:szCs w:val="21"/>
+        </w:rPr>
+      </w:pPr>
+      <w:proofErr w:type="gramStart"/>
+      <w:r>
+        <w:rPr>
+          <w:rFonts w:ascii="Consolas" w:hAnsi="Consolas" w:cs="Consolas"/>
+          <w:sz w:val="21"/>
+          <w:szCs w:val="21"/>
+        </w:rPr>
+        <w:t>if(</w:t>
+      </w:r>
+      <w:proofErr w:type="spellStart"/>
+      <w:proofErr w:type="gramEnd"/>
+      <w:r>
+        <w:rPr>
+          <w:rFonts w:ascii="Consolas" w:hAnsi="Consolas" w:cs="Consolas"/>
+          <w:sz w:val="21"/>
+          <w:szCs w:val="21"/>
+        </w:rPr>
+        <w:t>dataValueSet.dataValues.length</w:t>
+      </w:r>
+      <w:proofErr w:type="spellEnd"/>
+      <w:r>
+        <w:rPr>
+          <w:rFonts w:ascii="Consolas" w:hAnsi="Consolas" w:cs="Consolas"/>
+          <w:sz w:val="21"/>
+          <w:szCs w:val="21"/>
+        </w:rPr>
+        <w:t xml:space="preserve"> != 0){</w:t>
+      </w:r>
+    </w:p>
+    <w:p>
+      <w:pPr>
+        <w:spacing w:line="240" w:lineRule="auto"/>
+        <w:rPr>
+          <w:rFonts w:ascii="Consolas" w:hAnsi="Consolas" w:cs="Consolas"/>
+          <w:sz w:val="21"/>
+          <w:szCs w:val="21"/>
+        </w:rPr>
+      </w:pPr>
+    </w:p>
+    <w:p>
+      <w:pPr>
+        <w:spacing w:line="240" w:lineRule="auto"/>
+        <w:rPr>
+          <w:rFonts w:ascii="Consolas" w:hAnsi="Consolas" w:cs="Consolas"/>
+          <w:sz w:val="21"/>
+          <w:szCs w:val="21"/>
+        </w:rPr>
+      </w:pPr>
+      <w:r>
+        <w:rPr>
+          <w:rFonts w:ascii="Consolas" w:hAnsi="Consolas" w:cs="Consolas"/>
+          <w:sz w:val="21"/>
+          <w:szCs w:val="21"/>
+        </w:rPr>
+        <w:t xml:space="preserve">        </w:t>
+      </w:r>
+      <w:proofErr w:type="gramStart"/>
+      <w:r>
+        <w:rPr>
+          <w:rFonts w:ascii="Consolas" w:hAnsi="Consolas" w:cs="Consolas"/>
+          <w:sz w:val="21"/>
+          <w:szCs w:val="21"/>
+        </w:rPr>
+        <w:t>$.ajax</w:t>
+      </w:r>
+      <w:proofErr w:type="gramEnd"/>
+      <w:r>
+        <w:rPr>
+          <w:rFonts w:ascii="Consolas" w:hAnsi="Consolas" w:cs="Consolas"/>
+          <w:sz w:val="21"/>
+          <w:szCs w:val="21"/>
+        </w:rPr>
+        <w:t>({</w:t>
+      </w:r>
+    </w:p>
+    <w:p>
+      <w:pPr>
+        <w:spacing w:line="240" w:lineRule="auto"/>
+        <w:rPr>
+          <w:rFonts w:ascii="Consolas" w:hAnsi="Consolas" w:cs="Consolas"/>
+          <w:sz w:val="21"/>
+          <w:szCs w:val="21"/>
+        </w:rPr>
+      </w:pPr>
+      <w:r>
+        <w:rPr>
+          <w:rFonts w:ascii="Consolas" w:hAnsi="Consolas" w:cs="Consolas"/>
+          <w:sz w:val="21"/>
+          <w:szCs w:val="21"/>
+        </w:rPr>
+        <w:lastRenderedPageBreak/>
+        <w:t xml:space="preserve">            async: false,</w:t>
+      </w:r>
+    </w:p>
+    <w:p>
+      <w:pPr>
+        <w:spacing w:line="240" w:lineRule="auto"/>
+        <w:rPr>
+          <w:rFonts w:ascii="Consolas" w:hAnsi="Consolas" w:cs="Consolas"/>
+          <w:sz w:val="21"/>
+          <w:szCs w:val="21"/>
+        </w:rPr>
+      </w:pPr>
+      <w:r>
+        <w:rPr>
+          <w:rFonts w:ascii="Consolas" w:hAnsi="Consolas" w:cs="Consolas"/>
+          <w:sz w:val="21"/>
+          <w:szCs w:val="21"/>
+        </w:rPr>
+        <w:t xml:space="preserve">            type: "POST",</w:t>
+      </w:r>
+    </w:p>
+    <w:p>
+      <w:pPr>
+        <w:spacing w:line="240" w:lineRule="auto"/>
+        <w:rPr>
+          <w:rFonts w:ascii="Consolas" w:hAnsi="Consolas" w:cs="Consolas"/>
+          <w:sz w:val="21"/>
+          <w:szCs w:val="21"/>
+        </w:rPr>
+      </w:pPr>
+      <w:r>
+        <w:rPr>
+          <w:rFonts w:ascii="Consolas" w:hAnsi="Consolas" w:cs="Consolas"/>
+          <w:sz w:val="21"/>
+          <w:szCs w:val="21"/>
+        </w:rPr>
+        <w:t xml:space="preserve">            </w:t>
+      </w:r>
+      <w:proofErr w:type="spellStart"/>
+      <w:r>
+        <w:rPr>
+          <w:rFonts w:ascii="Consolas" w:hAnsi="Consolas" w:cs="Consolas"/>
+          <w:sz w:val="21"/>
+          <w:szCs w:val="21"/>
+        </w:rPr>
+        <w:t>dataType</w:t>
+      </w:r>
+      <w:proofErr w:type="spellEnd"/>
+      <w:r>
+        <w:rPr>
+          <w:rFonts w:ascii="Consolas" w:hAnsi="Consolas" w:cs="Consolas"/>
+          <w:sz w:val="21"/>
+          <w:szCs w:val="21"/>
+        </w:rPr>
+        <w:t>: "json",</w:t>
+      </w:r>
+    </w:p>
+    <w:p>
+      <w:pPr>
+        <w:spacing w:line="240" w:lineRule="auto"/>
+        <w:rPr>
+          <w:rFonts w:ascii="Consolas" w:hAnsi="Consolas" w:cs="Consolas"/>
+          <w:sz w:val="21"/>
+          <w:szCs w:val="21"/>
+        </w:rPr>
+      </w:pPr>
+      <w:r>
+        <w:rPr>
+          <w:rFonts w:ascii="Consolas" w:hAnsi="Consolas" w:cs="Consolas"/>
+          <w:sz w:val="21"/>
+          <w:szCs w:val="21"/>
+        </w:rPr>
+        <w:t xml:space="preserve">            </w:t>
+      </w:r>
+      <w:proofErr w:type="spellStart"/>
+      <w:r>
+        <w:rPr>
+          <w:rFonts w:ascii="Consolas" w:hAnsi="Consolas" w:cs="Consolas"/>
+          <w:sz w:val="21"/>
+          <w:szCs w:val="21"/>
+        </w:rPr>
+        <w:t>contentType</w:t>
+      </w:r>
+      <w:proofErr w:type="spellEnd"/>
+      <w:r>
+        <w:rPr>
+          <w:rFonts w:ascii="Consolas" w:hAnsi="Consolas" w:cs="Consolas"/>
+          <w:sz w:val="21"/>
+          <w:szCs w:val="21"/>
+        </w:rPr>
+        <w:t>: "application/json",</w:t>
+      </w:r>
+    </w:p>
+    <w:p>
+      <w:pPr>
+        <w:spacing w:line="240" w:lineRule="auto"/>
+        <w:rPr>
+          <w:rFonts w:ascii="Consolas" w:hAnsi="Consolas" w:cs="Consolas"/>
+          <w:sz w:val="21"/>
+          <w:szCs w:val="21"/>
+        </w:rPr>
+      </w:pPr>
+      <w:r>
+        <w:rPr>
+          <w:rFonts w:ascii="Consolas" w:hAnsi="Consolas" w:cs="Consolas"/>
+          <w:sz w:val="21"/>
+          <w:szCs w:val="21"/>
+        </w:rPr>
+        <w:t xml:space="preserve">            url: </w:t>
+      </w:r>
+      <w:proofErr w:type="gramStart"/>
+      <w:r>
+        <w:rPr>
+          <w:rFonts w:ascii="Consolas" w:hAnsi="Consolas" w:cs="Consolas"/>
+          <w:sz w:val="21"/>
+          <w:szCs w:val="21"/>
+        </w:rPr>
+        <w:t>'..</w:t>
+      </w:r>
+      <w:proofErr w:type="gramEnd"/>
+      <w:r>
+        <w:rPr>
+          <w:rFonts w:ascii="Consolas" w:hAnsi="Consolas" w:cs="Consolas"/>
+          <w:sz w:val="21"/>
+          <w:szCs w:val="21"/>
+        </w:rPr>
+        <w:t>/</w:t>
+      </w:r>
+      <w:proofErr w:type="spellStart"/>
+      <w:r>
+        <w:rPr>
+          <w:rFonts w:ascii="Consolas" w:hAnsi="Consolas" w:cs="Consolas"/>
+          <w:sz w:val="21"/>
+          <w:szCs w:val="21"/>
+        </w:rPr>
+        <w:t>api</w:t>
+      </w:r>
+      <w:proofErr w:type="spellEnd"/>
+      <w:r>
+        <w:rPr>
+          <w:rFonts w:ascii="Consolas" w:hAnsi="Consolas" w:cs="Consolas"/>
+          <w:sz w:val="21"/>
+          <w:szCs w:val="21"/>
+        </w:rPr>
+        <w:t>/</w:t>
+      </w:r>
+      <w:proofErr w:type="spellStart"/>
+      <w:r>
+        <w:rPr>
+          <w:rFonts w:ascii="Consolas" w:hAnsi="Consolas" w:cs="Consolas"/>
+          <w:sz w:val="21"/>
+          <w:szCs w:val="21"/>
+        </w:rPr>
+        <w:t>dataValueSets</w:t>
+      </w:r>
+      <w:proofErr w:type="spellEnd"/>
+      <w:r>
+        <w:rPr>
+          <w:rFonts w:ascii="Consolas" w:hAnsi="Consolas" w:cs="Consolas"/>
+          <w:sz w:val="21"/>
+          <w:szCs w:val="21"/>
+        </w:rPr>
+        <w:t>/',</w:t>
+      </w:r>
+    </w:p>
+    <w:p>
+      <w:pPr>
+        <w:spacing w:line="240" w:lineRule="auto"/>
+        <w:rPr>
+          <w:rFonts w:ascii="Consolas" w:hAnsi="Consolas" w:cs="Consolas"/>
+          <w:sz w:val="21"/>
+          <w:szCs w:val="21"/>
+        </w:rPr>
+      </w:pPr>
+      <w:r>
+        <w:rPr>
+          <w:rFonts w:ascii="Consolas" w:hAnsi="Consolas" w:cs="Consolas"/>
+          <w:sz w:val="21"/>
+          <w:szCs w:val="21"/>
+        </w:rPr>
+        <w:t xml:space="preserve">            data: </w:t>
+      </w:r>
+      <w:proofErr w:type="spellStart"/>
+      <w:r>
+        <w:rPr>
+          <w:rFonts w:ascii="Consolas" w:hAnsi="Consolas" w:cs="Consolas"/>
+          <w:sz w:val="21"/>
+          <w:szCs w:val="21"/>
+        </w:rPr>
+        <w:t>dataJSON</w:t>
+      </w:r>
+      <w:proofErr w:type="spellEnd"/>
+      <w:r>
+        <w:rPr>
+          <w:rFonts w:ascii="Consolas" w:hAnsi="Consolas" w:cs="Consolas"/>
+          <w:sz w:val="21"/>
+          <w:szCs w:val="21"/>
+        </w:rPr>
+        <w:t>,</w:t>
+      </w:r>
+    </w:p>
+    <w:p>
+      <w:pPr>
+        <w:spacing w:line="240" w:lineRule="auto"/>
+        <w:rPr>
+          <w:rFonts w:ascii="Consolas" w:hAnsi="Consolas" w:cs="Consolas"/>
+          <w:sz w:val="21"/>
+          <w:szCs w:val="21"/>
+        </w:rPr>
+      </w:pPr>
+      <w:r>
+        <w:rPr>
+          <w:rFonts w:ascii="Consolas" w:hAnsi="Consolas" w:cs="Consolas"/>
+          <w:sz w:val="21"/>
+          <w:szCs w:val="21"/>
+        </w:rPr>
+        <w:t xml:space="preserve">            success: function (response) {</w:t>
+      </w:r>
+    </w:p>
+    <w:p>
+      <w:pPr>
+        <w:spacing w:line="240" w:lineRule="auto"/>
+        <w:rPr>
+          <w:rFonts w:ascii="Consolas" w:hAnsi="Consolas" w:cs="Consolas"/>
+          <w:sz w:val="21"/>
+          <w:szCs w:val="21"/>
+        </w:rPr>
+      </w:pPr>
+      <w:r>
+        <w:rPr>
+          <w:rFonts w:ascii="Consolas" w:hAnsi="Consolas" w:cs="Consolas"/>
+          <w:sz w:val="21"/>
+          <w:szCs w:val="21"/>
+        </w:rPr>
+        <w:t xml:space="preserve">                </w:t>
+      </w:r>
+      <w:proofErr w:type="gramStart"/>
+      <w:r>
+        <w:rPr>
+          <w:rFonts w:ascii="Consolas" w:hAnsi="Consolas" w:cs="Consolas"/>
+          <w:sz w:val="21"/>
+          <w:szCs w:val="21"/>
+        </w:rPr>
+        <w:t>console.log(</w:t>
+      </w:r>
+      <w:proofErr w:type="gramEnd"/>
+      <w:r>
+        <w:rPr>
+          <w:rFonts w:ascii="Consolas" w:hAnsi="Consolas" w:cs="Consolas"/>
+          <w:sz w:val="21"/>
+          <w:szCs w:val="21"/>
+        </w:rPr>
+        <w:t>"response : " + response);</w:t>
+      </w:r>
+    </w:p>
+    <w:p>
+      <w:pPr>
+        <w:spacing w:line="240" w:lineRule="auto"/>
+        <w:rPr>
+          <w:rFonts w:ascii="Consolas" w:hAnsi="Consolas" w:cs="Consolas"/>
+          <w:sz w:val="21"/>
+          <w:szCs w:val="21"/>
+        </w:rPr>
+      </w:pPr>
+      <w:r>
+        <w:rPr>
+          <w:rFonts w:ascii="Consolas" w:hAnsi="Consolas" w:cs="Consolas"/>
+          <w:sz w:val="21"/>
+          <w:szCs w:val="21"/>
+        </w:rPr>
+        <w:t xml:space="preserve">                </w:t>
+      </w:r>
+      <w:proofErr w:type="gramStart"/>
+      <w:r>
+        <w:rPr>
+          <w:rFonts w:ascii="Consolas" w:hAnsi="Consolas" w:cs="Consolas"/>
+          <w:sz w:val="21"/>
+          <w:szCs w:val="21"/>
+        </w:rPr>
+        <w:t>console.log(</w:t>
+      </w:r>
+      <w:proofErr w:type="gramEnd"/>
+      <w:r>
+        <w:rPr>
+          <w:rFonts w:ascii="Consolas" w:hAnsi="Consolas" w:cs="Consolas"/>
+          <w:sz w:val="21"/>
+          <w:szCs w:val="21"/>
+        </w:rPr>
+        <w:t xml:space="preserve">"response : " + </w:t>
+      </w:r>
+      <w:proofErr w:type="spellStart"/>
+      <w:r>
+        <w:rPr>
+          <w:rFonts w:ascii="Consolas" w:hAnsi="Consolas" w:cs="Consolas"/>
+          <w:sz w:val="21"/>
+          <w:szCs w:val="21"/>
+        </w:rPr>
+        <w:t>response.conflicts</w:t>
+      </w:r>
+      <w:proofErr w:type="spellEnd"/>
+      <w:r>
+        <w:rPr>
+          <w:rFonts w:ascii="Consolas" w:hAnsi="Consolas" w:cs="Consolas"/>
+          <w:sz w:val="21"/>
+          <w:szCs w:val="21"/>
+        </w:rPr>
+        <w:t>);</w:t>
+      </w:r>
+    </w:p>
+    <w:p>
+      <w:pPr>
+        <w:spacing w:line="240" w:lineRule="auto"/>
+        <w:rPr>
+          <w:rFonts w:ascii="Consolas" w:hAnsi="Consolas" w:cs="Consolas"/>
+          <w:sz w:val="21"/>
+          <w:szCs w:val="21"/>
+        </w:rPr>
+      </w:pPr>
+    </w:p>
+    <w:p>
+      <w:pPr>
+        <w:spacing w:line="240" w:lineRule="auto"/>
+        <w:rPr>
+          <w:rFonts w:ascii="Consolas" w:hAnsi="Consolas" w:cs="Consolas"/>
+          <w:sz w:val="21"/>
+          <w:szCs w:val="21"/>
+        </w:rPr>
+      </w:pPr>
+      <w:r>
+        <w:rPr>
+          <w:rFonts w:ascii="Consolas" w:hAnsi="Consolas" w:cs="Consolas"/>
+          <w:sz w:val="21"/>
+          <w:szCs w:val="21"/>
+        </w:rPr>
+        <w:t xml:space="preserve">                </w:t>
+      </w:r>
+      <w:proofErr w:type="spellStart"/>
+      <w:r>
+        <w:rPr>
+          <w:rFonts w:ascii="Consolas" w:hAnsi="Consolas" w:cs="Consolas"/>
+          <w:sz w:val="21"/>
+          <w:szCs w:val="21"/>
+        </w:rPr>
+        <w:t>impCount</w:t>
+      </w:r>
+      <w:proofErr w:type="spellEnd"/>
+      <w:r>
+        <w:rPr>
+          <w:rFonts w:ascii="Consolas" w:hAnsi="Consolas" w:cs="Consolas"/>
+          <w:sz w:val="21"/>
+          <w:szCs w:val="21"/>
+        </w:rPr>
+        <w:t xml:space="preserve"> = </w:t>
+      </w:r>
+      <w:proofErr w:type="spellStart"/>
+      <w:proofErr w:type="gramStart"/>
+      <w:r>
+        <w:rPr>
+          <w:rFonts w:ascii="Consolas" w:hAnsi="Consolas" w:cs="Consolas"/>
+          <w:sz w:val="21"/>
+          <w:szCs w:val="21"/>
+        </w:rPr>
+        <w:t>response.importCount.imported</w:t>
+      </w:r>
+      <w:proofErr w:type="spellEnd"/>
+      <w:proofErr w:type="gramEnd"/>
+      <w:r>
+        <w:rPr>
+          <w:rFonts w:ascii="Consolas" w:hAnsi="Consolas" w:cs="Consolas"/>
+          <w:sz w:val="21"/>
+          <w:szCs w:val="21"/>
+        </w:rPr>
+        <w:t>;</w:t>
+      </w:r>
+    </w:p>
+    <w:p>
+      <w:pPr>
+        <w:spacing w:line="240" w:lineRule="auto"/>
+        <w:rPr>
+          <w:rFonts w:ascii="Consolas" w:hAnsi="Consolas" w:cs="Consolas"/>
+          <w:sz w:val="21"/>
+          <w:szCs w:val="21"/>
+        </w:rPr>
+      </w:pPr>
+      <w:r>
+        <w:rPr>
+          <w:rFonts w:ascii="Consolas" w:hAnsi="Consolas" w:cs="Consolas"/>
+          <w:sz w:val="21"/>
+          <w:szCs w:val="21"/>
+        </w:rPr>
+        <w:t xml:space="preserve">                </w:t>
+      </w:r>
+      <w:proofErr w:type="spellStart"/>
+      <w:r>
+        <w:rPr>
+          <w:rFonts w:ascii="Consolas" w:hAnsi="Consolas" w:cs="Consolas"/>
+          <w:sz w:val="21"/>
+          <w:szCs w:val="21"/>
+        </w:rPr>
+        <w:t>upCount</w:t>
+      </w:r>
+      <w:proofErr w:type="spellEnd"/>
+      <w:r>
+        <w:rPr>
+          <w:rFonts w:ascii="Consolas" w:hAnsi="Consolas" w:cs="Consolas"/>
+          <w:sz w:val="21"/>
+          <w:szCs w:val="21"/>
+        </w:rPr>
+        <w:t xml:space="preserve"> = </w:t>
+      </w:r>
+      <w:proofErr w:type="spellStart"/>
+      <w:proofErr w:type="gramStart"/>
+      <w:r>
+        <w:rPr>
+          <w:rFonts w:ascii="Consolas" w:hAnsi="Consolas" w:cs="Consolas"/>
+          <w:sz w:val="21"/>
+          <w:szCs w:val="21"/>
+        </w:rPr>
+        <w:t>response.importCount.updated</w:t>
+      </w:r>
+      <w:proofErr w:type="spellEnd"/>
+      <w:proofErr w:type="gramEnd"/>
+      <w:r>
+        <w:rPr>
+          <w:rFonts w:ascii="Consolas" w:hAnsi="Consolas" w:cs="Consolas"/>
+          <w:sz w:val="21"/>
+          <w:szCs w:val="21"/>
+        </w:rPr>
+        <w:t>;</w:t>
+      </w:r>
+    </w:p>
+    <w:p>
+      <w:pPr>
+        <w:spacing w:line="240" w:lineRule="auto"/>
+        <w:rPr>
+          <w:rFonts w:ascii="Consolas" w:hAnsi="Consolas" w:cs="Consolas"/>
+          <w:sz w:val="21"/>
+          <w:szCs w:val="21"/>
+        </w:rPr>
+      </w:pPr>
+      <w:r>
+        <w:rPr>
+          <w:rFonts w:ascii="Consolas" w:hAnsi="Consolas" w:cs="Consolas"/>
+          <w:sz w:val="21"/>
+          <w:szCs w:val="21"/>
+        </w:rPr>
+        <w:t xml:space="preserve">                </w:t>
+      </w:r>
+      <w:proofErr w:type="spellStart"/>
+      <w:r>
+        <w:rPr>
+          <w:rFonts w:ascii="Consolas" w:hAnsi="Consolas" w:cs="Consolas"/>
+          <w:sz w:val="21"/>
+          <w:szCs w:val="21"/>
+        </w:rPr>
+        <w:t>igCount</w:t>
+      </w:r>
+      <w:proofErr w:type="spellEnd"/>
+      <w:r>
+        <w:rPr>
+          <w:rFonts w:ascii="Consolas" w:hAnsi="Consolas" w:cs="Consolas"/>
+          <w:sz w:val="21"/>
+          <w:szCs w:val="21"/>
+        </w:rPr>
+        <w:t xml:space="preserve"> = </w:t>
+      </w:r>
+      <w:proofErr w:type="spellStart"/>
+      <w:proofErr w:type="gramStart"/>
+      <w:r>
+        <w:rPr>
+          <w:rFonts w:ascii="Consolas" w:hAnsi="Consolas" w:cs="Consolas"/>
+          <w:sz w:val="21"/>
+          <w:szCs w:val="21"/>
+        </w:rPr>
+        <w:t>response.importCount.ignored</w:t>
+      </w:r>
+      <w:proofErr w:type="spellEnd"/>
+      <w:proofErr w:type="gramEnd"/>
+      <w:r>
+        <w:rPr>
+          <w:rFonts w:ascii="Consolas" w:hAnsi="Consolas" w:cs="Consolas"/>
+          <w:sz w:val="21"/>
+          <w:szCs w:val="21"/>
+        </w:rPr>
+        <w:t>;</w:t>
+      </w:r>
+    </w:p>
+    <w:p>
+      <w:pPr>
+        <w:spacing w:line="240" w:lineRule="auto"/>
+        <w:rPr>
+          <w:rFonts w:ascii="Consolas" w:hAnsi="Consolas" w:cs="Consolas"/>
+          <w:sz w:val="21"/>
+          <w:szCs w:val="21"/>
+        </w:rPr>
+      </w:pPr>
+      <w:r>
+        <w:rPr>
+          <w:rFonts w:ascii="Consolas" w:hAnsi="Consolas" w:cs="Consolas"/>
+          <w:sz w:val="21"/>
+          <w:szCs w:val="21"/>
+        </w:rPr>
+        <w:t xml:space="preserve">                </w:t>
+      </w:r>
+      <w:proofErr w:type="spellStart"/>
+      <w:r>
+        <w:rPr>
+          <w:rFonts w:ascii="Consolas" w:hAnsi="Consolas" w:cs="Consolas"/>
+          <w:sz w:val="21"/>
+          <w:szCs w:val="21"/>
+        </w:rPr>
+        <w:t>conflictsDetails</w:t>
+      </w:r>
+      <w:proofErr w:type="spellEnd"/>
+      <w:r>
+        <w:rPr>
+          <w:rFonts w:ascii="Consolas" w:hAnsi="Consolas" w:cs="Consolas"/>
+          <w:sz w:val="21"/>
+          <w:szCs w:val="21"/>
+        </w:rPr>
+        <w:t xml:space="preserve">   = </w:t>
+      </w:r>
+      <w:proofErr w:type="spellStart"/>
+      <w:proofErr w:type="gramStart"/>
+      <w:r>
+        <w:rPr>
+          <w:rFonts w:ascii="Consolas" w:hAnsi="Consolas" w:cs="Consolas"/>
+          <w:sz w:val="21"/>
+          <w:szCs w:val="21"/>
+        </w:rPr>
+        <w:t>response.conflicts</w:t>
+      </w:r>
+      <w:proofErr w:type="spellEnd"/>
+      <w:proofErr w:type="gramEnd"/>
+      <w:r>
+        <w:rPr>
+          <w:rFonts w:ascii="Consolas" w:hAnsi="Consolas" w:cs="Consolas"/>
+          <w:sz w:val="21"/>
+          <w:szCs w:val="21"/>
+        </w:rPr>
+        <w:t>;</w:t>
+      </w:r>
+    </w:p>
+    <w:p>
+      <w:pPr>
+        <w:spacing w:line="240" w:lineRule="auto"/>
+        <w:rPr>
+          <w:rFonts w:ascii="Consolas" w:hAnsi="Consolas" w:cs="Consolas"/>
+          <w:sz w:val="21"/>
+          <w:szCs w:val="21"/>
+        </w:rPr>
+      </w:pPr>
+    </w:p>
+    <w:p>
+      <w:pPr>
+        <w:spacing w:line="240" w:lineRule="auto"/>
+        <w:rPr>
+          <w:rFonts w:ascii="Consolas" w:hAnsi="Consolas" w:cs="Consolas"/>
+          <w:sz w:val="21"/>
+          <w:szCs w:val="21"/>
+        </w:rPr>
+      </w:pPr>
+      <w:r>
+        <w:rPr>
+          <w:rFonts w:ascii="Consolas" w:hAnsi="Consolas" w:cs="Consolas"/>
+          <w:sz w:val="21"/>
+          <w:szCs w:val="21"/>
+        </w:rPr>
+        <w:t xml:space="preserve">                // </w:t>
+      </w:r>
+      <w:proofErr w:type="spellStart"/>
+      <w:r>
+        <w:rPr>
+          <w:rFonts w:ascii="Consolas" w:hAnsi="Consolas" w:cs="Consolas"/>
+          <w:sz w:val="21"/>
+          <w:szCs w:val="21"/>
+        </w:rPr>
+        <w:t>dataSet</w:t>
+      </w:r>
+      <w:proofErr w:type="spellEnd"/>
+      <w:r>
+        <w:rPr>
+          <w:rFonts w:ascii="Consolas" w:hAnsi="Consolas" w:cs="Consolas"/>
+          <w:sz w:val="21"/>
+          <w:szCs w:val="21"/>
+        </w:rPr>
+        <w:t xml:space="preserve"> complete registration</w:t>
+      </w:r>
+    </w:p>
+    <w:p>
+      <w:pPr>
+        <w:spacing w:line="240" w:lineRule="auto"/>
+        <w:rPr>
+          <w:rFonts w:ascii="Consolas" w:hAnsi="Consolas" w:cs="Consolas"/>
+          <w:sz w:val="21"/>
+          <w:szCs w:val="21"/>
+        </w:rPr>
+      </w:pPr>
+    </w:p>
+    <w:p>
+      <w:pPr>
+        <w:spacing w:line="240" w:lineRule="auto"/>
+        <w:rPr>
+          <w:rFonts w:ascii="Consolas" w:hAnsi="Consolas" w:cs="Consolas"/>
+          <w:sz w:val="21"/>
+          <w:szCs w:val="21"/>
+        </w:rPr>
+      </w:pPr>
+      <w:r>
+        <w:rPr>
+          <w:rFonts w:ascii="Consolas" w:hAnsi="Consolas" w:cs="Consolas"/>
+          <w:sz w:val="21"/>
+          <w:szCs w:val="21"/>
+        </w:rPr>
+        <w:t xml:space="preserve">                if </w:t>
+      </w:r>
+      <w:proofErr w:type="gramStart"/>
+      <w:r>
+        <w:rPr>
+          <w:rFonts w:ascii="Consolas" w:hAnsi="Consolas" w:cs="Consolas"/>
+          <w:sz w:val="21"/>
+          <w:szCs w:val="21"/>
+        </w:rPr>
+        <w:t xml:space="preserve">( </w:t>
+      </w:r>
+      <w:proofErr w:type="spellStart"/>
+      <w:r>
+        <w:rPr>
+          <w:rFonts w:ascii="Consolas" w:hAnsi="Consolas" w:cs="Consolas"/>
+          <w:sz w:val="21"/>
+          <w:szCs w:val="21"/>
+        </w:rPr>
+        <w:t>response</w:t>
+      </w:r>
+      <w:proofErr w:type="gramEnd"/>
+      <w:r>
+        <w:rPr>
+          <w:rFonts w:ascii="Consolas" w:hAnsi="Consolas" w:cs="Consolas"/>
+          <w:sz w:val="21"/>
+          <w:szCs w:val="21"/>
+        </w:rPr>
+        <w:t>.importCount.updated</w:t>
+      </w:r>
+      <w:proofErr w:type="spellEnd"/>
+      <w:r>
+        <w:rPr>
+          <w:rFonts w:ascii="Consolas" w:hAnsi="Consolas" w:cs="Consolas"/>
+          <w:sz w:val="21"/>
+          <w:szCs w:val="21"/>
+        </w:rPr>
+        <w:t xml:space="preserve"> &gt; 0 || </w:t>
+      </w:r>
+      <w:proofErr w:type="spellStart"/>
+      <w:r>
+        <w:rPr>
+          <w:rFonts w:ascii="Consolas" w:hAnsi="Consolas" w:cs="Consolas"/>
+          <w:sz w:val="21"/>
+          <w:szCs w:val="21"/>
+        </w:rPr>
+        <w:t>response.importCount.imported</w:t>
+      </w:r>
+      <w:proofErr w:type="spellEnd"/>
+      <w:r>
+        <w:rPr>
+          <w:rFonts w:ascii="Consolas" w:hAnsi="Consolas" w:cs="Consolas"/>
+          <w:sz w:val="21"/>
+          <w:szCs w:val="21"/>
+        </w:rPr>
+        <w:t xml:space="preserve"> &gt; 0) {</w:t>
+      </w:r>
+    </w:p>
+    <w:p>
+      <w:pPr>
+        <w:spacing w:line="240" w:lineRule="auto"/>
+        <w:rPr>
+          <w:rFonts w:ascii="Consolas" w:hAnsi="Consolas" w:cs="Consolas"/>
+          <w:sz w:val="21"/>
+          <w:szCs w:val="21"/>
+        </w:rPr>
+      </w:pPr>
+      <w:r>
+        <w:rPr>
+          <w:rFonts w:ascii="Consolas" w:hAnsi="Consolas" w:cs="Consolas"/>
+          <w:sz w:val="21"/>
+          <w:szCs w:val="21"/>
+        </w:rPr>
+        <w:t xml:space="preserve">                    for (var </w:t>
+      </w:r>
+      <w:proofErr w:type="spellStart"/>
+      <w:r>
+        <w:rPr>
+          <w:rFonts w:ascii="Consolas" w:hAnsi="Consolas" w:cs="Consolas"/>
+          <w:sz w:val="21"/>
+          <w:szCs w:val="21"/>
+        </w:rPr>
+        <w:t>i</w:t>
+      </w:r>
+      <w:proofErr w:type="spellEnd"/>
+      <w:r>
+        <w:rPr>
+          <w:rFonts w:ascii="Consolas" w:hAnsi="Consolas" w:cs="Consolas"/>
+          <w:sz w:val="21"/>
+          <w:szCs w:val="21"/>
+        </w:rPr>
+        <w:t xml:space="preserve"> = 0; </w:t>
+      </w:r>
+      <w:proofErr w:type="spellStart"/>
+      <w:r>
+        <w:rPr>
+          <w:rFonts w:ascii="Consolas" w:hAnsi="Consolas" w:cs="Consolas"/>
+          <w:sz w:val="21"/>
+          <w:szCs w:val="21"/>
+        </w:rPr>
+        <w:t>i</w:t>
+      </w:r>
+      <w:proofErr w:type="spellEnd"/>
+      <w:r>
+        <w:rPr>
+          <w:rFonts w:ascii="Consolas" w:hAnsi="Consolas" w:cs="Consolas"/>
+          <w:sz w:val="21"/>
+          <w:szCs w:val="21"/>
+        </w:rPr>
+        <w:t xml:space="preserve"> &lt; </w:t>
+      </w:r>
+      <w:proofErr w:type="spellStart"/>
+      <w:r>
+        <w:rPr>
+          <w:rFonts w:ascii="Consolas" w:hAnsi="Consolas" w:cs="Consolas"/>
+          <w:sz w:val="21"/>
+          <w:szCs w:val="21"/>
+        </w:rPr>
+        <w:t>regOrgUnitList.length</w:t>
+      </w:r>
+      <w:proofErr w:type="spellEnd"/>
+      <w:r>
+        <w:rPr>
+          <w:rFonts w:ascii="Consolas" w:hAnsi="Consolas" w:cs="Consolas"/>
+          <w:sz w:val="21"/>
+          <w:szCs w:val="21"/>
+        </w:rPr>
+        <w:t xml:space="preserve">; </w:t>
+      </w:r>
+      <w:proofErr w:type="spellStart"/>
+      <w:r>
+        <w:rPr>
+          <w:rFonts w:ascii="Consolas" w:hAnsi="Consolas" w:cs="Consolas"/>
+          <w:sz w:val="21"/>
+          <w:szCs w:val="21"/>
+        </w:rPr>
+        <w:t>i</w:t>
+      </w:r>
+      <w:proofErr w:type="spellEnd"/>
+      <w:r>
+        <w:rPr>
+          <w:rFonts w:ascii="Consolas" w:hAnsi="Consolas" w:cs="Consolas"/>
+          <w:sz w:val="21"/>
+          <w:szCs w:val="21"/>
+        </w:rPr>
+        <w:t>++) {</w:t>
+      </w:r>
+    </w:p>
+    <w:p>
+      <w:pPr>
+        <w:spacing w:line="240" w:lineRule="auto"/>
+        <w:rPr>
+          <w:rFonts w:ascii="Consolas" w:hAnsi="Consolas" w:cs="Consolas"/>
+          <w:sz w:val="21"/>
+          <w:szCs w:val="21"/>
+        </w:rPr>
+      </w:pPr>
+      <w:r>
+        <w:rPr>
+          <w:rFonts w:ascii="Consolas" w:hAnsi="Consolas" w:cs="Consolas"/>
+          <w:sz w:val="21"/>
+          <w:szCs w:val="21"/>
+        </w:rPr>
+        <w:t xml:space="preserve">                        for (var j = 0; j &lt; </w:t>
+      </w:r>
+      <w:proofErr w:type="spellStart"/>
+      <w:r>
+        <w:rPr>
+          <w:rFonts w:ascii="Consolas" w:hAnsi="Consolas" w:cs="Consolas"/>
+          <w:sz w:val="21"/>
+          <w:szCs w:val="21"/>
+        </w:rPr>
+        <w:t>regPeriodList.length</w:t>
+      </w:r>
+      <w:proofErr w:type="spellEnd"/>
+      <w:r>
+        <w:rPr>
+          <w:rFonts w:ascii="Consolas" w:hAnsi="Consolas" w:cs="Consolas"/>
+          <w:sz w:val="21"/>
+          <w:szCs w:val="21"/>
+        </w:rPr>
+        <w:t xml:space="preserve">; </w:t>
+      </w:r>
+      <w:proofErr w:type="spellStart"/>
+      <w:r>
+        <w:rPr>
+          <w:rFonts w:ascii="Consolas" w:hAnsi="Consolas" w:cs="Consolas"/>
+          <w:sz w:val="21"/>
+          <w:szCs w:val="21"/>
+        </w:rPr>
+        <w:t>j++</w:t>
+      </w:r>
+      <w:proofErr w:type="spellEnd"/>
+      <w:r>
+        <w:rPr>
+          <w:rFonts w:ascii="Consolas" w:hAnsi="Consolas" w:cs="Consolas"/>
+          <w:sz w:val="21"/>
+          <w:szCs w:val="21"/>
+        </w:rPr>
+        <w:t>) {</w:t>
+      </w:r>
+    </w:p>
+    <w:p>
+      <w:pPr>
+        <w:spacing w:line="240" w:lineRule="auto"/>
+        <w:rPr>
+          <w:rFonts w:ascii="Consolas" w:hAnsi="Consolas" w:cs="Consolas"/>
+          <w:sz w:val="21"/>
+          <w:szCs w:val="21"/>
+        </w:rPr>
+      </w:pPr>
+      <w:r>
+        <w:rPr>
+          <w:rFonts w:ascii="Consolas" w:hAnsi="Consolas" w:cs="Consolas"/>
+          <w:sz w:val="21"/>
+          <w:szCs w:val="21"/>
+        </w:rPr>
+        <w:t xml:space="preserve">                            </w:t>
+      </w:r>
+      <w:proofErr w:type="spellStart"/>
+      <w:proofErr w:type="gramStart"/>
+      <w:r>
+        <w:rPr>
+          <w:rFonts w:ascii="Consolas" w:hAnsi="Consolas" w:cs="Consolas"/>
+          <w:sz w:val="21"/>
+          <w:szCs w:val="21"/>
+        </w:rPr>
+        <w:t>cdsr.completeDataSetRegistrations.push</w:t>
+      </w:r>
+      <w:proofErr w:type="spellEnd"/>
+      <w:proofErr w:type="gramEnd"/>
+      <w:r>
+        <w:rPr>
+          <w:rFonts w:ascii="Consolas" w:hAnsi="Consolas" w:cs="Consolas"/>
+          <w:sz w:val="21"/>
+          <w:szCs w:val="21"/>
+        </w:rPr>
+        <w:t>({</w:t>
+      </w:r>
+    </w:p>
+    <w:p>
+      <w:pPr>
+        <w:spacing w:line="240" w:lineRule="auto"/>
+        <w:rPr>
+          <w:rFonts w:ascii="Consolas" w:hAnsi="Consolas" w:cs="Consolas"/>
+          <w:sz w:val="21"/>
+          <w:szCs w:val="21"/>
+        </w:rPr>
+      </w:pPr>
+      <w:r>
+        <w:rPr>
+          <w:rFonts w:ascii="Consolas" w:hAnsi="Consolas" w:cs="Consolas"/>
+          <w:sz w:val="21"/>
+          <w:szCs w:val="21"/>
+        </w:rPr>
+        <w:t xml:space="preserve">                                '</w:t>
+      </w:r>
+      <w:proofErr w:type="spellStart"/>
+      <w:r>
+        <w:rPr>
+          <w:rFonts w:ascii="Consolas" w:hAnsi="Consolas" w:cs="Consolas"/>
+          <w:sz w:val="21"/>
+          <w:szCs w:val="21"/>
+        </w:rPr>
+        <w:t>dataSet</w:t>
+      </w:r>
+      <w:proofErr w:type="spellEnd"/>
+      <w:r>
+        <w:rPr>
+          <w:rFonts w:ascii="Consolas" w:hAnsi="Consolas" w:cs="Consolas"/>
+          <w:sz w:val="21"/>
+          <w:szCs w:val="21"/>
+        </w:rPr>
+        <w:t xml:space="preserve">': </w:t>
+      </w:r>
+      <w:proofErr w:type="spellStart"/>
+      <w:r>
+        <w:rPr>
+          <w:rFonts w:ascii="Consolas" w:hAnsi="Consolas" w:cs="Consolas"/>
+          <w:sz w:val="21"/>
+          <w:szCs w:val="21"/>
+        </w:rPr>
+        <w:t>dataSetUid</w:t>
+      </w:r>
+      <w:proofErr w:type="spellEnd"/>
+      <w:r>
+        <w:rPr>
+          <w:rFonts w:ascii="Consolas" w:hAnsi="Consolas" w:cs="Consolas"/>
+          <w:sz w:val="21"/>
+          <w:szCs w:val="21"/>
+        </w:rPr>
+        <w:t>,</w:t>
+      </w:r>
+    </w:p>
+    <w:p>
+      <w:pPr>
+        <w:spacing w:line="240" w:lineRule="auto"/>
+        <w:rPr>
+          <w:rFonts w:ascii="Consolas" w:hAnsi="Consolas" w:cs="Consolas"/>
+          <w:sz w:val="21"/>
+          <w:szCs w:val="21"/>
+        </w:rPr>
+      </w:pPr>
+      <w:r>
+        <w:rPr>
+          <w:rFonts w:ascii="Consolas" w:hAnsi="Consolas" w:cs="Consolas"/>
+          <w:sz w:val="21"/>
+          <w:szCs w:val="21"/>
+        </w:rPr>
+        <w:t xml:space="preserve">                                'period': </w:t>
+      </w:r>
+      <w:proofErr w:type="spellStart"/>
+      <w:r>
+        <w:rPr>
+          <w:rFonts w:ascii="Consolas" w:hAnsi="Consolas" w:cs="Consolas"/>
+          <w:sz w:val="21"/>
+          <w:szCs w:val="21"/>
+        </w:rPr>
+        <w:t>regPeriodList</w:t>
+      </w:r>
+      <w:proofErr w:type="spellEnd"/>
+      <w:r>
+        <w:rPr>
+          <w:rFonts w:ascii="Consolas" w:hAnsi="Consolas" w:cs="Consolas"/>
+          <w:sz w:val="21"/>
+          <w:szCs w:val="21"/>
+        </w:rPr>
+        <w:t>[j],</w:t>
+      </w:r>
+    </w:p>
+    <w:p>
+      <w:pPr>
+        <w:spacing w:line="240" w:lineRule="auto"/>
+        <w:rPr>
+          <w:rFonts w:ascii="Consolas" w:hAnsi="Consolas" w:cs="Consolas"/>
+          <w:sz w:val="21"/>
+          <w:szCs w:val="21"/>
+        </w:rPr>
+      </w:pPr>
+      <w:r>
+        <w:rPr>
+          <w:rFonts w:ascii="Consolas" w:hAnsi="Consolas" w:cs="Consolas"/>
+          <w:sz w:val="21"/>
+          <w:szCs w:val="21"/>
+        </w:rPr>
+        <w:t xml:space="preserve">                                '</w:t>
+      </w:r>
+      <w:proofErr w:type="spellStart"/>
+      <w:r>
+        <w:rPr>
+          <w:rFonts w:ascii="Consolas" w:hAnsi="Consolas" w:cs="Consolas"/>
+          <w:sz w:val="21"/>
+          <w:szCs w:val="21"/>
+        </w:rPr>
+        <w:t>organisationUnit</w:t>
+      </w:r>
+      <w:proofErr w:type="spellEnd"/>
+      <w:r>
+        <w:rPr>
+          <w:rFonts w:ascii="Consolas" w:hAnsi="Consolas" w:cs="Consolas"/>
+          <w:sz w:val="21"/>
+          <w:szCs w:val="21"/>
+        </w:rPr>
+        <w:t xml:space="preserve">': </w:t>
+      </w:r>
+      <w:proofErr w:type="spellStart"/>
+      <w:r>
+        <w:rPr>
+          <w:rFonts w:ascii="Consolas" w:hAnsi="Consolas" w:cs="Consolas"/>
+          <w:sz w:val="21"/>
+          <w:szCs w:val="21"/>
+        </w:rPr>
+        <w:t>regOrgUnitList</w:t>
+      </w:r>
+      <w:proofErr w:type="spellEnd"/>
+      <w:r>
+        <w:rPr>
+          <w:rFonts w:ascii="Consolas" w:hAnsi="Consolas" w:cs="Consolas"/>
+          <w:sz w:val="21"/>
+          <w:szCs w:val="21"/>
+        </w:rPr>
+        <w:t>[</w:t>
+      </w:r>
+      <w:proofErr w:type="spellStart"/>
+      <w:r>
+        <w:rPr>
+          <w:rFonts w:ascii="Consolas" w:hAnsi="Consolas" w:cs="Consolas"/>
+          <w:sz w:val="21"/>
+          <w:szCs w:val="21"/>
+        </w:rPr>
+        <w:t>i</w:t>
+      </w:r>
+      <w:proofErr w:type="spellEnd"/>
+      <w:r>
+        <w:rPr>
+          <w:rFonts w:ascii="Consolas" w:hAnsi="Consolas" w:cs="Consolas"/>
+          <w:sz w:val="21"/>
+          <w:szCs w:val="21"/>
+        </w:rPr>
+        <w:t>]</w:t>
+      </w:r>
+    </w:p>
+    <w:p>
+      <w:pPr>
+        <w:spacing w:line="240" w:lineRule="auto"/>
+        <w:rPr>
+          <w:rFonts w:ascii="Consolas" w:hAnsi="Consolas" w:cs="Consolas"/>
+          <w:sz w:val="21"/>
+          <w:szCs w:val="21"/>
+        </w:rPr>
+      </w:pPr>
+      <w:r>
+        <w:rPr>
+          <w:rFonts w:ascii="Consolas" w:hAnsi="Consolas" w:cs="Consolas"/>
+          <w:sz w:val="21"/>
+          <w:szCs w:val="21"/>
+        </w:rPr>
+        <w:t xml:space="preserve">                                // '</w:t>
+      </w:r>
+      <w:proofErr w:type="spellStart"/>
+      <w:r>
+        <w:rPr>
+          <w:rFonts w:ascii="Consolas" w:hAnsi="Consolas" w:cs="Consolas"/>
+          <w:sz w:val="21"/>
+          <w:szCs w:val="21"/>
+        </w:rPr>
+        <w:t>multiOu</w:t>
+      </w:r>
+      <w:proofErr w:type="spellEnd"/>
+      <w:r>
+        <w:rPr>
+          <w:rFonts w:ascii="Consolas" w:hAnsi="Consolas" w:cs="Consolas"/>
+          <w:sz w:val="21"/>
+          <w:szCs w:val="21"/>
+        </w:rPr>
+        <w:t>': false</w:t>
+      </w:r>
+    </w:p>
+    <w:p>
+      <w:pPr>
+        <w:spacing w:line="240" w:lineRule="auto"/>
+        <w:rPr>
+          <w:rFonts w:ascii="Consolas" w:hAnsi="Consolas" w:cs="Consolas"/>
+          <w:sz w:val="21"/>
+          <w:szCs w:val="21"/>
+        </w:rPr>
+      </w:pPr>
+      <w:r>
+        <w:rPr>
+          <w:rFonts w:ascii="Consolas" w:hAnsi="Consolas" w:cs="Consolas"/>
+          <w:sz w:val="21"/>
+          <w:szCs w:val="21"/>
+        </w:rPr>
+        <w:t xml:space="preserve">                            });</w:t>
+      </w:r>
+    </w:p>
+    <w:p>
+      <w:pPr>
+        <w:spacing w:line="240" w:lineRule="auto"/>
+        <w:rPr>
+          <w:rFonts w:ascii="Consolas" w:hAnsi="Consolas" w:cs="Consolas"/>
+          <w:sz w:val="21"/>
+          <w:szCs w:val="21"/>
+        </w:rPr>
+      </w:pPr>
+      <w:r>
+        <w:rPr>
+          <w:rFonts w:ascii="Consolas" w:hAnsi="Consolas" w:cs="Consolas"/>
+          <w:sz w:val="21"/>
+          <w:szCs w:val="21"/>
+        </w:rPr>
+        <w:t xml:space="preserve">                            </w:t>
+      </w:r>
+      <w:proofErr w:type="gramStart"/>
+      <w:r>
+        <w:rPr>
+          <w:rFonts w:ascii="Consolas" w:hAnsi="Consolas" w:cs="Consolas"/>
+          <w:sz w:val="21"/>
+          <w:szCs w:val="21"/>
+        </w:rPr>
+        <w:t>$.ajax</w:t>
+      </w:r>
+      <w:proofErr w:type="gramEnd"/>
+      <w:r>
+        <w:rPr>
+          <w:rFonts w:ascii="Consolas" w:hAnsi="Consolas" w:cs="Consolas"/>
+          <w:sz w:val="21"/>
+          <w:szCs w:val="21"/>
+        </w:rPr>
+        <w:t>({</w:t>
+      </w:r>
+    </w:p>
+    <w:p>
+      <w:pPr>
+        <w:spacing w:line="240" w:lineRule="auto"/>
+        <w:rPr>
+          <w:rFonts w:ascii="Consolas" w:hAnsi="Consolas" w:cs="Consolas"/>
+          <w:sz w:val="21"/>
+          <w:szCs w:val="21"/>
+        </w:rPr>
+      </w:pPr>
+      <w:r>
+        <w:rPr>
+          <w:rFonts w:ascii="Consolas" w:hAnsi="Consolas" w:cs="Consolas"/>
+          <w:sz w:val="21"/>
+          <w:szCs w:val="21"/>
+        </w:rPr>
+        <w:t xml:space="preserve">                                url: </w:t>
+      </w:r>
+      <w:proofErr w:type="gramStart"/>
+      <w:r>
+        <w:rPr>
+          <w:rFonts w:ascii="Consolas" w:hAnsi="Consolas" w:cs="Consolas"/>
+          <w:sz w:val="21"/>
+          <w:szCs w:val="21"/>
+        </w:rPr>
+        <w:t>'..</w:t>
+      </w:r>
+      <w:proofErr w:type="gramEnd"/>
+      <w:r>
+        <w:rPr>
+          <w:rFonts w:ascii="Consolas" w:hAnsi="Consolas" w:cs="Consolas"/>
+          <w:sz w:val="21"/>
+          <w:szCs w:val="21"/>
+        </w:rPr>
+        <w:t>/</w:t>
+      </w:r>
+      <w:proofErr w:type="spellStart"/>
+      <w:r>
+        <w:rPr>
+          <w:rFonts w:ascii="Consolas" w:hAnsi="Consolas" w:cs="Consolas"/>
+          <w:sz w:val="21"/>
+          <w:szCs w:val="21"/>
+        </w:rPr>
+        <w:t>api</w:t>
+      </w:r>
+      <w:proofErr w:type="spellEnd"/>
+      <w:r>
+        <w:rPr>
+          <w:rFonts w:ascii="Consolas" w:hAnsi="Consolas" w:cs="Consolas"/>
+          <w:sz w:val="21"/>
+          <w:szCs w:val="21"/>
+        </w:rPr>
+        <w:t>/</w:t>
+      </w:r>
+      <w:proofErr w:type="spellStart"/>
+      <w:r>
+        <w:rPr>
+          <w:rFonts w:ascii="Consolas" w:hAnsi="Consolas" w:cs="Consolas"/>
+          <w:sz w:val="21"/>
+          <w:szCs w:val="21"/>
+        </w:rPr>
+        <w:t>completeDataSetRegistrations</w:t>
+      </w:r>
+      <w:proofErr w:type="spellEnd"/>
+      <w:r>
+        <w:rPr>
+          <w:rFonts w:ascii="Consolas" w:hAnsi="Consolas" w:cs="Consolas"/>
+          <w:sz w:val="21"/>
+          <w:szCs w:val="21"/>
+        </w:rPr>
+        <w:t>',</w:t>
+      </w:r>
+    </w:p>
+    <w:p>
+      <w:pPr>
+        <w:spacing w:line="240" w:lineRule="auto"/>
+        <w:rPr>
+          <w:rFonts w:ascii="Consolas" w:hAnsi="Consolas" w:cs="Consolas"/>
+          <w:sz w:val="21"/>
+          <w:szCs w:val="21"/>
+        </w:rPr>
+      </w:pPr>
+      <w:r>
+        <w:rPr>
+          <w:rFonts w:ascii="Consolas" w:hAnsi="Consolas" w:cs="Consolas"/>
+          <w:sz w:val="21"/>
+          <w:szCs w:val="21"/>
+        </w:rPr>
+        <w:t xml:space="preserve">                                data: </w:t>
+      </w:r>
+      <w:proofErr w:type="spellStart"/>
+      <w:r>
+        <w:rPr>
+          <w:rFonts w:ascii="Consolas" w:hAnsi="Consolas" w:cs="Consolas"/>
+          <w:sz w:val="21"/>
+          <w:szCs w:val="21"/>
+        </w:rPr>
+        <w:t>JSON.stringify</w:t>
+      </w:r>
+      <w:proofErr w:type="spellEnd"/>
+      <w:r>
+        <w:rPr>
+          <w:rFonts w:ascii="Consolas" w:hAnsi="Consolas" w:cs="Consolas"/>
+          <w:sz w:val="21"/>
+          <w:szCs w:val="21"/>
+        </w:rPr>
+        <w:t>(</w:t>
+      </w:r>
+      <w:proofErr w:type="spellStart"/>
+      <w:r>
+        <w:rPr>
+          <w:rFonts w:ascii="Consolas" w:hAnsi="Consolas" w:cs="Consolas"/>
+          <w:sz w:val="21"/>
+          <w:szCs w:val="21"/>
+        </w:rPr>
+        <w:t>cdsr</w:t>
+      </w:r>
+      <w:proofErr w:type="spellEnd"/>
+      <w:r>
+        <w:rPr>
+          <w:rFonts w:ascii="Consolas" w:hAnsi="Consolas" w:cs="Consolas"/>
+          <w:sz w:val="21"/>
+          <w:szCs w:val="21"/>
+        </w:rPr>
+        <w:t>),</w:t>
+      </w:r>
+    </w:p>
+    <w:p>
+      <w:pPr>
+        <w:spacing w:line="240" w:lineRule="auto"/>
+        <w:rPr>
+          <w:rFonts w:ascii="Consolas" w:hAnsi="Consolas" w:cs="Consolas"/>
+          <w:sz w:val="21"/>
+          <w:szCs w:val="21"/>
+        </w:rPr>
+      </w:pPr>
+      <w:r>
+        <w:rPr>
+          <w:rFonts w:ascii="Consolas" w:hAnsi="Consolas" w:cs="Consolas"/>
+          <w:sz w:val="21"/>
+          <w:szCs w:val="21"/>
+        </w:rPr>
+        <w:t xml:space="preserve">                                </w:t>
+      </w:r>
+      <w:proofErr w:type="spellStart"/>
+      <w:r>
+        <w:rPr>
+          <w:rFonts w:ascii="Consolas" w:hAnsi="Consolas" w:cs="Consolas"/>
+          <w:sz w:val="21"/>
+          <w:szCs w:val="21"/>
+        </w:rPr>
+        <w:t>contentType</w:t>
+      </w:r>
+      <w:proofErr w:type="spellEnd"/>
+      <w:r>
+        <w:rPr>
+          <w:rFonts w:ascii="Consolas" w:hAnsi="Consolas" w:cs="Consolas"/>
+          <w:sz w:val="21"/>
+          <w:szCs w:val="21"/>
+        </w:rPr>
+        <w:t>: "application/json; charset=utf-8",</w:t>
+      </w:r>
+    </w:p>
+    <w:p>
+      <w:pPr>
+        <w:spacing w:line="240" w:lineRule="auto"/>
+        <w:rPr>
+          <w:rFonts w:ascii="Consolas" w:hAnsi="Consolas" w:cs="Consolas"/>
+          <w:sz w:val="21"/>
+          <w:szCs w:val="21"/>
+        </w:rPr>
+      </w:pPr>
+      <w:r>
+        <w:rPr>
+          <w:rFonts w:ascii="Consolas" w:hAnsi="Consolas" w:cs="Consolas"/>
+          <w:sz w:val="21"/>
+          <w:szCs w:val="21"/>
+        </w:rPr>
+        <w:t xml:space="preserve">                                </w:t>
+      </w:r>
+      <w:proofErr w:type="spellStart"/>
+      <w:r>
+        <w:rPr>
+          <w:rFonts w:ascii="Consolas" w:hAnsi="Consolas" w:cs="Consolas"/>
+          <w:sz w:val="21"/>
+          <w:szCs w:val="21"/>
+        </w:rPr>
+        <w:t>dataType</w:t>
+      </w:r>
+      <w:proofErr w:type="spellEnd"/>
+      <w:r>
+        <w:rPr>
+          <w:rFonts w:ascii="Consolas" w:hAnsi="Consolas" w:cs="Consolas"/>
+          <w:sz w:val="21"/>
+          <w:szCs w:val="21"/>
+        </w:rPr>
+        <w:t>: 'json',</w:t>
+      </w:r>
+    </w:p>
+    <w:p>
+      <w:pPr>
+        <w:spacing w:line="240" w:lineRule="auto"/>
+        <w:rPr>
+          <w:rFonts w:ascii="Consolas" w:hAnsi="Consolas" w:cs="Consolas"/>
+          <w:sz w:val="21"/>
+          <w:szCs w:val="21"/>
+        </w:rPr>
+      </w:pPr>
+      <w:r>
+        <w:rPr>
+          <w:rFonts w:ascii="Consolas" w:hAnsi="Consolas" w:cs="Consolas"/>
+          <w:sz w:val="21"/>
+          <w:szCs w:val="21"/>
+        </w:rPr>
+        <w:t xml:space="preserve">                                type: 'POST',</w:t>
+      </w:r>
+    </w:p>
+    <w:p>
+      <w:pPr>
+        <w:spacing w:line="240" w:lineRule="auto"/>
+        <w:rPr>
+          <w:rFonts w:ascii="Consolas" w:hAnsi="Consolas" w:cs="Consolas"/>
+          <w:sz w:val="21"/>
+          <w:szCs w:val="21"/>
+        </w:rPr>
+      </w:pPr>
+      <w:r>
+        <w:rPr>
+          <w:rFonts w:ascii="Consolas" w:hAnsi="Consolas" w:cs="Consolas"/>
+          <w:sz w:val="21"/>
+          <w:szCs w:val="21"/>
+        </w:rPr>
+        <w:t xml:space="preserve">                                success: function (</w:t>
+      </w:r>
+      <w:proofErr w:type="spellStart"/>
+      <w:r>
+        <w:rPr>
+          <w:rFonts w:ascii="Consolas" w:hAnsi="Consolas" w:cs="Consolas"/>
+          <w:sz w:val="21"/>
+          <w:szCs w:val="21"/>
+        </w:rPr>
+        <w:t>dataSetRegResponse</w:t>
+      </w:r>
+      <w:proofErr w:type="spellEnd"/>
+      <w:r>
+        <w:rPr>
+          <w:rFonts w:ascii="Consolas" w:hAnsi="Consolas" w:cs="Consolas"/>
+          <w:sz w:val="21"/>
+          <w:szCs w:val="21"/>
+        </w:rPr>
+        <w:t>) {</w:t>
+      </w:r>
+    </w:p>
+    <w:p>
+      <w:pPr>
+        <w:spacing w:line="240" w:lineRule="auto"/>
+        <w:rPr>
+          <w:rFonts w:ascii="Consolas" w:hAnsi="Consolas" w:cs="Consolas"/>
+          <w:sz w:val="21"/>
+          <w:szCs w:val="21"/>
+        </w:rPr>
+      </w:pPr>
+      <w:r>
+        <w:rPr>
+          <w:rFonts w:ascii="Consolas" w:hAnsi="Consolas" w:cs="Consolas"/>
+          <w:sz w:val="21"/>
+          <w:szCs w:val="21"/>
+        </w:rPr>
+        <w:lastRenderedPageBreak/>
+        <w:t xml:space="preserve">                                    </w:t>
+      </w:r>
+      <w:proofErr w:type="spellStart"/>
+      <w:r>
+        <w:rPr>
+          <w:rFonts w:ascii="Consolas" w:hAnsi="Consolas" w:cs="Consolas"/>
+          <w:sz w:val="21"/>
+          <w:szCs w:val="21"/>
+        </w:rPr>
+        <w:t>dataSetCompleteRegistration</w:t>
+      </w:r>
+      <w:proofErr w:type="spellEnd"/>
+      <w:r>
+        <w:rPr>
+          <w:rFonts w:ascii="Consolas" w:hAnsi="Consolas" w:cs="Consolas"/>
+          <w:sz w:val="21"/>
+          <w:szCs w:val="21"/>
+        </w:rPr>
+        <w:t xml:space="preserve"> = "Registration Complete</w:t>
+      </w:r>
+      <w:proofErr w:type="gramStart"/>
+      <w:r>
+        <w:rPr>
+          <w:rFonts w:ascii="Consolas" w:hAnsi="Consolas" w:cs="Consolas"/>
+          <w:sz w:val="21"/>
+          <w:szCs w:val="21"/>
+        </w:rPr>
+        <w:t>";</w:t>
+      </w:r>
+      <w:proofErr w:type="gramEnd"/>
+    </w:p>
+    <w:p>
+      <w:pPr>
+        <w:spacing w:line="240" w:lineRule="auto"/>
+        <w:rPr>
+          <w:rFonts w:ascii="Consolas" w:hAnsi="Consolas" w:cs="Consolas"/>
+          <w:sz w:val="21"/>
+          <w:szCs w:val="21"/>
+        </w:rPr>
+      </w:pPr>
+      <w:r>
+        <w:rPr>
+          <w:rFonts w:ascii="Consolas" w:hAnsi="Consolas" w:cs="Consolas"/>
+          <w:sz w:val="21"/>
+          <w:szCs w:val="21"/>
+        </w:rPr>
+        <w:t xml:space="preserve">                                    //</w:t>
+      </w:r>
+      <w:proofErr w:type="gramStart"/>
+      <w:r>
+        <w:rPr>
+          <w:rFonts w:ascii="Consolas" w:hAnsi="Consolas" w:cs="Consolas"/>
+          <w:sz w:val="21"/>
+          <w:szCs w:val="21"/>
+        </w:rPr>
+        <w:t>console.log(</w:t>
+      </w:r>
+      <w:proofErr w:type="gramEnd"/>
+      <w:r>
+        <w:rPr>
+          <w:rFonts w:ascii="Consolas" w:hAnsi="Consolas" w:cs="Consolas"/>
+          <w:sz w:val="21"/>
+          <w:szCs w:val="21"/>
+        </w:rPr>
+        <w:t>"Registration Complete");</w:t>
+      </w:r>
+    </w:p>
+    <w:p>
+      <w:pPr>
+        <w:spacing w:line="240" w:lineRule="auto"/>
+        <w:rPr>
+          <w:rFonts w:ascii="Consolas" w:hAnsi="Consolas" w:cs="Consolas"/>
+          <w:sz w:val="21"/>
+          <w:szCs w:val="21"/>
+        </w:rPr>
+      </w:pPr>
+      <w:r>
+        <w:rPr>
+          <w:rFonts w:ascii="Consolas" w:hAnsi="Consolas" w:cs="Consolas"/>
+          <w:sz w:val="21"/>
+          <w:szCs w:val="21"/>
+        </w:rPr>
+        <w:t xml:space="preserve">                                },</w:t>
+      </w:r>
+    </w:p>
+    <w:p>
+      <w:pPr>
+        <w:spacing w:line="240" w:lineRule="auto"/>
+        <w:rPr>
+          <w:rFonts w:ascii="Consolas" w:hAnsi="Consolas" w:cs="Consolas"/>
+          <w:sz w:val="21"/>
+          <w:szCs w:val="21"/>
+        </w:rPr>
+      </w:pPr>
+      <w:r>
+        <w:rPr>
+          <w:rFonts w:ascii="Consolas" w:hAnsi="Consolas" w:cs="Consolas"/>
+          <w:sz w:val="21"/>
+          <w:szCs w:val="21"/>
+        </w:rPr>
+        <w:t xml:space="preserve">                                error: function </w:t>
+      </w:r>
+      <w:proofErr w:type="gramStart"/>
+      <w:r>
+        <w:rPr>
+          <w:rFonts w:ascii="Consolas" w:hAnsi="Consolas" w:cs="Consolas"/>
+          <w:sz w:val="21"/>
+          <w:szCs w:val="21"/>
+        </w:rPr>
+        <w:t xml:space="preserve">( </w:t>
+      </w:r>
+      <w:proofErr w:type="spellStart"/>
+      <w:r>
+        <w:rPr>
+          <w:rFonts w:ascii="Consolas" w:hAnsi="Consolas" w:cs="Consolas"/>
+          <w:sz w:val="21"/>
+          <w:szCs w:val="21"/>
+        </w:rPr>
+        <w:t>dataSetRegResponse</w:t>
+      </w:r>
+      <w:proofErr w:type="spellEnd"/>
+      <w:proofErr w:type="gramEnd"/>
+      <w:r>
+        <w:rPr>
+          <w:rFonts w:ascii="Consolas" w:hAnsi="Consolas" w:cs="Consolas"/>
+          <w:sz w:val="21"/>
+          <w:szCs w:val="21"/>
+        </w:rPr>
+        <w:t>) {</w:t>
+      </w:r>
+    </w:p>
+    <w:p>
+      <w:pPr>
+        <w:spacing w:line="240" w:lineRule="auto"/>
+        <w:rPr>
+          <w:rFonts w:ascii="Consolas" w:hAnsi="Consolas" w:cs="Consolas"/>
+          <w:sz w:val="21"/>
+          <w:szCs w:val="21"/>
+        </w:rPr>
+      </w:pPr>
+      <w:r>
+        <w:rPr>
+          <w:rFonts w:ascii="Consolas" w:hAnsi="Consolas" w:cs="Consolas"/>
+          <w:sz w:val="21"/>
+          <w:szCs w:val="21"/>
+        </w:rPr>
+        <w:t xml:space="preserve">                                    </w:t>
+      </w:r>
+      <w:proofErr w:type="gramStart"/>
+      <w:r>
+        <w:rPr>
+          <w:rFonts w:ascii="Consolas" w:hAnsi="Consolas" w:cs="Consolas"/>
+          <w:sz w:val="21"/>
+          <w:szCs w:val="21"/>
+        </w:rPr>
+        <w:t>console.log(</w:t>
+      </w:r>
+      <w:proofErr w:type="gramEnd"/>
+      <w:r>
+        <w:rPr>
+          <w:rFonts w:ascii="Consolas" w:hAnsi="Consolas" w:cs="Consolas"/>
+          <w:sz w:val="21"/>
+          <w:szCs w:val="21"/>
+        </w:rPr>
+        <w:t>"Error in Registration Complete");</w:t>
+      </w:r>
+    </w:p>
+    <w:p>
+      <w:pPr>
+        <w:spacing w:line="240" w:lineRule="auto"/>
+        <w:rPr>
+          <w:rFonts w:ascii="Consolas" w:hAnsi="Consolas" w:cs="Consolas"/>
+          <w:sz w:val="21"/>
+          <w:szCs w:val="21"/>
+        </w:rPr>
+      </w:pPr>
+      <w:r>
+        <w:rPr>
+          <w:rFonts w:ascii="Consolas" w:hAnsi="Consolas" w:cs="Consolas"/>
+          <w:sz w:val="21"/>
+          <w:szCs w:val="21"/>
+        </w:rPr>
+        <w:t xml:space="preserve">                                    </w:t>
+      </w:r>
+      <w:proofErr w:type="spellStart"/>
+      <w:r>
+        <w:rPr>
+          <w:rFonts w:ascii="Consolas" w:hAnsi="Consolas" w:cs="Consolas"/>
+          <w:sz w:val="21"/>
+          <w:szCs w:val="21"/>
+        </w:rPr>
+        <w:t>dataSetCompleteRegistration</w:t>
+      </w:r>
+      <w:proofErr w:type="spellEnd"/>
+      <w:r>
+        <w:rPr>
+          <w:rFonts w:ascii="Consolas" w:hAnsi="Consolas" w:cs="Consolas"/>
+          <w:sz w:val="21"/>
+          <w:szCs w:val="21"/>
+        </w:rPr>
+        <w:t xml:space="preserve"> = "IGNORED</w:t>
+      </w:r>
+      <w:proofErr w:type="gramStart"/>
+      <w:r>
+        <w:rPr>
+          <w:rFonts w:ascii="Consolas" w:hAnsi="Consolas" w:cs="Consolas"/>
+          <w:sz w:val="21"/>
+          <w:szCs w:val="21"/>
+        </w:rPr>
+        <w:t>";</w:t>
+      </w:r>
+      <w:proofErr w:type="gramEnd"/>
+    </w:p>
+    <w:p>
+      <w:pPr>
+        <w:spacing w:line="240" w:lineRule="auto"/>
+        <w:rPr>
+          <w:rFonts w:ascii="Consolas" w:hAnsi="Consolas" w:cs="Consolas"/>
+          <w:sz w:val="21"/>
+          <w:szCs w:val="21"/>
+        </w:rPr>
+      </w:pPr>
+      <w:r>
+        <w:rPr>
+          <w:rFonts w:ascii="Consolas" w:hAnsi="Consolas" w:cs="Consolas"/>
+          <w:sz w:val="21"/>
+          <w:szCs w:val="21"/>
+        </w:rPr>
+        <w:t xml:space="preserve">                                }</w:t>
+      </w:r>
+    </w:p>
+    <w:p>
+      <w:pPr>
+        <w:spacing w:line="240" w:lineRule="auto"/>
+        <w:rPr>
+          <w:rFonts w:ascii="Consolas" w:hAnsi="Consolas" w:cs="Consolas"/>
+          <w:sz w:val="21"/>
+          <w:szCs w:val="21"/>
+        </w:rPr>
+      </w:pPr>
+      <w:r>
+        <w:rPr>
+          <w:rFonts w:ascii="Consolas" w:hAnsi="Consolas" w:cs="Consolas"/>
+          <w:sz w:val="21"/>
+          <w:szCs w:val="21"/>
+        </w:rPr>
+        <w:t xml:space="preserve">                            });</w:t>
+      </w:r>
+    </w:p>
+    <w:p>
+      <w:pPr>
+        <w:spacing w:line="240" w:lineRule="auto"/>
+        <w:rPr>
+          <w:rFonts w:ascii="Consolas" w:hAnsi="Consolas" w:cs="Consolas"/>
+          <w:sz w:val="21"/>
+          <w:szCs w:val="21"/>
+        </w:rPr>
+      </w:pPr>
+      <w:r>
+        <w:rPr>
+          <w:rFonts w:ascii="Consolas" w:hAnsi="Consolas" w:cs="Consolas"/>
+          <w:sz w:val="21"/>
+          <w:szCs w:val="21"/>
+        </w:rPr>
+        <w:t xml:space="preserve">                            //console.log(</w:t>
+      </w:r>
+      <w:proofErr w:type="spellStart"/>
+      <w:r>
+        <w:rPr>
+          <w:rFonts w:ascii="Consolas" w:hAnsi="Consolas" w:cs="Consolas"/>
+          <w:sz w:val="21"/>
+          <w:szCs w:val="21"/>
+        </w:rPr>
+        <w:t>cdsr</w:t>
+      </w:r>
+      <w:proofErr w:type="spellEnd"/>
+      <w:proofErr w:type="gramStart"/>
+      <w:r>
+        <w:rPr>
+          <w:rFonts w:ascii="Consolas" w:hAnsi="Consolas" w:cs="Consolas"/>
+          <w:sz w:val="21"/>
+          <w:szCs w:val="21"/>
+        </w:rPr>
+        <w:t>);</w:t>
+      </w:r>
+      <w:proofErr w:type="gramEnd"/>
+    </w:p>
+    <w:p>
+      <w:pPr>
+        <w:spacing w:line="240" w:lineRule="auto"/>
+        <w:rPr>
+          <w:rFonts w:ascii="Consolas" w:hAnsi="Consolas" w:cs="Consolas"/>
+          <w:sz w:val="21"/>
+          <w:szCs w:val="21"/>
+        </w:rPr>
+      </w:pPr>
+      <w:r>
+        <w:rPr>
+          <w:rFonts w:ascii="Consolas" w:hAnsi="Consolas" w:cs="Consolas"/>
+          <w:sz w:val="21"/>
+          <w:szCs w:val="21"/>
+        </w:rPr>
+        <w:t xml:space="preserve">                        }</w:t>
+      </w:r>
+    </w:p>
+    <w:p>
+      <w:pPr>
+        <w:spacing w:line="240" w:lineRule="auto"/>
+        <w:rPr>
+          <w:rFonts w:ascii="Consolas" w:hAnsi="Consolas" w:cs="Consolas"/>
+          <w:sz w:val="21"/>
+          <w:szCs w:val="21"/>
+        </w:rPr>
+      </w:pPr>
+      <w:r>
+        <w:rPr>
+          <w:rFonts w:ascii="Consolas" w:hAnsi="Consolas" w:cs="Consolas"/>
+          <w:sz w:val="21"/>
+          <w:szCs w:val="21"/>
+        </w:rPr>
+        <w:t xml:space="preserve">                    }</w:t>
+      </w:r>
+    </w:p>
+    <w:p>
+      <w:pPr>
+        <w:spacing w:line="240" w:lineRule="auto"/>
+        <w:rPr>
+          <w:rFonts w:ascii="Consolas" w:hAnsi="Consolas" w:cs="Consolas"/>
+          <w:sz w:val="21"/>
+          <w:szCs w:val="21"/>
+        </w:rPr>
+      </w:pPr>
+      <w:r>
+        <w:rPr>
+          <w:rFonts w:ascii="Consolas" w:hAnsi="Consolas" w:cs="Consolas"/>
+          <w:sz w:val="21"/>
+          <w:szCs w:val="21"/>
+        </w:rPr>
+        <w:t xml:space="preserve">                }</w:t>
+      </w:r>
+    </w:p>
+    <w:p>
+      <w:pPr>
+        <w:spacing w:line="240" w:lineRule="auto"/>
+        <w:rPr>
+          <w:rFonts w:ascii="Consolas" w:hAnsi="Consolas" w:cs="Consolas"/>
+          <w:sz w:val="21"/>
+          <w:szCs w:val="21"/>
+        </w:rPr>
+      </w:pPr>
+      <w:r>
+        <w:rPr>
+          <w:rFonts w:ascii="Consolas" w:hAnsi="Consolas" w:cs="Consolas"/>
+          <w:sz w:val="21"/>
+          <w:szCs w:val="21"/>
+        </w:rPr>
+        <w:t xml:space="preserve">                else {</w:t>
+      </w:r>
+    </w:p>
+    <w:p>
+      <w:pPr>
+        <w:spacing w:line="240" w:lineRule="auto"/>
+        <w:rPr>
+          <w:rFonts w:ascii="Consolas" w:hAnsi="Consolas" w:cs="Consolas"/>
+          <w:sz w:val="21"/>
+          <w:szCs w:val="21"/>
+        </w:rPr>
+      </w:pPr>
+      <w:r>
+        <w:rPr>
+          <w:rFonts w:ascii="Consolas" w:hAnsi="Consolas" w:cs="Consolas"/>
+          <w:sz w:val="21"/>
+          <w:szCs w:val="21"/>
+        </w:rPr>
+        <w:t xml:space="preserve">                    </w:t>
+      </w:r>
+      <w:proofErr w:type="spellStart"/>
+      <w:r>
+        <w:rPr>
+          <w:rFonts w:ascii="Consolas" w:hAnsi="Consolas" w:cs="Consolas"/>
+          <w:sz w:val="21"/>
+          <w:szCs w:val="21"/>
+        </w:rPr>
+        <w:t>dataSetCompleteRegistration</w:t>
+      </w:r>
+      <w:proofErr w:type="spellEnd"/>
+      <w:r>
+        <w:rPr>
+          <w:rFonts w:ascii="Consolas" w:hAnsi="Consolas" w:cs="Consolas"/>
+          <w:sz w:val="21"/>
+          <w:szCs w:val="21"/>
+        </w:rPr>
+        <w:t xml:space="preserve"> = "IGNORED</w:t>
+      </w:r>
+      <w:proofErr w:type="gramStart"/>
+      <w:r>
+        <w:rPr>
+          <w:rFonts w:ascii="Consolas" w:hAnsi="Consolas" w:cs="Consolas"/>
+          <w:sz w:val="21"/>
+          <w:szCs w:val="21"/>
+        </w:rPr>
+        <w:t>";</w:t>
+      </w:r>
+      <w:proofErr w:type="gramEnd"/>
+    </w:p>
+    <w:p>
+      <w:pPr>
+        <w:spacing w:line="240" w:lineRule="auto"/>
+        <w:rPr>
+          <w:rFonts w:ascii="Consolas" w:hAnsi="Consolas" w:cs="Consolas"/>
+          <w:sz w:val="21"/>
+          <w:szCs w:val="21"/>
+        </w:rPr>
+      </w:pPr>
+      <w:r>
+        <w:rPr>
+          <w:rFonts w:ascii="Consolas" w:hAnsi="Consolas" w:cs="Consolas"/>
+          <w:sz w:val="21"/>
+          <w:szCs w:val="21"/>
+        </w:rPr>
+        <w:t xml:space="preserve">                }</w:t>
+      </w:r>
+    </w:p>
+    <w:p>
+      <w:pPr>
+        <w:spacing w:line="240" w:lineRule="auto"/>
+        <w:rPr>
+          <w:rFonts w:ascii="Consolas" w:hAnsi="Consolas" w:cs="Consolas"/>
+          <w:sz w:val="21"/>
+          <w:szCs w:val="21"/>
+        </w:rPr>
+      </w:pPr>
+      <w:r>
+        <w:rPr>
+          <w:rFonts w:ascii="Consolas" w:hAnsi="Consolas" w:cs="Consolas"/>
+          <w:sz w:val="21"/>
+          <w:szCs w:val="21"/>
+        </w:rPr>
+        <w:t xml:space="preserve">            },</w:t>
+      </w:r>
+    </w:p>
+    <w:p>
+      <w:pPr>
+        <w:spacing w:line="240" w:lineRule="auto"/>
+        <w:rPr>
+          <w:rFonts w:ascii="Consolas" w:hAnsi="Consolas" w:cs="Consolas"/>
+          <w:sz w:val="21"/>
+          <w:szCs w:val="21"/>
+        </w:rPr>
+      </w:pPr>
+      <w:r>
+        <w:rPr>
+          <w:rFonts w:ascii="Consolas" w:hAnsi="Consolas" w:cs="Consolas"/>
+          <w:sz w:val="21"/>
+          <w:szCs w:val="21"/>
+        </w:rPr>
+        <w:t xml:space="preserve">            error: function (response) {</w:t>
+      </w:r>
+    </w:p>
+    <w:p>
+      <w:pPr>
+        <w:spacing w:line="240" w:lineRule="auto"/>
+        <w:rPr>
+          <w:rFonts w:ascii="Consolas" w:hAnsi="Consolas" w:cs="Consolas"/>
+          <w:sz w:val="21"/>
+          <w:szCs w:val="21"/>
+        </w:rPr>
+      </w:pPr>
+      <w:r>
+        <w:rPr>
+          <w:rFonts w:ascii="Consolas" w:hAnsi="Consolas" w:cs="Consolas"/>
+          <w:sz w:val="21"/>
+          <w:szCs w:val="21"/>
+        </w:rPr>
+        <w:t xml:space="preserve">                </w:t>
+      </w:r>
+      <w:proofErr w:type="gramStart"/>
+      <w:r>
+        <w:rPr>
+          <w:rFonts w:ascii="Consolas" w:hAnsi="Consolas" w:cs="Consolas"/>
+          <w:sz w:val="21"/>
+          <w:szCs w:val="21"/>
+        </w:rPr>
+        <w:t>console.log(</w:t>
+      </w:r>
+      <w:proofErr w:type="gramEnd"/>
+      <w:r>
+        <w:rPr>
+          <w:rFonts w:ascii="Consolas" w:hAnsi="Consolas" w:cs="Consolas"/>
+          <w:sz w:val="21"/>
+          <w:szCs w:val="21"/>
+        </w:rPr>
+        <w:t>"Error in post");</w:t>
+      </w:r>
+    </w:p>
+    <w:p>
+      <w:pPr>
+        <w:spacing w:line="240" w:lineRule="auto"/>
+        <w:rPr>
+          <w:rFonts w:ascii="Consolas" w:hAnsi="Consolas" w:cs="Consolas"/>
+          <w:sz w:val="21"/>
+          <w:szCs w:val="21"/>
+        </w:rPr>
+      </w:pPr>
+      <w:r>
+        <w:rPr>
+          <w:rFonts w:ascii="Consolas" w:hAnsi="Consolas" w:cs="Consolas"/>
+          <w:sz w:val="21"/>
+          <w:szCs w:val="21"/>
+        </w:rPr>
+        <w:t xml:space="preserve">            }</w:t>
+      </w:r>
+    </w:p>
+    <w:p>
+      <w:pPr>
+        <w:spacing w:line="240" w:lineRule="auto"/>
+        <w:rPr>
+          <w:rFonts w:ascii="Consolas" w:hAnsi="Consolas" w:cs="Consolas"/>
+          <w:sz w:val="21"/>
+          <w:szCs w:val="21"/>
+        </w:rPr>
+      </w:pPr>
+      <w:r>
+        <w:rPr>
+          <w:rFonts w:ascii="Consolas" w:hAnsi="Consolas" w:cs="Consolas"/>
+          <w:sz w:val="21"/>
+          <w:szCs w:val="21"/>
+        </w:rPr>
+        <w:t xml:space="preserve">        });</w:t>
+      </w:r>
+    </w:p>
+    <w:p>
+      <w:pPr>
+        <w:spacing w:line="240" w:lineRule="auto"/>
+        <w:rPr>
+          <w:rFonts w:ascii="Consolas" w:hAnsi="Consolas" w:cs="Consolas"/>
+          <w:sz w:val="21"/>
+          <w:szCs w:val="21"/>
+        </w:rPr>
+      </w:pPr>
+      <w:r>
+        <w:rPr>
+          <w:rFonts w:ascii="Consolas" w:hAnsi="Consolas" w:cs="Consolas"/>
+          <w:sz w:val="21"/>
+          <w:szCs w:val="21"/>
+        </w:rPr>
+        <w:t xml:space="preserve">    }</w:t>
+      </w:r>
     </w:p>
     <w:p>
       <w:pPr>
@@ -17863,6 +20423,16 @@
           <w:lang w:bidi="ar"/>
         </w:rPr>
         <w:br/>
+      </w:r>
+      <w:r>
+        <w:rPr>
+          <w:rFonts w:ascii="Consolas" w:eastAsia="Roboto" w:hAnsi="Consolas" w:cs="Consolas"/>
+          <w:color w:val="263238"/>
+          <w:sz w:val="21"/>
+          <w:szCs w:val="21"/>
+          <w:lang w:bidi="ar"/>
+        </w:rPr>
+        <w:lastRenderedPageBreak/>
         <w:t>       '</w:t>
       </w:r>
       <w:r>
@@ -17977,16 +20547,6 @@
           <w:lang w:bidi="ar"/>
         </w:rPr>
         <w:br/>
-      </w:r>
-      <w:r>
-        <w:rPr>
-          <w:rFonts w:ascii="Consolas" w:eastAsia="Roboto" w:hAnsi="Consolas" w:cs="Consolas"/>
-          <w:color w:val="263238"/>
-          <w:sz w:val="21"/>
-          <w:szCs w:val="21"/>
-          <w:lang w:bidi="ar"/>
-        </w:rPr>
-        <w:lastRenderedPageBreak/>
         <w:t>   </w:t>
       </w:r>
       <w:r>
@@ -19421,6 +21981,7 @@
           <w:sz w:val="18"/>
           <w:szCs w:val="18"/>
         </w:rPr>
+        <w:lastRenderedPageBreak/>
         <w:br/>
       </w:r>
       <w:r>
@@ -19724,14 +22285,6 @@
           <w:szCs w:val="18"/>
         </w:rPr>
         <w:br/>
-      </w:r>
-      <w:r>
-        <w:rPr>
-          <w:color w:val="000000"/>
-          <w:sz w:val="18"/>
-          <w:szCs w:val="18"/>
-        </w:rPr>
-        <w:lastRenderedPageBreak/>
         <w:t xml:space="preserve">    </w:t>
       </w:r>
       <w:proofErr w:type="spellStart"/>
@@ -22404,6 +24957,7 @@
           <w:sz w:val="18"/>
           <w:szCs w:val="18"/>
         </w:rPr>
+        <w:lastRenderedPageBreak/>
         <w:t>$</w:t>
       </w:r>
       <w:r>
@@ -22778,14 +25332,6 @@
           <w:szCs w:val="18"/>
         </w:rPr>
         <w:br/>
-      </w:r>
-      <w:r>
-        <w:rPr>
-          <w:color w:val="000000"/>
-          <w:sz w:val="18"/>
-          <w:szCs w:val="18"/>
-        </w:rPr>
-        <w:lastRenderedPageBreak/>
         <w:t xml:space="preserve">            </w:t>
       </w:r>
       <w:r>

</xml_diff>

<commit_message>
Reverted changes of master
</commit_message>
<xml_diff>
--- a/PayLoads for tracker & aggregate data push.docx
+++ b/PayLoads for tracker & aggregate data push.docx
@@ -7994,9 +7994,9 @@
           <w:shd w:val="clear" w:color="auto" w:fill="FFFFFF"/>
           <w:lang w:bidi="ar"/>
         </w:rPr>
-        <w:t xml:space="preserve"> and loop through a </w:t>
-      </w:r>
-      <w:proofErr w:type="gramStart"/>
+        <w:t xml:space="preserve"> and loop through a particular </w:t>
+      </w:r>
+      <w:proofErr w:type="spellStart"/>
       <w:r>
         <w:rPr>
           <w:rFonts w:ascii="Consolas" w:eastAsia="Consolas" w:hAnsi="Consolas" w:cs="Consolas"/>
@@ -8006,22 +8006,9 @@
           <w:shd w:val="clear" w:color="auto" w:fill="FFFFFF"/>
           <w:lang w:bidi="ar"/>
         </w:rPr>
-        <w:t xml:space="preserve">particular </w:t>
-      </w:r>
-      <w:proofErr w:type="spellStart"/>
-      <w:r>
-        <w:rPr>
-          <w:rFonts w:ascii="Consolas" w:eastAsia="Consolas" w:hAnsi="Consolas" w:cs="Consolas"/>
-          <w:color w:val="00B050"/>
-          <w:sz w:val="21"/>
-          <w:szCs w:val="21"/>
-          <w:shd w:val="clear" w:color="auto" w:fill="FFFFFF"/>
-          <w:lang w:bidi="ar"/>
-        </w:rPr>
         <w:t>tei</w:t>
       </w:r>
       <w:proofErr w:type="spellEnd"/>
-      <w:proofErr w:type="gramEnd"/>
       <w:r>
         <w:rPr>
           <w:rFonts w:ascii="Consolas" w:eastAsia="Consolas" w:hAnsi="Consolas" w:cs="Consolas"/>
@@ -9669,9 +9656,9 @@
           <w:shd w:val="clear" w:color="auto" w:fill="FFFFFF"/>
           <w:lang w:bidi="ar"/>
         </w:rPr>
-        <w:t xml:space="preserve"> and loop through a </w:t>
-      </w:r>
-      <w:proofErr w:type="gramStart"/>
+        <w:t xml:space="preserve"> and loop through a particular </w:t>
+      </w:r>
+      <w:proofErr w:type="spellStart"/>
       <w:r>
         <w:rPr>
           <w:rFonts w:ascii="Consolas" w:eastAsia="Consolas" w:hAnsi="Consolas" w:cs="Consolas"/>
@@ -9681,22 +9668,9 @@
           <w:shd w:val="clear" w:color="auto" w:fill="FFFFFF"/>
           <w:lang w:bidi="ar"/>
         </w:rPr>
-        <w:t xml:space="preserve">particular </w:t>
-      </w:r>
-      <w:proofErr w:type="spellStart"/>
-      <w:r>
-        <w:rPr>
-          <w:rFonts w:ascii="Consolas" w:eastAsia="Consolas" w:hAnsi="Consolas" w:cs="Consolas"/>
-          <w:color w:val="00B050"/>
-          <w:sz w:val="21"/>
-          <w:szCs w:val="21"/>
-          <w:shd w:val="clear" w:color="auto" w:fill="FFFFFF"/>
-          <w:lang w:bidi="ar"/>
-        </w:rPr>
         <w:t>tei</w:t>
       </w:r>
       <w:proofErr w:type="spellEnd"/>
-      <w:proofErr w:type="gramEnd"/>
       <w:r>
         <w:rPr>
           <w:rFonts w:ascii="Consolas" w:eastAsia="Consolas" w:hAnsi="Consolas" w:cs="Consolas"/>
@@ -16324,6 +16298,14 @@
           <w:szCs w:val="21"/>
         </w:rPr>
       </w:pPr>
+      <w:r>
+        <w:rPr>
+          <w:rFonts w:ascii="Consolas" w:hAnsi="Consolas" w:cs="Consolas"/>
+          <w:sz w:val="21"/>
+          <w:szCs w:val="21"/>
+        </w:rPr>
+        <w:t>// Another approach</w:t>
+      </w:r>
     </w:p>
     <w:p>
       <w:pPr>
@@ -16344,6 +16326,2584 @@
           <w:szCs w:val="21"/>
         </w:rPr>
       </w:pPr>
+      <w:r>
+        <w:rPr>
+          <w:rFonts w:ascii="Consolas" w:hAnsi="Consolas" w:cs="Consolas"/>
+          <w:sz w:val="21"/>
+          <w:szCs w:val="21"/>
+        </w:rPr>
+        <w:t xml:space="preserve">var </w:t>
+      </w:r>
+      <w:proofErr w:type="spellStart"/>
+      <w:r>
+        <w:rPr>
+          <w:rFonts w:ascii="Consolas" w:hAnsi="Consolas" w:cs="Consolas"/>
+          <w:sz w:val="21"/>
+          <w:szCs w:val="21"/>
+        </w:rPr>
+        <w:t>dataValueSet</w:t>
+      </w:r>
+      <w:proofErr w:type="spellEnd"/>
+      <w:r>
+        <w:rPr>
+          <w:rFonts w:ascii="Consolas" w:hAnsi="Consolas" w:cs="Consolas"/>
+          <w:sz w:val="21"/>
+          <w:szCs w:val="21"/>
+        </w:rPr>
+        <w:t xml:space="preserve"> = {</w:t>
+      </w:r>
+      <w:proofErr w:type="gramStart"/>
+      <w:r>
+        <w:rPr>
+          <w:rFonts w:ascii="Consolas" w:hAnsi="Consolas" w:cs="Consolas"/>
+          <w:sz w:val="21"/>
+          <w:szCs w:val="21"/>
+        </w:rPr>
+        <w:t>};</w:t>
+      </w:r>
+      <w:proofErr w:type="gramEnd"/>
+    </w:p>
+    <w:p>
+      <w:pPr>
+        <w:spacing w:line="240" w:lineRule="auto"/>
+        <w:rPr>
+          <w:rFonts w:ascii="Consolas" w:hAnsi="Consolas" w:cs="Consolas"/>
+          <w:sz w:val="21"/>
+          <w:szCs w:val="21"/>
+        </w:rPr>
+      </w:pPr>
+      <w:r>
+        <w:rPr>
+          <w:rFonts w:ascii="Consolas" w:hAnsi="Consolas" w:cs="Consolas"/>
+          <w:sz w:val="21"/>
+          <w:szCs w:val="21"/>
+        </w:rPr>
+        <w:t xml:space="preserve">var </w:t>
+      </w:r>
+      <w:proofErr w:type="spellStart"/>
+      <w:r>
+        <w:rPr>
+          <w:rFonts w:ascii="Consolas" w:hAnsi="Consolas" w:cs="Consolas"/>
+          <w:sz w:val="21"/>
+          <w:szCs w:val="21"/>
+        </w:rPr>
+        <w:t>dataValues</w:t>
+      </w:r>
+      <w:proofErr w:type="spellEnd"/>
+      <w:r>
+        <w:rPr>
+          <w:rFonts w:ascii="Consolas" w:hAnsi="Consolas" w:cs="Consolas"/>
+          <w:sz w:val="21"/>
+          <w:szCs w:val="21"/>
+        </w:rPr>
+        <w:t xml:space="preserve"> = [</w:t>
+      </w:r>
+      <w:proofErr w:type="gramStart"/>
+      <w:r>
+        <w:rPr>
+          <w:rFonts w:ascii="Consolas" w:hAnsi="Consolas" w:cs="Consolas"/>
+          <w:sz w:val="21"/>
+          <w:szCs w:val="21"/>
+        </w:rPr>
+        <w:t>];</w:t>
+      </w:r>
+      <w:proofErr w:type="gramEnd"/>
+    </w:p>
+    <w:p>
+      <w:pPr>
+        <w:spacing w:line="240" w:lineRule="auto"/>
+        <w:rPr>
+          <w:rFonts w:ascii="Consolas" w:hAnsi="Consolas" w:cs="Consolas"/>
+          <w:sz w:val="21"/>
+          <w:szCs w:val="21"/>
+        </w:rPr>
+      </w:pPr>
+      <w:r>
+        <w:rPr>
+          <w:rFonts w:ascii="Consolas" w:hAnsi="Consolas" w:cs="Consolas"/>
+          <w:sz w:val="21"/>
+          <w:szCs w:val="21"/>
+        </w:rPr>
+        <w:t xml:space="preserve">var </w:t>
+      </w:r>
+      <w:proofErr w:type="spellStart"/>
+      <w:r>
+        <w:rPr>
+          <w:rFonts w:ascii="Consolas" w:hAnsi="Consolas" w:cs="Consolas"/>
+          <w:sz w:val="21"/>
+          <w:szCs w:val="21"/>
+        </w:rPr>
+        <w:t>dataValue</w:t>
+      </w:r>
+      <w:proofErr w:type="spellEnd"/>
+      <w:r>
+        <w:rPr>
+          <w:rFonts w:ascii="Consolas" w:hAnsi="Consolas" w:cs="Consolas"/>
+          <w:sz w:val="21"/>
+          <w:szCs w:val="21"/>
+        </w:rPr>
+        <w:t xml:space="preserve"> = {</w:t>
+      </w:r>
+      <w:proofErr w:type="gramStart"/>
+      <w:r>
+        <w:rPr>
+          <w:rFonts w:ascii="Consolas" w:hAnsi="Consolas" w:cs="Consolas"/>
+          <w:sz w:val="21"/>
+          <w:szCs w:val="21"/>
+        </w:rPr>
+        <w:t>};</w:t>
+      </w:r>
+      <w:proofErr w:type="gramEnd"/>
+    </w:p>
+    <w:p>
+      <w:pPr>
+        <w:spacing w:line="240" w:lineRule="auto"/>
+        <w:rPr>
+          <w:rFonts w:ascii="Consolas" w:hAnsi="Consolas" w:cs="Consolas"/>
+          <w:sz w:val="21"/>
+          <w:szCs w:val="21"/>
+        </w:rPr>
+      </w:pPr>
+    </w:p>
+    <w:p>
+      <w:pPr>
+        <w:spacing w:line="240" w:lineRule="auto"/>
+        <w:rPr>
+          <w:rFonts w:ascii="Consolas" w:hAnsi="Consolas" w:cs="Consolas"/>
+          <w:sz w:val="21"/>
+          <w:szCs w:val="21"/>
+        </w:rPr>
+      </w:pPr>
+      <w:proofErr w:type="spellStart"/>
+      <w:r>
+        <w:rPr>
+          <w:rFonts w:ascii="Consolas" w:hAnsi="Consolas" w:cs="Consolas"/>
+          <w:sz w:val="21"/>
+          <w:szCs w:val="21"/>
+        </w:rPr>
+        <w:t>dataValue.period</w:t>
+      </w:r>
+      <w:proofErr w:type="spellEnd"/>
+      <w:r>
+        <w:rPr>
+          <w:rFonts w:ascii="Consolas" w:hAnsi="Consolas" w:cs="Consolas"/>
+          <w:sz w:val="21"/>
+          <w:szCs w:val="21"/>
+        </w:rPr>
+        <w:t xml:space="preserve"> = year+01; // yearly -- </w:t>
+      </w:r>
+      <w:proofErr w:type="gramStart"/>
+      <w:r>
+        <w:rPr>
+          <w:rFonts w:ascii="Consolas" w:hAnsi="Consolas" w:cs="Consolas"/>
+          <w:sz w:val="21"/>
+          <w:szCs w:val="21"/>
+        </w:rPr>
+        <w:t>2018  monthly</w:t>
+      </w:r>
+      <w:proofErr w:type="gramEnd"/>
+      <w:r>
+        <w:rPr>
+          <w:rFonts w:ascii="Consolas" w:hAnsi="Consolas" w:cs="Consolas"/>
+          <w:sz w:val="21"/>
+          <w:szCs w:val="21"/>
+        </w:rPr>
+        <w:t xml:space="preserve"> 201801,201802</w:t>
+      </w:r>
+    </w:p>
+    <w:p>
+      <w:pPr>
+        <w:spacing w:line="240" w:lineRule="auto"/>
+        <w:rPr>
+          <w:rFonts w:ascii="Consolas" w:hAnsi="Consolas" w:cs="Consolas"/>
+          <w:sz w:val="21"/>
+          <w:szCs w:val="21"/>
+        </w:rPr>
+      </w:pPr>
+      <w:proofErr w:type="spellStart"/>
+      <w:r>
+        <w:rPr>
+          <w:rFonts w:ascii="Consolas" w:hAnsi="Consolas" w:cs="Consolas"/>
+          <w:sz w:val="21"/>
+          <w:szCs w:val="21"/>
+        </w:rPr>
+        <w:t>dataValue.dataElement</w:t>
+      </w:r>
+      <w:proofErr w:type="spellEnd"/>
+      <w:r>
+        <w:rPr>
+          <w:rFonts w:ascii="Consolas" w:hAnsi="Consolas" w:cs="Consolas"/>
+          <w:sz w:val="21"/>
+          <w:szCs w:val="21"/>
+        </w:rPr>
+        <w:t xml:space="preserve"> = </w:t>
+      </w:r>
+      <w:proofErr w:type="spellStart"/>
+      <w:proofErr w:type="gramStart"/>
+      <w:r>
+        <w:rPr>
+          <w:rFonts w:ascii="Consolas" w:hAnsi="Consolas" w:cs="Consolas"/>
+          <w:sz w:val="21"/>
+          <w:szCs w:val="21"/>
+        </w:rPr>
+        <w:t>dataelemenitUID</w:t>
+      </w:r>
+      <w:proofErr w:type="spellEnd"/>
+      <w:r>
+        <w:rPr>
+          <w:rFonts w:ascii="Consolas" w:hAnsi="Consolas" w:cs="Consolas"/>
+          <w:sz w:val="21"/>
+          <w:szCs w:val="21"/>
+        </w:rPr>
+        <w:t>;</w:t>
+      </w:r>
+      <w:proofErr w:type="gramEnd"/>
+    </w:p>
+    <w:p>
+      <w:pPr>
+        <w:spacing w:line="240" w:lineRule="auto"/>
+        <w:rPr>
+          <w:rFonts w:ascii="Consolas" w:hAnsi="Consolas" w:cs="Consolas"/>
+          <w:sz w:val="21"/>
+          <w:szCs w:val="21"/>
+        </w:rPr>
+      </w:pPr>
+      <w:proofErr w:type="spellStart"/>
+      <w:r>
+        <w:rPr>
+          <w:rFonts w:ascii="Consolas" w:hAnsi="Consolas" w:cs="Consolas"/>
+          <w:sz w:val="21"/>
+          <w:szCs w:val="21"/>
+        </w:rPr>
+        <w:t>dataValue.categoryOptionCombo</w:t>
+      </w:r>
+      <w:proofErr w:type="spellEnd"/>
+      <w:r>
+        <w:rPr>
+          <w:rFonts w:ascii="Consolas" w:hAnsi="Consolas" w:cs="Consolas"/>
+          <w:sz w:val="21"/>
+          <w:szCs w:val="21"/>
+        </w:rPr>
+        <w:t xml:space="preserve"> = </w:t>
+      </w:r>
+      <w:proofErr w:type="spellStart"/>
+      <w:proofErr w:type="gramStart"/>
+      <w:r>
+        <w:rPr>
+          <w:rFonts w:ascii="Consolas" w:hAnsi="Consolas" w:cs="Consolas"/>
+          <w:sz w:val="21"/>
+          <w:szCs w:val="21"/>
+        </w:rPr>
+        <w:t>categorycombo</w:t>
+      </w:r>
+      <w:proofErr w:type="spellEnd"/>
+      <w:r>
+        <w:rPr>
+          <w:rFonts w:ascii="Consolas" w:hAnsi="Consolas" w:cs="Consolas"/>
+          <w:sz w:val="21"/>
+          <w:szCs w:val="21"/>
+        </w:rPr>
+        <w:t>;;</w:t>
+      </w:r>
+      <w:proofErr w:type="gramEnd"/>
+    </w:p>
+    <w:p>
+      <w:pPr>
+        <w:spacing w:line="240" w:lineRule="auto"/>
+        <w:rPr>
+          <w:rFonts w:ascii="Consolas" w:hAnsi="Consolas" w:cs="Consolas"/>
+          <w:sz w:val="21"/>
+          <w:szCs w:val="21"/>
+        </w:rPr>
+      </w:pPr>
+      <w:proofErr w:type="spellStart"/>
+      <w:r>
+        <w:rPr>
+          <w:rFonts w:ascii="Consolas" w:hAnsi="Consolas" w:cs="Consolas"/>
+          <w:sz w:val="21"/>
+          <w:szCs w:val="21"/>
+        </w:rPr>
+        <w:t>dataValue.orgUnit</w:t>
+      </w:r>
+      <w:proofErr w:type="spellEnd"/>
+      <w:r>
+        <w:rPr>
+          <w:rFonts w:ascii="Consolas" w:hAnsi="Consolas" w:cs="Consolas"/>
+          <w:sz w:val="21"/>
+          <w:szCs w:val="21"/>
+        </w:rPr>
+        <w:t xml:space="preserve"> = </w:t>
+      </w:r>
+      <w:proofErr w:type="spellStart"/>
+      <w:proofErr w:type="gramStart"/>
+      <w:r>
+        <w:rPr>
+          <w:rFonts w:ascii="Consolas" w:hAnsi="Consolas" w:cs="Consolas"/>
+          <w:sz w:val="21"/>
+          <w:szCs w:val="21"/>
+        </w:rPr>
+        <w:t>orgUnitUID</w:t>
+      </w:r>
+      <w:proofErr w:type="spellEnd"/>
+      <w:r>
+        <w:rPr>
+          <w:rFonts w:ascii="Consolas" w:hAnsi="Consolas" w:cs="Consolas"/>
+          <w:sz w:val="21"/>
+          <w:szCs w:val="21"/>
+        </w:rPr>
+        <w:t>;</w:t>
+      </w:r>
+      <w:proofErr w:type="gramEnd"/>
+    </w:p>
+    <w:p>
+      <w:pPr>
+        <w:spacing w:line="240" w:lineRule="auto"/>
+        <w:rPr>
+          <w:rFonts w:ascii="Consolas" w:hAnsi="Consolas" w:cs="Consolas"/>
+          <w:sz w:val="21"/>
+          <w:szCs w:val="21"/>
+        </w:rPr>
+      </w:pPr>
+      <w:proofErr w:type="spellStart"/>
+      <w:r>
+        <w:rPr>
+          <w:rFonts w:ascii="Consolas" w:hAnsi="Consolas" w:cs="Consolas"/>
+          <w:sz w:val="21"/>
+          <w:szCs w:val="21"/>
+        </w:rPr>
+        <w:t>dataValue.value</w:t>
+      </w:r>
+      <w:proofErr w:type="spellEnd"/>
+      <w:r>
+        <w:rPr>
+          <w:rFonts w:ascii="Consolas" w:hAnsi="Consolas" w:cs="Consolas"/>
+          <w:sz w:val="21"/>
+          <w:szCs w:val="21"/>
+        </w:rPr>
+        <w:t xml:space="preserve"> = </w:t>
+      </w:r>
+      <w:proofErr w:type="spellStart"/>
+      <w:proofErr w:type="gramStart"/>
+      <w:r>
+        <w:rPr>
+          <w:rFonts w:ascii="Consolas" w:hAnsi="Consolas" w:cs="Consolas"/>
+          <w:sz w:val="21"/>
+          <w:szCs w:val="21"/>
+        </w:rPr>
+        <w:t>cellValue</w:t>
+      </w:r>
+      <w:proofErr w:type="spellEnd"/>
+      <w:r>
+        <w:rPr>
+          <w:rFonts w:ascii="Consolas" w:hAnsi="Consolas" w:cs="Consolas"/>
+          <w:sz w:val="21"/>
+          <w:szCs w:val="21"/>
+        </w:rPr>
+        <w:t>;</w:t>
+      </w:r>
+      <w:proofErr w:type="gramEnd"/>
+    </w:p>
+    <w:p>
+      <w:pPr>
+        <w:spacing w:line="240" w:lineRule="auto"/>
+        <w:rPr>
+          <w:rFonts w:ascii="Consolas" w:hAnsi="Consolas" w:cs="Consolas"/>
+          <w:sz w:val="21"/>
+          <w:szCs w:val="21"/>
+        </w:rPr>
+      </w:pPr>
+      <w:proofErr w:type="spellStart"/>
+      <w:r>
+        <w:rPr>
+          <w:rFonts w:ascii="Consolas" w:hAnsi="Consolas" w:cs="Consolas"/>
+          <w:sz w:val="21"/>
+          <w:szCs w:val="21"/>
+        </w:rPr>
+        <w:t>dataValues.push</w:t>
+      </w:r>
+      <w:proofErr w:type="spellEnd"/>
+      <w:r>
+        <w:rPr>
+          <w:rFonts w:ascii="Consolas" w:hAnsi="Consolas" w:cs="Consolas"/>
+          <w:sz w:val="21"/>
+          <w:szCs w:val="21"/>
+        </w:rPr>
+        <w:t>(</w:t>
+      </w:r>
+      <w:proofErr w:type="spellStart"/>
+      <w:r>
+        <w:rPr>
+          <w:rFonts w:ascii="Consolas" w:hAnsi="Consolas" w:cs="Consolas"/>
+          <w:sz w:val="21"/>
+          <w:szCs w:val="21"/>
+        </w:rPr>
+        <w:t>dataValue</w:t>
+      </w:r>
+      <w:proofErr w:type="spellEnd"/>
+      <w:proofErr w:type="gramStart"/>
+      <w:r>
+        <w:rPr>
+          <w:rFonts w:ascii="Consolas" w:hAnsi="Consolas" w:cs="Consolas"/>
+          <w:sz w:val="21"/>
+          <w:szCs w:val="21"/>
+        </w:rPr>
+        <w:t>);</w:t>
+      </w:r>
+      <w:proofErr w:type="gramEnd"/>
+    </w:p>
+    <w:p>
+      <w:pPr>
+        <w:spacing w:line="240" w:lineRule="auto"/>
+        <w:rPr>
+          <w:rFonts w:ascii="Consolas" w:hAnsi="Consolas" w:cs="Consolas"/>
+          <w:sz w:val="21"/>
+          <w:szCs w:val="21"/>
+        </w:rPr>
+      </w:pPr>
+      <w:proofErr w:type="spellStart"/>
+      <w:r>
+        <w:rPr>
+          <w:rFonts w:ascii="Consolas" w:hAnsi="Consolas" w:cs="Consolas"/>
+          <w:sz w:val="21"/>
+          <w:szCs w:val="21"/>
+        </w:rPr>
+        <w:t>dataValueSet.dataValues</w:t>
+      </w:r>
+      <w:proofErr w:type="spellEnd"/>
+      <w:r>
+        <w:rPr>
+          <w:rFonts w:ascii="Consolas" w:hAnsi="Consolas" w:cs="Consolas"/>
+          <w:sz w:val="21"/>
+          <w:szCs w:val="21"/>
+        </w:rPr>
+        <w:t xml:space="preserve"> = </w:t>
+      </w:r>
+      <w:proofErr w:type="spellStart"/>
+      <w:proofErr w:type="gramStart"/>
+      <w:r>
+        <w:rPr>
+          <w:rFonts w:ascii="Consolas" w:hAnsi="Consolas" w:cs="Consolas"/>
+          <w:sz w:val="21"/>
+          <w:szCs w:val="21"/>
+        </w:rPr>
+        <w:t>dataValues</w:t>
+      </w:r>
+      <w:proofErr w:type="spellEnd"/>
+      <w:r>
+        <w:rPr>
+          <w:rFonts w:ascii="Consolas" w:hAnsi="Consolas" w:cs="Consolas"/>
+          <w:sz w:val="21"/>
+          <w:szCs w:val="21"/>
+        </w:rPr>
+        <w:t>;</w:t>
+      </w:r>
+      <w:proofErr w:type="gramEnd"/>
+    </w:p>
+    <w:p>
+      <w:pPr>
+        <w:spacing w:line="240" w:lineRule="auto"/>
+        <w:rPr>
+          <w:rFonts w:ascii="Consolas" w:hAnsi="Consolas" w:cs="Consolas"/>
+          <w:sz w:val="21"/>
+          <w:szCs w:val="21"/>
+        </w:rPr>
+      </w:pPr>
+    </w:p>
+    <w:p>
+      <w:pPr>
+        <w:spacing w:line="240" w:lineRule="auto"/>
+        <w:rPr>
+          <w:rFonts w:ascii="Consolas" w:hAnsi="Consolas" w:cs="Consolas"/>
+          <w:sz w:val="21"/>
+          <w:szCs w:val="21"/>
+        </w:rPr>
+      </w:pPr>
+      <w:r>
+        <w:rPr>
+          <w:rFonts w:ascii="Consolas" w:hAnsi="Consolas" w:cs="Consolas"/>
+          <w:sz w:val="21"/>
+          <w:szCs w:val="21"/>
+        </w:rPr>
+        <w:t xml:space="preserve">var </w:t>
+      </w:r>
+      <w:proofErr w:type="spellStart"/>
+      <w:r>
+        <w:rPr>
+          <w:rFonts w:ascii="Consolas" w:hAnsi="Consolas" w:cs="Consolas"/>
+          <w:sz w:val="21"/>
+          <w:szCs w:val="21"/>
+        </w:rPr>
+        <w:t>dataJSON</w:t>
+      </w:r>
+      <w:proofErr w:type="spellEnd"/>
+      <w:r>
+        <w:rPr>
+          <w:rFonts w:ascii="Consolas" w:hAnsi="Consolas" w:cs="Consolas"/>
+          <w:sz w:val="21"/>
+          <w:szCs w:val="21"/>
+        </w:rPr>
+        <w:t xml:space="preserve"> = </w:t>
+      </w:r>
+      <w:proofErr w:type="spellStart"/>
+      <w:r>
+        <w:rPr>
+          <w:rFonts w:ascii="Consolas" w:hAnsi="Consolas" w:cs="Consolas"/>
+          <w:sz w:val="21"/>
+          <w:szCs w:val="21"/>
+        </w:rPr>
+        <w:t>JSON.stringify</w:t>
+      </w:r>
+      <w:proofErr w:type="spellEnd"/>
+      <w:r>
+        <w:rPr>
+          <w:rFonts w:ascii="Consolas" w:hAnsi="Consolas" w:cs="Consolas"/>
+          <w:sz w:val="21"/>
+          <w:szCs w:val="21"/>
+        </w:rPr>
+        <w:t>(</w:t>
+      </w:r>
+      <w:proofErr w:type="spellStart"/>
+      <w:r>
+        <w:rPr>
+          <w:rFonts w:ascii="Consolas" w:hAnsi="Consolas" w:cs="Consolas"/>
+          <w:sz w:val="21"/>
+          <w:szCs w:val="21"/>
+        </w:rPr>
+        <w:t>dataValueSet</w:t>
+      </w:r>
+      <w:proofErr w:type="spellEnd"/>
+      <w:proofErr w:type="gramStart"/>
+      <w:r>
+        <w:rPr>
+          <w:rFonts w:ascii="Consolas" w:hAnsi="Consolas" w:cs="Consolas"/>
+          <w:sz w:val="21"/>
+          <w:szCs w:val="21"/>
+        </w:rPr>
+        <w:t>);</w:t>
+      </w:r>
+      <w:proofErr w:type="gramEnd"/>
+    </w:p>
+    <w:p>
+      <w:pPr>
+        <w:spacing w:line="240" w:lineRule="auto"/>
+        <w:rPr>
+          <w:rFonts w:ascii="Consolas" w:hAnsi="Consolas" w:cs="Consolas"/>
+          <w:sz w:val="21"/>
+          <w:szCs w:val="21"/>
+        </w:rPr>
+      </w:pPr>
+      <w:proofErr w:type="gramStart"/>
+      <w:r>
+        <w:rPr>
+          <w:rFonts w:ascii="Consolas" w:hAnsi="Consolas" w:cs="Consolas"/>
+          <w:sz w:val="21"/>
+          <w:szCs w:val="21"/>
+        </w:rPr>
+        <w:t>if(</w:t>
+      </w:r>
+      <w:proofErr w:type="spellStart"/>
+      <w:proofErr w:type="gramEnd"/>
+      <w:r>
+        <w:rPr>
+          <w:rFonts w:ascii="Consolas" w:hAnsi="Consolas" w:cs="Consolas"/>
+          <w:sz w:val="21"/>
+          <w:szCs w:val="21"/>
+        </w:rPr>
+        <w:t>dataValueSet.dataValues.length</w:t>
+      </w:r>
+      <w:proofErr w:type="spellEnd"/>
+      <w:r>
+        <w:rPr>
+          <w:rFonts w:ascii="Consolas" w:hAnsi="Consolas" w:cs="Consolas"/>
+          <w:sz w:val="21"/>
+          <w:szCs w:val="21"/>
+        </w:rPr>
+        <w:t xml:space="preserve"> != 0){</w:t>
+      </w:r>
+    </w:p>
+    <w:p>
+      <w:pPr>
+        <w:spacing w:line="240" w:lineRule="auto"/>
+        <w:rPr>
+          <w:rFonts w:ascii="Consolas" w:hAnsi="Consolas" w:cs="Consolas"/>
+          <w:sz w:val="21"/>
+          <w:szCs w:val="21"/>
+        </w:rPr>
+      </w:pPr>
+    </w:p>
+    <w:p>
+      <w:pPr>
+        <w:spacing w:line="240" w:lineRule="auto"/>
+        <w:rPr>
+          <w:rFonts w:ascii="Consolas" w:hAnsi="Consolas" w:cs="Consolas"/>
+          <w:sz w:val="21"/>
+          <w:szCs w:val="21"/>
+        </w:rPr>
+      </w:pPr>
+      <w:r>
+        <w:rPr>
+          <w:rFonts w:ascii="Consolas" w:hAnsi="Consolas" w:cs="Consolas"/>
+          <w:sz w:val="21"/>
+          <w:szCs w:val="21"/>
+        </w:rPr>
+        <w:t xml:space="preserve">        </w:t>
+      </w:r>
+      <w:proofErr w:type="gramStart"/>
+      <w:r>
+        <w:rPr>
+          <w:rFonts w:ascii="Consolas" w:hAnsi="Consolas" w:cs="Consolas"/>
+          <w:sz w:val="21"/>
+          <w:szCs w:val="21"/>
+        </w:rPr>
+        <w:t>$.ajax</w:t>
+      </w:r>
+      <w:proofErr w:type="gramEnd"/>
+      <w:r>
+        <w:rPr>
+          <w:rFonts w:ascii="Consolas" w:hAnsi="Consolas" w:cs="Consolas"/>
+          <w:sz w:val="21"/>
+          <w:szCs w:val="21"/>
+        </w:rPr>
+        <w:t>({</w:t>
+      </w:r>
+    </w:p>
+    <w:p>
+      <w:pPr>
+        <w:spacing w:line="240" w:lineRule="auto"/>
+        <w:rPr>
+          <w:rFonts w:ascii="Consolas" w:hAnsi="Consolas" w:cs="Consolas"/>
+          <w:sz w:val="21"/>
+          <w:szCs w:val="21"/>
+        </w:rPr>
+      </w:pPr>
+      <w:r>
+        <w:rPr>
+          <w:rFonts w:ascii="Consolas" w:hAnsi="Consolas" w:cs="Consolas"/>
+          <w:sz w:val="21"/>
+          <w:szCs w:val="21"/>
+        </w:rPr>
+        <w:lastRenderedPageBreak/>
+        <w:t xml:space="preserve">            async: false,</w:t>
+      </w:r>
+    </w:p>
+    <w:p>
+      <w:pPr>
+        <w:spacing w:line="240" w:lineRule="auto"/>
+        <w:rPr>
+          <w:rFonts w:ascii="Consolas" w:hAnsi="Consolas" w:cs="Consolas"/>
+          <w:sz w:val="21"/>
+          <w:szCs w:val="21"/>
+        </w:rPr>
+      </w:pPr>
+      <w:r>
+        <w:rPr>
+          <w:rFonts w:ascii="Consolas" w:hAnsi="Consolas" w:cs="Consolas"/>
+          <w:sz w:val="21"/>
+          <w:szCs w:val="21"/>
+        </w:rPr>
+        <w:t xml:space="preserve">            type: "POST",</w:t>
+      </w:r>
+    </w:p>
+    <w:p>
+      <w:pPr>
+        <w:spacing w:line="240" w:lineRule="auto"/>
+        <w:rPr>
+          <w:rFonts w:ascii="Consolas" w:hAnsi="Consolas" w:cs="Consolas"/>
+          <w:sz w:val="21"/>
+          <w:szCs w:val="21"/>
+        </w:rPr>
+      </w:pPr>
+      <w:r>
+        <w:rPr>
+          <w:rFonts w:ascii="Consolas" w:hAnsi="Consolas" w:cs="Consolas"/>
+          <w:sz w:val="21"/>
+          <w:szCs w:val="21"/>
+        </w:rPr>
+        <w:t xml:space="preserve">            </w:t>
+      </w:r>
+      <w:proofErr w:type="spellStart"/>
+      <w:r>
+        <w:rPr>
+          <w:rFonts w:ascii="Consolas" w:hAnsi="Consolas" w:cs="Consolas"/>
+          <w:sz w:val="21"/>
+          <w:szCs w:val="21"/>
+        </w:rPr>
+        <w:t>dataType</w:t>
+      </w:r>
+      <w:proofErr w:type="spellEnd"/>
+      <w:r>
+        <w:rPr>
+          <w:rFonts w:ascii="Consolas" w:hAnsi="Consolas" w:cs="Consolas"/>
+          <w:sz w:val="21"/>
+          <w:szCs w:val="21"/>
+        </w:rPr>
+        <w:t>: "json",</w:t>
+      </w:r>
+    </w:p>
+    <w:p>
+      <w:pPr>
+        <w:spacing w:line="240" w:lineRule="auto"/>
+        <w:rPr>
+          <w:rFonts w:ascii="Consolas" w:hAnsi="Consolas" w:cs="Consolas"/>
+          <w:sz w:val="21"/>
+          <w:szCs w:val="21"/>
+        </w:rPr>
+      </w:pPr>
+      <w:r>
+        <w:rPr>
+          <w:rFonts w:ascii="Consolas" w:hAnsi="Consolas" w:cs="Consolas"/>
+          <w:sz w:val="21"/>
+          <w:szCs w:val="21"/>
+        </w:rPr>
+        <w:t xml:space="preserve">            </w:t>
+      </w:r>
+      <w:proofErr w:type="spellStart"/>
+      <w:r>
+        <w:rPr>
+          <w:rFonts w:ascii="Consolas" w:hAnsi="Consolas" w:cs="Consolas"/>
+          <w:sz w:val="21"/>
+          <w:szCs w:val="21"/>
+        </w:rPr>
+        <w:t>contentType</w:t>
+      </w:r>
+      <w:proofErr w:type="spellEnd"/>
+      <w:r>
+        <w:rPr>
+          <w:rFonts w:ascii="Consolas" w:hAnsi="Consolas" w:cs="Consolas"/>
+          <w:sz w:val="21"/>
+          <w:szCs w:val="21"/>
+        </w:rPr>
+        <w:t>: "application/json",</w:t>
+      </w:r>
+    </w:p>
+    <w:p>
+      <w:pPr>
+        <w:spacing w:line="240" w:lineRule="auto"/>
+        <w:rPr>
+          <w:rFonts w:ascii="Consolas" w:hAnsi="Consolas" w:cs="Consolas"/>
+          <w:sz w:val="21"/>
+          <w:szCs w:val="21"/>
+        </w:rPr>
+      </w:pPr>
+      <w:r>
+        <w:rPr>
+          <w:rFonts w:ascii="Consolas" w:hAnsi="Consolas" w:cs="Consolas"/>
+          <w:sz w:val="21"/>
+          <w:szCs w:val="21"/>
+        </w:rPr>
+        <w:t xml:space="preserve">            url: </w:t>
+      </w:r>
+      <w:proofErr w:type="gramStart"/>
+      <w:r>
+        <w:rPr>
+          <w:rFonts w:ascii="Consolas" w:hAnsi="Consolas" w:cs="Consolas"/>
+          <w:sz w:val="21"/>
+          <w:szCs w:val="21"/>
+        </w:rPr>
+        <w:t>'..</w:t>
+      </w:r>
+      <w:proofErr w:type="gramEnd"/>
+      <w:r>
+        <w:rPr>
+          <w:rFonts w:ascii="Consolas" w:hAnsi="Consolas" w:cs="Consolas"/>
+          <w:sz w:val="21"/>
+          <w:szCs w:val="21"/>
+        </w:rPr>
+        <w:t>/</w:t>
+      </w:r>
+      <w:proofErr w:type="spellStart"/>
+      <w:r>
+        <w:rPr>
+          <w:rFonts w:ascii="Consolas" w:hAnsi="Consolas" w:cs="Consolas"/>
+          <w:sz w:val="21"/>
+          <w:szCs w:val="21"/>
+        </w:rPr>
+        <w:t>api</w:t>
+      </w:r>
+      <w:proofErr w:type="spellEnd"/>
+      <w:r>
+        <w:rPr>
+          <w:rFonts w:ascii="Consolas" w:hAnsi="Consolas" w:cs="Consolas"/>
+          <w:sz w:val="21"/>
+          <w:szCs w:val="21"/>
+        </w:rPr>
+        <w:t>/</w:t>
+      </w:r>
+      <w:proofErr w:type="spellStart"/>
+      <w:r>
+        <w:rPr>
+          <w:rFonts w:ascii="Consolas" w:hAnsi="Consolas" w:cs="Consolas"/>
+          <w:sz w:val="21"/>
+          <w:szCs w:val="21"/>
+        </w:rPr>
+        <w:t>dataValueSets</w:t>
+      </w:r>
+      <w:proofErr w:type="spellEnd"/>
+      <w:r>
+        <w:rPr>
+          <w:rFonts w:ascii="Consolas" w:hAnsi="Consolas" w:cs="Consolas"/>
+          <w:sz w:val="21"/>
+          <w:szCs w:val="21"/>
+        </w:rPr>
+        <w:t>/',</w:t>
+      </w:r>
+    </w:p>
+    <w:p>
+      <w:pPr>
+        <w:spacing w:line="240" w:lineRule="auto"/>
+        <w:rPr>
+          <w:rFonts w:ascii="Consolas" w:hAnsi="Consolas" w:cs="Consolas"/>
+          <w:sz w:val="21"/>
+          <w:szCs w:val="21"/>
+        </w:rPr>
+      </w:pPr>
+      <w:r>
+        <w:rPr>
+          <w:rFonts w:ascii="Consolas" w:hAnsi="Consolas" w:cs="Consolas"/>
+          <w:sz w:val="21"/>
+          <w:szCs w:val="21"/>
+        </w:rPr>
+        <w:t xml:space="preserve">            data: </w:t>
+      </w:r>
+      <w:proofErr w:type="spellStart"/>
+      <w:r>
+        <w:rPr>
+          <w:rFonts w:ascii="Consolas" w:hAnsi="Consolas" w:cs="Consolas"/>
+          <w:sz w:val="21"/>
+          <w:szCs w:val="21"/>
+        </w:rPr>
+        <w:t>dataJSON</w:t>
+      </w:r>
+      <w:proofErr w:type="spellEnd"/>
+      <w:r>
+        <w:rPr>
+          <w:rFonts w:ascii="Consolas" w:hAnsi="Consolas" w:cs="Consolas"/>
+          <w:sz w:val="21"/>
+          <w:szCs w:val="21"/>
+        </w:rPr>
+        <w:t>,</w:t>
+      </w:r>
+    </w:p>
+    <w:p>
+      <w:pPr>
+        <w:spacing w:line="240" w:lineRule="auto"/>
+        <w:rPr>
+          <w:rFonts w:ascii="Consolas" w:hAnsi="Consolas" w:cs="Consolas"/>
+          <w:sz w:val="21"/>
+          <w:szCs w:val="21"/>
+        </w:rPr>
+      </w:pPr>
+      <w:r>
+        <w:rPr>
+          <w:rFonts w:ascii="Consolas" w:hAnsi="Consolas" w:cs="Consolas"/>
+          <w:sz w:val="21"/>
+          <w:szCs w:val="21"/>
+        </w:rPr>
+        <w:t xml:space="preserve">            success: function (response) {</w:t>
+      </w:r>
+    </w:p>
+    <w:p>
+      <w:pPr>
+        <w:spacing w:line="240" w:lineRule="auto"/>
+        <w:rPr>
+          <w:rFonts w:ascii="Consolas" w:hAnsi="Consolas" w:cs="Consolas"/>
+          <w:sz w:val="21"/>
+          <w:szCs w:val="21"/>
+        </w:rPr>
+      </w:pPr>
+      <w:r>
+        <w:rPr>
+          <w:rFonts w:ascii="Consolas" w:hAnsi="Consolas" w:cs="Consolas"/>
+          <w:sz w:val="21"/>
+          <w:szCs w:val="21"/>
+        </w:rPr>
+        <w:t xml:space="preserve">                </w:t>
+      </w:r>
+      <w:proofErr w:type="gramStart"/>
+      <w:r>
+        <w:rPr>
+          <w:rFonts w:ascii="Consolas" w:hAnsi="Consolas" w:cs="Consolas"/>
+          <w:sz w:val="21"/>
+          <w:szCs w:val="21"/>
+        </w:rPr>
+        <w:t>console.log(</w:t>
+      </w:r>
+      <w:proofErr w:type="gramEnd"/>
+      <w:r>
+        <w:rPr>
+          <w:rFonts w:ascii="Consolas" w:hAnsi="Consolas" w:cs="Consolas"/>
+          <w:sz w:val="21"/>
+          <w:szCs w:val="21"/>
+        </w:rPr>
+        <w:t>"response : " + response);</w:t>
+      </w:r>
+    </w:p>
+    <w:p>
+      <w:pPr>
+        <w:spacing w:line="240" w:lineRule="auto"/>
+        <w:rPr>
+          <w:rFonts w:ascii="Consolas" w:hAnsi="Consolas" w:cs="Consolas"/>
+          <w:sz w:val="21"/>
+          <w:szCs w:val="21"/>
+        </w:rPr>
+      </w:pPr>
+      <w:r>
+        <w:rPr>
+          <w:rFonts w:ascii="Consolas" w:hAnsi="Consolas" w:cs="Consolas"/>
+          <w:sz w:val="21"/>
+          <w:szCs w:val="21"/>
+        </w:rPr>
+        <w:t xml:space="preserve">                </w:t>
+      </w:r>
+      <w:proofErr w:type="gramStart"/>
+      <w:r>
+        <w:rPr>
+          <w:rFonts w:ascii="Consolas" w:hAnsi="Consolas" w:cs="Consolas"/>
+          <w:sz w:val="21"/>
+          <w:szCs w:val="21"/>
+        </w:rPr>
+        <w:t>console.log(</w:t>
+      </w:r>
+      <w:proofErr w:type="gramEnd"/>
+      <w:r>
+        <w:rPr>
+          <w:rFonts w:ascii="Consolas" w:hAnsi="Consolas" w:cs="Consolas"/>
+          <w:sz w:val="21"/>
+          <w:szCs w:val="21"/>
+        </w:rPr>
+        <w:t xml:space="preserve">"response : " + </w:t>
+      </w:r>
+      <w:proofErr w:type="spellStart"/>
+      <w:r>
+        <w:rPr>
+          <w:rFonts w:ascii="Consolas" w:hAnsi="Consolas" w:cs="Consolas"/>
+          <w:sz w:val="21"/>
+          <w:szCs w:val="21"/>
+        </w:rPr>
+        <w:t>response.conflicts</w:t>
+      </w:r>
+      <w:proofErr w:type="spellEnd"/>
+      <w:r>
+        <w:rPr>
+          <w:rFonts w:ascii="Consolas" w:hAnsi="Consolas" w:cs="Consolas"/>
+          <w:sz w:val="21"/>
+          <w:szCs w:val="21"/>
+        </w:rPr>
+        <w:t>);</w:t>
+      </w:r>
+    </w:p>
+    <w:p>
+      <w:pPr>
+        <w:spacing w:line="240" w:lineRule="auto"/>
+        <w:rPr>
+          <w:rFonts w:ascii="Consolas" w:hAnsi="Consolas" w:cs="Consolas"/>
+          <w:sz w:val="21"/>
+          <w:szCs w:val="21"/>
+        </w:rPr>
+      </w:pPr>
+    </w:p>
+    <w:p>
+      <w:pPr>
+        <w:spacing w:line="240" w:lineRule="auto"/>
+        <w:rPr>
+          <w:rFonts w:ascii="Consolas" w:hAnsi="Consolas" w:cs="Consolas"/>
+          <w:sz w:val="21"/>
+          <w:szCs w:val="21"/>
+        </w:rPr>
+      </w:pPr>
+      <w:r>
+        <w:rPr>
+          <w:rFonts w:ascii="Consolas" w:hAnsi="Consolas" w:cs="Consolas"/>
+          <w:sz w:val="21"/>
+          <w:szCs w:val="21"/>
+        </w:rPr>
+        <w:t xml:space="preserve">                </w:t>
+      </w:r>
+      <w:proofErr w:type="spellStart"/>
+      <w:r>
+        <w:rPr>
+          <w:rFonts w:ascii="Consolas" w:hAnsi="Consolas" w:cs="Consolas"/>
+          <w:sz w:val="21"/>
+          <w:szCs w:val="21"/>
+        </w:rPr>
+        <w:t>impCount</w:t>
+      </w:r>
+      <w:proofErr w:type="spellEnd"/>
+      <w:r>
+        <w:rPr>
+          <w:rFonts w:ascii="Consolas" w:hAnsi="Consolas" w:cs="Consolas"/>
+          <w:sz w:val="21"/>
+          <w:szCs w:val="21"/>
+        </w:rPr>
+        <w:t xml:space="preserve"> = </w:t>
+      </w:r>
+      <w:proofErr w:type="spellStart"/>
+      <w:proofErr w:type="gramStart"/>
+      <w:r>
+        <w:rPr>
+          <w:rFonts w:ascii="Consolas" w:hAnsi="Consolas" w:cs="Consolas"/>
+          <w:sz w:val="21"/>
+          <w:szCs w:val="21"/>
+        </w:rPr>
+        <w:t>response.importCount.imported</w:t>
+      </w:r>
+      <w:proofErr w:type="spellEnd"/>
+      <w:proofErr w:type="gramEnd"/>
+      <w:r>
+        <w:rPr>
+          <w:rFonts w:ascii="Consolas" w:hAnsi="Consolas" w:cs="Consolas"/>
+          <w:sz w:val="21"/>
+          <w:szCs w:val="21"/>
+        </w:rPr>
+        <w:t>;</w:t>
+      </w:r>
+    </w:p>
+    <w:p>
+      <w:pPr>
+        <w:spacing w:line="240" w:lineRule="auto"/>
+        <w:rPr>
+          <w:rFonts w:ascii="Consolas" w:hAnsi="Consolas" w:cs="Consolas"/>
+          <w:sz w:val="21"/>
+          <w:szCs w:val="21"/>
+        </w:rPr>
+      </w:pPr>
+      <w:r>
+        <w:rPr>
+          <w:rFonts w:ascii="Consolas" w:hAnsi="Consolas" w:cs="Consolas"/>
+          <w:sz w:val="21"/>
+          <w:szCs w:val="21"/>
+        </w:rPr>
+        <w:t xml:space="preserve">                </w:t>
+      </w:r>
+      <w:proofErr w:type="spellStart"/>
+      <w:r>
+        <w:rPr>
+          <w:rFonts w:ascii="Consolas" w:hAnsi="Consolas" w:cs="Consolas"/>
+          <w:sz w:val="21"/>
+          <w:szCs w:val="21"/>
+        </w:rPr>
+        <w:t>upCount</w:t>
+      </w:r>
+      <w:proofErr w:type="spellEnd"/>
+      <w:r>
+        <w:rPr>
+          <w:rFonts w:ascii="Consolas" w:hAnsi="Consolas" w:cs="Consolas"/>
+          <w:sz w:val="21"/>
+          <w:szCs w:val="21"/>
+        </w:rPr>
+        <w:t xml:space="preserve"> = </w:t>
+      </w:r>
+      <w:proofErr w:type="spellStart"/>
+      <w:proofErr w:type="gramStart"/>
+      <w:r>
+        <w:rPr>
+          <w:rFonts w:ascii="Consolas" w:hAnsi="Consolas" w:cs="Consolas"/>
+          <w:sz w:val="21"/>
+          <w:szCs w:val="21"/>
+        </w:rPr>
+        <w:t>response.importCount.updated</w:t>
+      </w:r>
+      <w:proofErr w:type="spellEnd"/>
+      <w:proofErr w:type="gramEnd"/>
+      <w:r>
+        <w:rPr>
+          <w:rFonts w:ascii="Consolas" w:hAnsi="Consolas" w:cs="Consolas"/>
+          <w:sz w:val="21"/>
+          <w:szCs w:val="21"/>
+        </w:rPr>
+        <w:t>;</w:t>
+      </w:r>
+    </w:p>
+    <w:p>
+      <w:pPr>
+        <w:spacing w:line="240" w:lineRule="auto"/>
+        <w:rPr>
+          <w:rFonts w:ascii="Consolas" w:hAnsi="Consolas" w:cs="Consolas"/>
+          <w:sz w:val="21"/>
+          <w:szCs w:val="21"/>
+        </w:rPr>
+      </w:pPr>
+      <w:r>
+        <w:rPr>
+          <w:rFonts w:ascii="Consolas" w:hAnsi="Consolas" w:cs="Consolas"/>
+          <w:sz w:val="21"/>
+          <w:szCs w:val="21"/>
+        </w:rPr>
+        <w:t xml:space="preserve">                </w:t>
+      </w:r>
+      <w:proofErr w:type="spellStart"/>
+      <w:r>
+        <w:rPr>
+          <w:rFonts w:ascii="Consolas" w:hAnsi="Consolas" w:cs="Consolas"/>
+          <w:sz w:val="21"/>
+          <w:szCs w:val="21"/>
+        </w:rPr>
+        <w:t>igCount</w:t>
+      </w:r>
+      <w:proofErr w:type="spellEnd"/>
+      <w:r>
+        <w:rPr>
+          <w:rFonts w:ascii="Consolas" w:hAnsi="Consolas" w:cs="Consolas"/>
+          <w:sz w:val="21"/>
+          <w:szCs w:val="21"/>
+        </w:rPr>
+        <w:t xml:space="preserve"> = </w:t>
+      </w:r>
+      <w:proofErr w:type="spellStart"/>
+      <w:proofErr w:type="gramStart"/>
+      <w:r>
+        <w:rPr>
+          <w:rFonts w:ascii="Consolas" w:hAnsi="Consolas" w:cs="Consolas"/>
+          <w:sz w:val="21"/>
+          <w:szCs w:val="21"/>
+        </w:rPr>
+        <w:t>response.importCount.ignored</w:t>
+      </w:r>
+      <w:proofErr w:type="spellEnd"/>
+      <w:proofErr w:type="gramEnd"/>
+      <w:r>
+        <w:rPr>
+          <w:rFonts w:ascii="Consolas" w:hAnsi="Consolas" w:cs="Consolas"/>
+          <w:sz w:val="21"/>
+          <w:szCs w:val="21"/>
+        </w:rPr>
+        <w:t>;</w:t>
+      </w:r>
+    </w:p>
+    <w:p>
+      <w:pPr>
+        <w:spacing w:line="240" w:lineRule="auto"/>
+        <w:rPr>
+          <w:rFonts w:ascii="Consolas" w:hAnsi="Consolas" w:cs="Consolas"/>
+          <w:sz w:val="21"/>
+          <w:szCs w:val="21"/>
+        </w:rPr>
+      </w:pPr>
+      <w:r>
+        <w:rPr>
+          <w:rFonts w:ascii="Consolas" w:hAnsi="Consolas" w:cs="Consolas"/>
+          <w:sz w:val="21"/>
+          <w:szCs w:val="21"/>
+        </w:rPr>
+        <w:t xml:space="preserve">                </w:t>
+      </w:r>
+      <w:proofErr w:type="spellStart"/>
+      <w:r>
+        <w:rPr>
+          <w:rFonts w:ascii="Consolas" w:hAnsi="Consolas" w:cs="Consolas"/>
+          <w:sz w:val="21"/>
+          <w:szCs w:val="21"/>
+        </w:rPr>
+        <w:t>conflictsDetails</w:t>
+      </w:r>
+      <w:proofErr w:type="spellEnd"/>
+      <w:r>
+        <w:rPr>
+          <w:rFonts w:ascii="Consolas" w:hAnsi="Consolas" w:cs="Consolas"/>
+          <w:sz w:val="21"/>
+          <w:szCs w:val="21"/>
+        </w:rPr>
+        <w:t xml:space="preserve">   = </w:t>
+      </w:r>
+      <w:proofErr w:type="spellStart"/>
+      <w:proofErr w:type="gramStart"/>
+      <w:r>
+        <w:rPr>
+          <w:rFonts w:ascii="Consolas" w:hAnsi="Consolas" w:cs="Consolas"/>
+          <w:sz w:val="21"/>
+          <w:szCs w:val="21"/>
+        </w:rPr>
+        <w:t>response.conflicts</w:t>
+      </w:r>
+      <w:proofErr w:type="spellEnd"/>
+      <w:proofErr w:type="gramEnd"/>
+      <w:r>
+        <w:rPr>
+          <w:rFonts w:ascii="Consolas" w:hAnsi="Consolas" w:cs="Consolas"/>
+          <w:sz w:val="21"/>
+          <w:szCs w:val="21"/>
+        </w:rPr>
+        <w:t>;</w:t>
+      </w:r>
+    </w:p>
+    <w:p>
+      <w:pPr>
+        <w:spacing w:line="240" w:lineRule="auto"/>
+        <w:rPr>
+          <w:rFonts w:ascii="Consolas" w:hAnsi="Consolas" w:cs="Consolas"/>
+          <w:sz w:val="21"/>
+          <w:szCs w:val="21"/>
+        </w:rPr>
+      </w:pPr>
+    </w:p>
+    <w:p>
+      <w:pPr>
+        <w:spacing w:line="240" w:lineRule="auto"/>
+        <w:rPr>
+          <w:rFonts w:ascii="Consolas" w:hAnsi="Consolas" w:cs="Consolas"/>
+          <w:sz w:val="21"/>
+          <w:szCs w:val="21"/>
+        </w:rPr>
+      </w:pPr>
+      <w:r>
+        <w:rPr>
+          <w:rFonts w:ascii="Consolas" w:hAnsi="Consolas" w:cs="Consolas"/>
+          <w:sz w:val="21"/>
+          <w:szCs w:val="21"/>
+        </w:rPr>
+        <w:t xml:space="preserve">                // </w:t>
+      </w:r>
+      <w:proofErr w:type="spellStart"/>
+      <w:r>
+        <w:rPr>
+          <w:rFonts w:ascii="Consolas" w:hAnsi="Consolas" w:cs="Consolas"/>
+          <w:sz w:val="21"/>
+          <w:szCs w:val="21"/>
+        </w:rPr>
+        <w:t>dataSet</w:t>
+      </w:r>
+      <w:proofErr w:type="spellEnd"/>
+      <w:r>
+        <w:rPr>
+          <w:rFonts w:ascii="Consolas" w:hAnsi="Consolas" w:cs="Consolas"/>
+          <w:sz w:val="21"/>
+          <w:szCs w:val="21"/>
+        </w:rPr>
+        <w:t xml:space="preserve"> complete registration</w:t>
+      </w:r>
+    </w:p>
+    <w:p>
+      <w:pPr>
+        <w:spacing w:line="240" w:lineRule="auto"/>
+        <w:rPr>
+          <w:rFonts w:ascii="Consolas" w:hAnsi="Consolas" w:cs="Consolas"/>
+          <w:sz w:val="21"/>
+          <w:szCs w:val="21"/>
+        </w:rPr>
+      </w:pPr>
+    </w:p>
+    <w:p>
+      <w:pPr>
+        <w:spacing w:line="240" w:lineRule="auto"/>
+        <w:rPr>
+          <w:rFonts w:ascii="Consolas" w:hAnsi="Consolas" w:cs="Consolas"/>
+          <w:sz w:val="21"/>
+          <w:szCs w:val="21"/>
+        </w:rPr>
+      </w:pPr>
+      <w:r>
+        <w:rPr>
+          <w:rFonts w:ascii="Consolas" w:hAnsi="Consolas" w:cs="Consolas"/>
+          <w:sz w:val="21"/>
+          <w:szCs w:val="21"/>
+        </w:rPr>
+        <w:t xml:space="preserve">                if </w:t>
+      </w:r>
+      <w:proofErr w:type="gramStart"/>
+      <w:r>
+        <w:rPr>
+          <w:rFonts w:ascii="Consolas" w:hAnsi="Consolas" w:cs="Consolas"/>
+          <w:sz w:val="21"/>
+          <w:szCs w:val="21"/>
+        </w:rPr>
+        <w:t xml:space="preserve">( </w:t>
+      </w:r>
+      <w:proofErr w:type="spellStart"/>
+      <w:r>
+        <w:rPr>
+          <w:rFonts w:ascii="Consolas" w:hAnsi="Consolas" w:cs="Consolas"/>
+          <w:sz w:val="21"/>
+          <w:szCs w:val="21"/>
+        </w:rPr>
+        <w:t>response</w:t>
+      </w:r>
+      <w:proofErr w:type="gramEnd"/>
+      <w:r>
+        <w:rPr>
+          <w:rFonts w:ascii="Consolas" w:hAnsi="Consolas" w:cs="Consolas"/>
+          <w:sz w:val="21"/>
+          <w:szCs w:val="21"/>
+        </w:rPr>
+        <w:t>.importCount.updated</w:t>
+      </w:r>
+      <w:proofErr w:type="spellEnd"/>
+      <w:r>
+        <w:rPr>
+          <w:rFonts w:ascii="Consolas" w:hAnsi="Consolas" w:cs="Consolas"/>
+          <w:sz w:val="21"/>
+          <w:szCs w:val="21"/>
+        </w:rPr>
+        <w:t xml:space="preserve"> &gt; 0 || </w:t>
+      </w:r>
+      <w:proofErr w:type="spellStart"/>
+      <w:r>
+        <w:rPr>
+          <w:rFonts w:ascii="Consolas" w:hAnsi="Consolas" w:cs="Consolas"/>
+          <w:sz w:val="21"/>
+          <w:szCs w:val="21"/>
+        </w:rPr>
+        <w:t>response.importCount.imported</w:t>
+      </w:r>
+      <w:proofErr w:type="spellEnd"/>
+      <w:r>
+        <w:rPr>
+          <w:rFonts w:ascii="Consolas" w:hAnsi="Consolas" w:cs="Consolas"/>
+          <w:sz w:val="21"/>
+          <w:szCs w:val="21"/>
+        </w:rPr>
+        <w:t xml:space="preserve"> &gt; 0) {</w:t>
+      </w:r>
+    </w:p>
+    <w:p>
+      <w:pPr>
+        <w:spacing w:line="240" w:lineRule="auto"/>
+        <w:rPr>
+          <w:rFonts w:ascii="Consolas" w:hAnsi="Consolas" w:cs="Consolas"/>
+          <w:sz w:val="21"/>
+          <w:szCs w:val="21"/>
+        </w:rPr>
+      </w:pPr>
+      <w:r>
+        <w:rPr>
+          <w:rFonts w:ascii="Consolas" w:hAnsi="Consolas" w:cs="Consolas"/>
+          <w:sz w:val="21"/>
+          <w:szCs w:val="21"/>
+        </w:rPr>
+        <w:t xml:space="preserve">                    for (var </w:t>
+      </w:r>
+      <w:proofErr w:type="spellStart"/>
+      <w:r>
+        <w:rPr>
+          <w:rFonts w:ascii="Consolas" w:hAnsi="Consolas" w:cs="Consolas"/>
+          <w:sz w:val="21"/>
+          <w:szCs w:val="21"/>
+        </w:rPr>
+        <w:t>i</w:t>
+      </w:r>
+      <w:proofErr w:type="spellEnd"/>
+      <w:r>
+        <w:rPr>
+          <w:rFonts w:ascii="Consolas" w:hAnsi="Consolas" w:cs="Consolas"/>
+          <w:sz w:val="21"/>
+          <w:szCs w:val="21"/>
+        </w:rPr>
+        <w:t xml:space="preserve"> = 0; </w:t>
+      </w:r>
+      <w:proofErr w:type="spellStart"/>
+      <w:r>
+        <w:rPr>
+          <w:rFonts w:ascii="Consolas" w:hAnsi="Consolas" w:cs="Consolas"/>
+          <w:sz w:val="21"/>
+          <w:szCs w:val="21"/>
+        </w:rPr>
+        <w:t>i</w:t>
+      </w:r>
+      <w:proofErr w:type="spellEnd"/>
+      <w:r>
+        <w:rPr>
+          <w:rFonts w:ascii="Consolas" w:hAnsi="Consolas" w:cs="Consolas"/>
+          <w:sz w:val="21"/>
+          <w:szCs w:val="21"/>
+        </w:rPr>
+        <w:t xml:space="preserve"> &lt; </w:t>
+      </w:r>
+      <w:proofErr w:type="spellStart"/>
+      <w:r>
+        <w:rPr>
+          <w:rFonts w:ascii="Consolas" w:hAnsi="Consolas" w:cs="Consolas"/>
+          <w:sz w:val="21"/>
+          <w:szCs w:val="21"/>
+        </w:rPr>
+        <w:t>regOrgUnitList.length</w:t>
+      </w:r>
+      <w:proofErr w:type="spellEnd"/>
+      <w:r>
+        <w:rPr>
+          <w:rFonts w:ascii="Consolas" w:hAnsi="Consolas" w:cs="Consolas"/>
+          <w:sz w:val="21"/>
+          <w:szCs w:val="21"/>
+        </w:rPr>
+        <w:t xml:space="preserve">; </w:t>
+      </w:r>
+      <w:proofErr w:type="spellStart"/>
+      <w:r>
+        <w:rPr>
+          <w:rFonts w:ascii="Consolas" w:hAnsi="Consolas" w:cs="Consolas"/>
+          <w:sz w:val="21"/>
+          <w:szCs w:val="21"/>
+        </w:rPr>
+        <w:t>i</w:t>
+      </w:r>
+      <w:proofErr w:type="spellEnd"/>
+      <w:r>
+        <w:rPr>
+          <w:rFonts w:ascii="Consolas" w:hAnsi="Consolas" w:cs="Consolas"/>
+          <w:sz w:val="21"/>
+          <w:szCs w:val="21"/>
+        </w:rPr>
+        <w:t>++) {</w:t>
+      </w:r>
+    </w:p>
+    <w:p>
+      <w:pPr>
+        <w:spacing w:line="240" w:lineRule="auto"/>
+        <w:rPr>
+          <w:rFonts w:ascii="Consolas" w:hAnsi="Consolas" w:cs="Consolas"/>
+          <w:sz w:val="21"/>
+          <w:szCs w:val="21"/>
+        </w:rPr>
+      </w:pPr>
+      <w:r>
+        <w:rPr>
+          <w:rFonts w:ascii="Consolas" w:hAnsi="Consolas" w:cs="Consolas"/>
+          <w:sz w:val="21"/>
+          <w:szCs w:val="21"/>
+        </w:rPr>
+        <w:t xml:space="preserve">                        for (var j = 0; j &lt; </w:t>
+      </w:r>
+      <w:proofErr w:type="spellStart"/>
+      <w:r>
+        <w:rPr>
+          <w:rFonts w:ascii="Consolas" w:hAnsi="Consolas" w:cs="Consolas"/>
+          <w:sz w:val="21"/>
+          <w:szCs w:val="21"/>
+        </w:rPr>
+        <w:t>regPeriodList.length</w:t>
+      </w:r>
+      <w:proofErr w:type="spellEnd"/>
+      <w:r>
+        <w:rPr>
+          <w:rFonts w:ascii="Consolas" w:hAnsi="Consolas" w:cs="Consolas"/>
+          <w:sz w:val="21"/>
+          <w:szCs w:val="21"/>
+        </w:rPr>
+        <w:t xml:space="preserve">; </w:t>
+      </w:r>
+      <w:proofErr w:type="spellStart"/>
+      <w:r>
+        <w:rPr>
+          <w:rFonts w:ascii="Consolas" w:hAnsi="Consolas" w:cs="Consolas"/>
+          <w:sz w:val="21"/>
+          <w:szCs w:val="21"/>
+        </w:rPr>
+        <w:t>j++</w:t>
+      </w:r>
+      <w:proofErr w:type="spellEnd"/>
+      <w:r>
+        <w:rPr>
+          <w:rFonts w:ascii="Consolas" w:hAnsi="Consolas" w:cs="Consolas"/>
+          <w:sz w:val="21"/>
+          <w:szCs w:val="21"/>
+        </w:rPr>
+        <w:t>) {</w:t>
+      </w:r>
+    </w:p>
+    <w:p>
+      <w:pPr>
+        <w:spacing w:line="240" w:lineRule="auto"/>
+        <w:rPr>
+          <w:rFonts w:ascii="Consolas" w:hAnsi="Consolas" w:cs="Consolas"/>
+          <w:sz w:val="21"/>
+          <w:szCs w:val="21"/>
+        </w:rPr>
+      </w:pPr>
+      <w:r>
+        <w:rPr>
+          <w:rFonts w:ascii="Consolas" w:hAnsi="Consolas" w:cs="Consolas"/>
+          <w:sz w:val="21"/>
+          <w:szCs w:val="21"/>
+        </w:rPr>
+        <w:t xml:space="preserve">                            </w:t>
+      </w:r>
+      <w:proofErr w:type="spellStart"/>
+      <w:proofErr w:type="gramStart"/>
+      <w:r>
+        <w:rPr>
+          <w:rFonts w:ascii="Consolas" w:hAnsi="Consolas" w:cs="Consolas"/>
+          <w:sz w:val="21"/>
+          <w:szCs w:val="21"/>
+        </w:rPr>
+        <w:t>cdsr.completeDataSetRegistrations.push</w:t>
+      </w:r>
+      <w:proofErr w:type="spellEnd"/>
+      <w:proofErr w:type="gramEnd"/>
+      <w:r>
+        <w:rPr>
+          <w:rFonts w:ascii="Consolas" w:hAnsi="Consolas" w:cs="Consolas"/>
+          <w:sz w:val="21"/>
+          <w:szCs w:val="21"/>
+        </w:rPr>
+        <w:t>({</w:t>
+      </w:r>
+    </w:p>
+    <w:p>
+      <w:pPr>
+        <w:spacing w:line="240" w:lineRule="auto"/>
+        <w:rPr>
+          <w:rFonts w:ascii="Consolas" w:hAnsi="Consolas" w:cs="Consolas"/>
+          <w:sz w:val="21"/>
+          <w:szCs w:val="21"/>
+        </w:rPr>
+      </w:pPr>
+      <w:r>
+        <w:rPr>
+          <w:rFonts w:ascii="Consolas" w:hAnsi="Consolas" w:cs="Consolas"/>
+          <w:sz w:val="21"/>
+          <w:szCs w:val="21"/>
+        </w:rPr>
+        <w:t xml:space="preserve">                                '</w:t>
+      </w:r>
+      <w:proofErr w:type="spellStart"/>
+      <w:r>
+        <w:rPr>
+          <w:rFonts w:ascii="Consolas" w:hAnsi="Consolas" w:cs="Consolas"/>
+          <w:sz w:val="21"/>
+          <w:szCs w:val="21"/>
+        </w:rPr>
+        <w:t>dataSet</w:t>
+      </w:r>
+      <w:proofErr w:type="spellEnd"/>
+      <w:r>
+        <w:rPr>
+          <w:rFonts w:ascii="Consolas" w:hAnsi="Consolas" w:cs="Consolas"/>
+          <w:sz w:val="21"/>
+          <w:szCs w:val="21"/>
+        </w:rPr>
+        <w:t xml:space="preserve">': </w:t>
+      </w:r>
+      <w:proofErr w:type="spellStart"/>
+      <w:r>
+        <w:rPr>
+          <w:rFonts w:ascii="Consolas" w:hAnsi="Consolas" w:cs="Consolas"/>
+          <w:sz w:val="21"/>
+          <w:szCs w:val="21"/>
+        </w:rPr>
+        <w:t>dataSetUid</w:t>
+      </w:r>
+      <w:proofErr w:type="spellEnd"/>
+      <w:r>
+        <w:rPr>
+          <w:rFonts w:ascii="Consolas" w:hAnsi="Consolas" w:cs="Consolas"/>
+          <w:sz w:val="21"/>
+          <w:szCs w:val="21"/>
+        </w:rPr>
+        <w:t>,</w:t>
+      </w:r>
+    </w:p>
+    <w:p>
+      <w:pPr>
+        <w:spacing w:line="240" w:lineRule="auto"/>
+        <w:rPr>
+          <w:rFonts w:ascii="Consolas" w:hAnsi="Consolas" w:cs="Consolas"/>
+          <w:sz w:val="21"/>
+          <w:szCs w:val="21"/>
+        </w:rPr>
+      </w:pPr>
+      <w:r>
+        <w:rPr>
+          <w:rFonts w:ascii="Consolas" w:hAnsi="Consolas" w:cs="Consolas"/>
+          <w:sz w:val="21"/>
+          <w:szCs w:val="21"/>
+        </w:rPr>
+        <w:t xml:space="preserve">                                'period': </w:t>
+      </w:r>
+      <w:proofErr w:type="spellStart"/>
+      <w:r>
+        <w:rPr>
+          <w:rFonts w:ascii="Consolas" w:hAnsi="Consolas" w:cs="Consolas"/>
+          <w:sz w:val="21"/>
+          <w:szCs w:val="21"/>
+        </w:rPr>
+        <w:t>regPeriodList</w:t>
+      </w:r>
+      <w:proofErr w:type="spellEnd"/>
+      <w:r>
+        <w:rPr>
+          <w:rFonts w:ascii="Consolas" w:hAnsi="Consolas" w:cs="Consolas"/>
+          <w:sz w:val="21"/>
+          <w:szCs w:val="21"/>
+        </w:rPr>
+        <w:t>[j],</w:t>
+      </w:r>
+    </w:p>
+    <w:p>
+      <w:pPr>
+        <w:spacing w:line="240" w:lineRule="auto"/>
+        <w:rPr>
+          <w:rFonts w:ascii="Consolas" w:hAnsi="Consolas" w:cs="Consolas"/>
+          <w:sz w:val="21"/>
+          <w:szCs w:val="21"/>
+        </w:rPr>
+      </w:pPr>
+      <w:r>
+        <w:rPr>
+          <w:rFonts w:ascii="Consolas" w:hAnsi="Consolas" w:cs="Consolas"/>
+          <w:sz w:val="21"/>
+          <w:szCs w:val="21"/>
+        </w:rPr>
+        <w:t xml:space="preserve">                                '</w:t>
+      </w:r>
+      <w:proofErr w:type="spellStart"/>
+      <w:r>
+        <w:rPr>
+          <w:rFonts w:ascii="Consolas" w:hAnsi="Consolas" w:cs="Consolas"/>
+          <w:sz w:val="21"/>
+          <w:szCs w:val="21"/>
+        </w:rPr>
+        <w:t>organisationUnit</w:t>
+      </w:r>
+      <w:proofErr w:type="spellEnd"/>
+      <w:r>
+        <w:rPr>
+          <w:rFonts w:ascii="Consolas" w:hAnsi="Consolas" w:cs="Consolas"/>
+          <w:sz w:val="21"/>
+          <w:szCs w:val="21"/>
+        </w:rPr>
+        <w:t xml:space="preserve">': </w:t>
+      </w:r>
+      <w:proofErr w:type="spellStart"/>
+      <w:r>
+        <w:rPr>
+          <w:rFonts w:ascii="Consolas" w:hAnsi="Consolas" w:cs="Consolas"/>
+          <w:sz w:val="21"/>
+          <w:szCs w:val="21"/>
+        </w:rPr>
+        <w:t>regOrgUnitList</w:t>
+      </w:r>
+      <w:proofErr w:type="spellEnd"/>
+      <w:r>
+        <w:rPr>
+          <w:rFonts w:ascii="Consolas" w:hAnsi="Consolas" w:cs="Consolas"/>
+          <w:sz w:val="21"/>
+          <w:szCs w:val="21"/>
+        </w:rPr>
+        <w:t>[</w:t>
+      </w:r>
+      <w:proofErr w:type="spellStart"/>
+      <w:r>
+        <w:rPr>
+          <w:rFonts w:ascii="Consolas" w:hAnsi="Consolas" w:cs="Consolas"/>
+          <w:sz w:val="21"/>
+          <w:szCs w:val="21"/>
+        </w:rPr>
+        <w:t>i</w:t>
+      </w:r>
+      <w:proofErr w:type="spellEnd"/>
+      <w:r>
+        <w:rPr>
+          <w:rFonts w:ascii="Consolas" w:hAnsi="Consolas" w:cs="Consolas"/>
+          <w:sz w:val="21"/>
+          <w:szCs w:val="21"/>
+        </w:rPr>
+        <w:t>]</w:t>
+      </w:r>
+    </w:p>
+    <w:p>
+      <w:pPr>
+        <w:spacing w:line="240" w:lineRule="auto"/>
+        <w:rPr>
+          <w:rFonts w:ascii="Consolas" w:hAnsi="Consolas" w:cs="Consolas"/>
+          <w:sz w:val="21"/>
+          <w:szCs w:val="21"/>
+        </w:rPr>
+      </w:pPr>
+      <w:r>
+        <w:rPr>
+          <w:rFonts w:ascii="Consolas" w:hAnsi="Consolas" w:cs="Consolas"/>
+          <w:sz w:val="21"/>
+          <w:szCs w:val="21"/>
+        </w:rPr>
+        <w:t xml:space="preserve">                                // '</w:t>
+      </w:r>
+      <w:proofErr w:type="spellStart"/>
+      <w:r>
+        <w:rPr>
+          <w:rFonts w:ascii="Consolas" w:hAnsi="Consolas" w:cs="Consolas"/>
+          <w:sz w:val="21"/>
+          <w:szCs w:val="21"/>
+        </w:rPr>
+        <w:t>multiOu</w:t>
+      </w:r>
+      <w:proofErr w:type="spellEnd"/>
+      <w:r>
+        <w:rPr>
+          <w:rFonts w:ascii="Consolas" w:hAnsi="Consolas" w:cs="Consolas"/>
+          <w:sz w:val="21"/>
+          <w:szCs w:val="21"/>
+        </w:rPr>
+        <w:t>': false</w:t>
+      </w:r>
+    </w:p>
+    <w:p>
+      <w:pPr>
+        <w:spacing w:line="240" w:lineRule="auto"/>
+        <w:rPr>
+          <w:rFonts w:ascii="Consolas" w:hAnsi="Consolas" w:cs="Consolas"/>
+          <w:sz w:val="21"/>
+          <w:szCs w:val="21"/>
+        </w:rPr>
+      </w:pPr>
+      <w:r>
+        <w:rPr>
+          <w:rFonts w:ascii="Consolas" w:hAnsi="Consolas" w:cs="Consolas"/>
+          <w:sz w:val="21"/>
+          <w:szCs w:val="21"/>
+        </w:rPr>
+        <w:t xml:space="preserve">                            });</w:t>
+      </w:r>
+    </w:p>
+    <w:p>
+      <w:pPr>
+        <w:spacing w:line="240" w:lineRule="auto"/>
+        <w:rPr>
+          <w:rFonts w:ascii="Consolas" w:hAnsi="Consolas" w:cs="Consolas"/>
+          <w:sz w:val="21"/>
+          <w:szCs w:val="21"/>
+        </w:rPr>
+      </w:pPr>
+      <w:r>
+        <w:rPr>
+          <w:rFonts w:ascii="Consolas" w:hAnsi="Consolas" w:cs="Consolas"/>
+          <w:sz w:val="21"/>
+          <w:szCs w:val="21"/>
+        </w:rPr>
+        <w:t xml:space="preserve">                            </w:t>
+      </w:r>
+      <w:proofErr w:type="gramStart"/>
+      <w:r>
+        <w:rPr>
+          <w:rFonts w:ascii="Consolas" w:hAnsi="Consolas" w:cs="Consolas"/>
+          <w:sz w:val="21"/>
+          <w:szCs w:val="21"/>
+        </w:rPr>
+        <w:t>$.ajax</w:t>
+      </w:r>
+      <w:proofErr w:type="gramEnd"/>
+      <w:r>
+        <w:rPr>
+          <w:rFonts w:ascii="Consolas" w:hAnsi="Consolas" w:cs="Consolas"/>
+          <w:sz w:val="21"/>
+          <w:szCs w:val="21"/>
+        </w:rPr>
+        <w:t>({</w:t>
+      </w:r>
+    </w:p>
+    <w:p>
+      <w:pPr>
+        <w:spacing w:line="240" w:lineRule="auto"/>
+        <w:rPr>
+          <w:rFonts w:ascii="Consolas" w:hAnsi="Consolas" w:cs="Consolas"/>
+          <w:sz w:val="21"/>
+          <w:szCs w:val="21"/>
+        </w:rPr>
+      </w:pPr>
+      <w:r>
+        <w:rPr>
+          <w:rFonts w:ascii="Consolas" w:hAnsi="Consolas" w:cs="Consolas"/>
+          <w:sz w:val="21"/>
+          <w:szCs w:val="21"/>
+        </w:rPr>
+        <w:t xml:space="preserve">                                url: </w:t>
+      </w:r>
+      <w:proofErr w:type="gramStart"/>
+      <w:r>
+        <w:rPr>
+          <w:rFonts w:ascii="Consolas" w:hAnsi="Consolas" w:cs="Consolas"/>
+          <w:sz w:val="21"/>
+          <w:szCs w:val="21"/>
+        </w:rPr>
+        <w:t>'..</w:t>
+      </w:r>
+      <w:proofErr w:type="gramEnd"/>
+      <w:r>
+        <w:rPr>
+          <w:rFonts w:ascii="Consolas" w:hAnsi="Consolas" w:cs="Consolas"/>
+          <w:sz w:val="21"/>
+          <w:szCs w:val="21"/>
+        </w:rPr>
+        <w:t>/</w:t>
+      </w:r>
+      <w:proofErr w:type="spellStart"/>
+      <w:r>
+        <w:rPr>
+          <w:rFonts w:ascii="Consolas" w:hAnsi="Consolas" w:cs="Consolas"/>
+          <w:sz w:val="21"/>
+          <w:szCs w:val="21"/>
+        </w:rPr>
+        <w:t>api</w:t>
+      </w:r>
+      <w:proofErr w:type="spellEnd"/>
+      <w:r>
+        <w:rPr>
+          <w:rFonts w:ascii="Consolas" w:hAnsi="Consolas" w:cs="Consolas"/>
+          <w:sz w:val="21"/>
+          <w:szCs w:val="21"/>
+        </w:rPr>
+        <w:t>/</w:t>
+      </w:r>
+      <w:proofErr w:type="spellStart"/>
+      <w:r>
+        <w:rPr>
+          <w:rFonts w:ascii="Consolas" w:hAnsi="Consolas" w:cs="Consolas"/>
+          <w:sz w:val="21"/>
+          <w:szCs w:val="21"/>
+        </w:rPr>
+        <w:t>completeDataSetRegistrations</w:t>
+      </w:r>
+      <w:proofErr w:type="spellEnd"/>
+      <w:r>
+        <w:rPr>
+          <w:rFonts w:ascii="Consolas" w:hAnsi="Consolas" w:cs="Consolas"/>
+          <w:sz w:val="21"/>
+          <w:szCs w:val="21"/>
+        </w:rPr>
+        <w:t>',</w:t>
+      </w:r>
+    </w:p>
+    <w:p>
+      <w:pPr>
+        <w:spacing w:line="240" w:lineRule="auto"/>
+        <w:rPr>
+          <w:rFonts w:ascii="Consolas" w:hAnsi="Consolas" w:cs="Consolas"/>
+          <w:sz w:val="21"/>
+          <w:szCs w:val="21"/>
+        </w:rPr>
+      </w:pPr>
+      <w:r>
+        <w:rPr>
+          <w:rFonts w:ascii="Consolas" w:hAnsi="Consolas" w:cs="Consolas"/>
+          <w:sz w:val="21"/>
+          <w:szCs w:val="21"/>
+        </w:rPr>
+        <w:t xml:space="preserve">                                data: </w:t>
+      </w:r>
+      <w:proofErr w:type="spellStart"/>
+      <w:r>
+        <w:rPr>
+          <w:rFonts w:ascii="Consolas" w:hAnsi="Consolas" w:cs="Consolas"/>
+          <w:sz w:val="21"/>
+          <w:szCs w:val="21"/>
+        </w:rPr>
+        <w:t>JSON.stringify</w:t>
+      </w:r>
+      <w:proofErr w:type="spellEnd"/>
+      <w:r>
+        <w:rPr>
+          <w:rFonts w:ascii="Consolas" w:hAnsi="Consolas" w:cs="Consolas"/>
+          <w:sz w:val="21"/>
+          <w:szCs w:val="21"/>
+        </w:rPr>
+        <w:t>(</w:t>
+      </w:r>
+      <w:proofErr w:type="spellStart"/>
+      <w:r>
+        <w:rPr>
+          <w:rFonts w:ascii="Consolas" w:hAnsi="Consolas" w:cs="Consolas"/>
+          <w:sz w:val="21"/>
+          <w:szCs w:val="21"/>
+        </w:rPr>
+        <w:t>cdsr</w:t>
+      </w:r>
+      <w:proofErr w:type="spellEnd"/>
+      <w:r>
+        <w:rPr>
+          <w:rFonts w:ascii="Consolas" w:hAnsi="Consolas" w:cs="Consolas"/>
+          <w:sz w:val="21"/>
+          <w:szCs w:val="21"/>
+        </w:rPr>
+        <w:t>),</w:t>
+      </w:r>
+    </w:p>
+    <w:p>
+      <w:pPr>
+        <w:spacing w:line="240" w:lineRule="auto"/>
+        <w:rPr>
+          <w:rFonts w:ascii="Consolas" w:hAnsi="Consolas" w:cs="Consolas"/>
+          <w:sz w:val="21"/>
+          <w:szCs w:val="21"/>
+        </w:rPr>
+      </w:pPr>
+      <w:r>
+        <w:rPr>
+          <w:rFonts w:ascii="Consolas" w:hAnsi="Consolas" w:cs="Consolas"/>
+          <w:sz w:val="21"/>
+          <w:szCs w:val="21"/>
+        </w:rPr>
+        <w:t xml:space="preserve">                                </w:t>
+      </w:r>
+      <w:proofErr w:type="spellStart"/>
+      <w:r>
+        <w:rPr>
+          <w:rFonts w:ascii="Consolas" w:hAnsi="Consolas" w:cs="Consolas"/>
+          <w:sz w:val="21"/>
+          <w:szCs w:val="21"/>
+        </w:rPr>
+        <w:t>contentType</w:t>
+      </w:r>
+      <w:proofErr w:type="spellEnd"/>
+      <w:r>
+        <w:rPr>
+          <w:rFonts w:ascii="Consolas" w:hAnsi="Consolas" w:cs="Consolas"/>
+          <w:sz w:val="21"/>
+          <w:szCs w:val="21"/>
+        </w:rPr>
+        <w:t>: "application/json; charset=utf-8",</w:t>
+      </w:r>
+    </w:p>
+    <w:p>
+      <w:pPr>
+        <w:spacing w:line="240" w:lineRule="auto"/>
+        <w:rPr>
+          <w:rFonts w:ascii="Consolas" w:hAnsi="Consolas" w:cs="Consolas"/>
+          <w:sz w:val="21"/>
+          <w:szCs w:val="21"/>
+        </w:rPr>
+      </w:pPr>
+      <w:r>
+        <w:rPr>
+          <w:rFonts w:ascii="Consolas" w:hAnsi="Consolas" w:cs="Consolas"/>
+          <w:sz w:val="21"/>
+          <w:szCs w:val="21"/>
+        </w:rPr>
+        <w:t xml:space="preserve">                                </w:t>
+      </w:r>
+      <w:proofErr w:type="spellStart"/>
+      <w:r>
+        <w:rPr>
+          <w:rFonts w:ascii="Consolas" w:hAnsi="Consolas" w:cs="Consolas"/>
+          <w:sz w:val="21"/>
+          <w:szCs w:val="21"/>
+        </w:rPr>
+        <w:t>dataType</w:t>
+      </w:r>
+      <w:proofErr w:type="spellEnd"/>
+      <w:r>
+        <w:rPr>
+          <w:rFonts w:ascii="Consolas" w:hAnsi="Consolas" w:cs="Consolas"/>
+          <w:sz w:val="21"/>
+          <w:szCs w:val="21"/>
+        </w:rPr>
+        <w:t>: 'json',</w:t>
+      </w:r>
+    </w:p>
+    <w:p>
+      <w:pPr>
+        <w:spacing w:line="240" w:lineRule="auto"/>
+        <w:rPr>
+          <w:rFonts w:ascii="Consolas" w:hAnsi="Consolas" w:cs="Consolas"/>
+          <w:sz w:val="21"/>
+          <w:szCs w:val="21"/>
+        </w:rPr>
+      </w:pPr>
+      <w:r>
+        <w:rPr>
+          <w:rFonts w:ascii="Consolas" w:hAnsi="Consolas" w:cs="Consolas"/>
+          <w:sz w:val="21"/>
+          <w:szCs w:val="21"/>
+        </w:rPr>
+        <w:t xml:space="preserve">                                type: 'POST',</w:t>
+      </w:r>
+    </w:p>
+    <w:p>
+      <w:pPr>
+        <w:spacing w:line="240" w:lineRule="auto"/>
+        <w:rPr>
+          <w:rFonts w:ascii="Consolas" w:hAnsi="Consolas" w:cs="Consolas"/>
+          <w:sz w:val="21"/>
+          <w:szCs w:val="21"/>
+        </w:rPr>
+      </w:pPr>
+      <w:r>
+        <w:rPr>
+          <w:rFonts w:ascii="Consolas" w:hAnsi="Consolas" w:cs="Consolas"/>
+          <w:sz w:val="21"/>
+          <w:szCs w:val="21"/>
+        </w:rPr>
+        <w:t xml:space="preserve">                                success: function (</w:t>
+      </w:r>
+      <w:proofErr w:type="spellStart"/>
+      <w:r>
+        <w:rPr>
+          <w:rFonts w:ascii="Consolas" w:hAnsi="Consolas" w:cs="Consolas"/>
+          <w:sz w:val="21"/>
+          <w:szCs w:val="21"/>
+        </w:rPr>
+        <w:t>dataSetRegResponse</w:t>
+      </w:r>
+      <w:proofErr w:type="spellEnd"/>
+      <w:r>
+        <w:rPr>
+          <w:rFonts w:ascii="Consolas" w:hAnsi="Consolas" w:cs="Consolas"/>
+          <w:sz w:val="21"/>
+          <w:szCs w:val="21"/>
+        </w:rPr>
+        <w:t>) {</w:t>
+      </w:r>
+    </w:p>
+    <w:p>
+      <w:pPr>
+        <w:spacing w:line="240" w:lineRule="auto"/>
+        <w:rPr>
+          <w:rFonts w:ascii="Consolas" w:hAnsi="Consolas" w:cs="Consolas"/>
+          <w:sz w:val="21"/>
+          <w:szCs w:val="21"/>
+        </w:rPr>
+      </w:pPr>
+      <w:r>
+        <w:rPr>
+          <w:rFonts w:ascii="Consolas" w:hAnsi="Consolas" w:cs="Consolas"/>
+          <w:sz w:val="21"/>
+          <w:szCs w:val="21"/>
+        </w:rPr>
+        <w:lastRenderedPageBreak/>
+        <w:t xml:space="preserve">                                    </w:t>
+      </w:r>
+      <w:proofErr w:type="spellStart"/>
+      <w:r>
+        <w:rPr>
+          <w:rFonts w:ascii="Consolas" w:hAnsi="Consolas" w:cs="Consolas"/>
+          <w:sz w:val="21"/>
+          <w:szCs w:val="21"/>
+        </w:rPr>
+        <w:t>dataSetCompleteRegistration</w:t>
+      </w:r>
+      <w:proofErr w:type="spellEnd"/>
+      <w:r>
+        <w:rPr>
+          <w:rFonts w:ascii="Consolas" w:hAnsi="Consolas" w:cs="Consolas"/>
+          <w:sz w:val="21"/>
+          <w:szCs w:val="21"/>
+        </w:rPr>
+        <w:t xml:space="preserve"> = "Registration Complete</w:t>
+      </w:r>
+      <w:proofErr w:type="gramStart"/>
+      <w:r>
+        <w:rPr>
+          <w:rFonts w:ascii="Consolas" w:hAnsi="Consolas" w:cs="Consolas"/>
+          <w:sz w:val="21"/>
+          <w:szCs w:val="21"/>
+        </w:rPr>
+        <w:t>";</w:t>
+      </w:r>
+      <w:proofErr w:type="gramEnd"/>
+    </w:p>
+    <w:p>
+      <w:pPr>
+        <w:spacing w:line="240" w:lineRule="auto"/>
+        <w:rPr>
+          <w:rFonts w:ascii="Consolas" w:hAnsi="Consolas" w:cs="Consolas"/>
+          <w:sz w:val="21"/>
+          <w:szCs w:val="21"/>
+        </w:rPr>
+      </w:pPr>
+      <w:r>
+        <w:rPr>
+          <w:rFonts w:ascii="Consolas" w:hAnsi="Consolas" w:cs="Consolas"/>
+          <w:sz w:val="21"/>
+          <w:szCs w:val="21"/>
+        </w:rPr>
+        <w:t xml:space="preserve">                                    //</w:t>
+      </w:r>
+      <w:proofErr w:type="gramStart"/>
+      <w:r>
+        <w:rPr>
+          <w:rFonts w:ascii="Consolas" w:hAnsi="Consolas" w:cs="Consolas"/>
+          <w:sz w:val="21"/>
+          <w:szCs w:val="21"/>
+        </w:rPr>
+        <w:t>console.log(</w:t>
+      </w:r>
+      <w:proofErr w:type="gramEnd"/>
+      <w:r>
+        <w:rPr>
+          <w:rFonts w:ascii="Consolas" w:hAnsi="Consolas" w:cs="Consolas"/>
+          <w:sz w:val="21"/>
+          <w:szCs w:val="21"/>
+        </w:rPr>
+        <w:t>"Registration Complete");</w:t>
+      </w:r>
+    </w:p>
+    <w:p>
+      <w:pPr>
+        <w:spacing w:line="240" w:lineRule="auto"/>
+        <w:rPr>
+          <w:rFonts w:ascii="Consolas" w:hAnsi="Consolas" w:cs="Consolas"/>
+          <w:sz w:val="21"/>
+          <w:szCs w:val="21"/>
+        </w:rPr>
+      </w:pPr>
+      <w:r>
+        <w:rPr>
+          <w:rFonts w:ascii="Consolas" w:hAnsi="Consolas" w:cs="Consolas"/>
+          <w:sz w:val="21"/>
+          <w:szCs w:val="21"/>
+        </w:rPr>
+        <w:t xml:space="preserve">                                },</w:t>
+      </w:r>
+    </w:p>
+    <w:p>
+      <w:pPr>
+        <w:spacing w:line="240" w:lineRule="auto"/>
+        <w:rPr>
+          <w:rFonts w:ascii="Consolas" w:hAnsi="Consolas" w:cs="Consolas"/>
+          <w:sz w:val="21"/>
+          <w:szCs w:val="21"/>
+        </w:rPr>
+      </w:pPr>
+      <w:r>
+        <w:rPr>
+          <w:rFonts w:ascii="Consolas" w:hAnsi="Consolas" w:cs="Consolas"/>
+          <w:sz w:val="21"/>
+          <w:szCs w:val="21"/>
+        </w:rPr>
+        <w:t xml:space="preserve">                                error: function </w:t>
+      </w:r>
+      <w:proofErr w:type="gramStart"/>
+      <w:r>
+        <w:rPr>
+          <w:rFonts w:ascii="Consolas" w:hAnsi="Consolas" w:cs="Consolas"/>
+          <w:sz w:val="21"/>
+          <w:szCs w:val="21"/>
+        </w:rPr>
+        <w:t xml:space="preserve">( </w:t>
+      </w:r>
+      <w:proofErr w:type="spellStart"/>
+      <w:r>
+        <w:rPr>
+          <w:rFonts w:ascii="Consolas" w:hAnsi="Consolas" w:cs="Consolas"/>
+          <w:sz w:val="21"/>
+          <w:szCs w:val="21"/>
+        </w:rPr>
+        <w:t>dataSetRegResponse</w:t>
+      </w:r>
+      <w:proofErr w:type="spellEnd"/>
+      <w:proofErr w:type="gramEnd"/>
+      <w:r>
+        <w:rPr>
+          <w:rFonts w:ascii="Consolas" w:hAnsi="Consolas" w:cs="Consolas"/>
+          <w:sz w:val="21"/>
+          <w:szCs w:val="21"/>
+        </w:rPr>
+        <w:t>) {</w:t>
+      </w:r>
+    </w:p>
+    <w:p>
+      <w:pPr>
+        <w:spacing w:line="240" w:lineRule="auto"/>
+        <w:rPr>
+          <w:rFonts w:ascii="Consolas" w:hAnsi="Consolas" w:cs="Consolas"/>
+          <w:sz w:val="21"/>
+          <w:szCs w:val="21"/>
+        </w:rPr>
+      </w:pPr>
+      <w:r>
+        <w:rPr>
+          <w:rFonts w:ascii="Consolas" w:hAnsi="Consolas" w:cs="Consolas"/>
+          <w:sz w:val="21"/>
+          <w:szCs w:val="21"/>
+        </w:rPr>
+        <w:t xml:space="preserve">                                    </w:t>
+      </w:r>
+      <w:proofErr w:type="gramStart"/>
+      <w:r>
+        <w:rPr>
+          <w:rFonts w:ascii="Consolas" w:hAnsi="Consolas" w:cs="Consolas"/>
+          <w:sz w:val="21"/>
+          <w:szCs w:val="21"/>
+        </w:rPr>
+        <w:t>console.log(</w:t>
+      </w:r>
+      <w:proofErr w:type="gramEnd"/>
+      <w:r>
+        <w:rPr>
+          <w:rFonts w:ascii="Consolas" w:hAnsi="Consolas" w:cs="Consolas"/>
+          <w:sz w:val="21"/>
+          <w:szCs w:val="21"/>
+        </w:rPr>
+        <w:t>"Error in Registration Complete");</w:t>
+      </w:r>
+    </w:p>
+    <w:p>
+      <w:pPr>
+        <w:spacing w:line="240" w:lineRule="auto"/>
+        <w:rPr>
+          <w:rFonts w:ascii="Consolas" w:hAnsi="Consolas" w:cs="Consolas"/>
+          <w:sz w:val="21"/>
+          <w:szCs w:val="21"/>
+        </w:rPr>
+      </w:pPr>
+      <w:r>
+        <w:rPr>
+          <w:rFonts w:ascii="Consolas" w:hAnsi="Consolas" w:cs="Consolas"/>
+          <w:sz w:val="21"/>
+          <w:szCs w:val="21"/>
+        </w:rPr>
+        <w:t xml:space="preserve">                                    </w:t>
+      </w:r>
+      <w:proofErr w:type="spellStart"/>
+      <w:r>
+        <w:rPr>
+          <w:rFonts w:ascii="Consolas" w:hAnsi="Consolas" w:cs="Consolas"/>
+          <w:sz w:val="21"/>
+          <w:szCs w:val="21"/>
+        </w:rPr>
+        <w:t>dataSetCompleteRegistration</w:t>
+      </w:r>
+      <w:proofErr w:type="spellEnd"/>
+      <w:r>
+        <w:rPr>
+          <w:rFonts w:ascii="Consolas" w:hAnsi="Consolas" w:cs="Consolas"/>
+          <w:sz w:val="21"/>
+          <w:szCs w:val="21"/>
+        </w:rPr>
+        <w:t xml:space="preserve"> = "IGNORED</w:t>
+      </w:r>
+      <w:proofErr w:type="gramStart"/>
+      <w:r>
+        <w:rPr>
+          <w:rFonts w:ascii="Consolas" w:hAnsi="Consolas" w:cs="Consolas"/>
+          <w:sz w:val="21"/>
+          <w:szCs w:val="21"/>
+        </w:rPr>
+        <w:t>";</w:t>
+      </w:r>
+      <w:proofErr w:type="gramEnd"/>
+    </w:p>
+    <w:p>
+      <w:pPr>
+        <w:spacing w:line="240" w:lineRule="auto"/>
+        <w:rPr>
+          <w:rFonts w:ascii="Consolas" w:hAnsi="Consolas" w:cs="Consolas"/>
+          <w:sz w:val="21"/>
+          <w:szCs w:val="21"/>
+        </w:rPr>
+      </w:pPr>
+      <w:r>
+        <w:rPr>
+          <w:rFonts w:ascii="Consolas" w:hAnsi="Consolas" w:cs="Consolas"/>
+          <w:sz w:val="21"/>
+          <w:szCs w:val="21"/>
+        </w:rPr>
+        <w:t xml:space="preserve">                                }</w:t>
+      </w:r>
+    </w:p>
+    <w:p>
+      <w:pPr>
+        <w:spacing w:line="240" w:lineRule="auto"/>
+        <w:rPr>
+          <w:rFonts w:ascii="Consolas" w:hAnsi="Consolas" w:cs="Consolas"/>
+          <w:sz w:val="21"/>
+          <w:szCs w:val="21"/>
+        </w:rPr>
+      </w:pPr>
+      <w:r>
+        <w:rPr>
+          <w:rFonts w:ascii="Consolas" w:hAnsi="Consolas" w:cs="Consolas"/>
+          <w:sz w:val="21"/>
+          <w:szCs w:val="21"/>
+        </w:rPr>
+        <w:t xml:space="preserve">                            });</w:t>
+      </w:r>
+    </w:p>
+    <w:p>
+      <w:pPr>
+        <w:spacing w:line="240" w:lineRule="auto"/>
+        <w:rPr>
+          <w:rFonts w:ascii="Consolas" w:hAnsi="Consolas" w:cs="Consolas"/>
+          <w:sz w:val="21"/>
+          <w:szCs w:val="21"/>
+        </w:rPr>
+      </w:pPr>
+      <w:r>
+        <w:rPr>
+          <w:rFonts w:ascii="Consolas" w:hAnsi="Consolas" w:cs="Consolas"/>
+          <w:sz w:val="21"/>
+          <w:szCs w:val="21"/>
+        </w:rPr>
+        <w:t xml:space="preserve">                            //console.log(</w:t>
+      </w:r>
+      <w:proofErr w:type="spellStart"/>
+      <w:r>
+        <w:rPr>
+          <w:rFonts w:ascii="Consolas" w:hAnsi="Consolas" w:cs="Consolas"/>
+          <w:sz w:val="21"/>
+          <w:szCs w:val="21"/>
+        </w:rPr>
+        <w:t>cdsr</w:t>
+      </w:r>
+      <w:proofErr w:type="spellEnd"/>
+      <w:proofErr w:type="gramStart"/>
+      <w:r>
+        <w:rPr>
+          <w:rFonts w:ascii="Consolas" w:hAnsi="Consolas" w:cs="Consolas"/>
+          <w:sz w:val="21"/>
+          <w:szCs w:val="21"/>
+        </w:rPr>
+        <w:t>);</w:t>
+      </w:r>
+      <w:proofErr w:type="gramEnd"/>
+    </w:p>
+    <w:p>
+      <w:pPr>
+        <w:spacing w:line="240" w:lineRule="auto"/>
+        <w:rPr>
+          <w:rFonts w:ascii="Consolas" w:hAnsi="Consolas" w:cs="Consolas"/>
+          <w:sz w:val="21"/>
+          <w:szCs w:val="21"/>
+        </w:rPr>
+      </w:pPr>
+      <w:r>
+        <w:rPr>
+          <w:rFonts w:ascii="Consolas" w:hAnsi="Consolas" w:cs="Consolas"/>
+          <w:sz w:val="21"/>
+          <w:szCs w:val="21"/>
+        </w:rPr>
+        <w:t xml:space="preserve">                        }</w:t>
+      </w:r>
+    </w:p>
+    <w:p>
+      <w:pPr>
+        <w:spacing w:line="240" w:lineRule="auto"/>
+        <w:rPr>
+          <w:rFonts w:ascii="Consolas" w:hAnsi="Consolas" w:cs="Consolas"/>
+          <w:sz w:val="21"/>
+          <w:szCs w:val="21"/>
+        </w:rPr>
+      </w:pPr>
+      <w:r>
+        <w:rPr>
+          <w:rFonts w:ascii="Consolas" w:hAnsi="Consolas" w:cs="Consolas"/>
+          <w:sz w:val="21"/>
+          <w:szCs w:val="21"/>
+        </w:rPr>
+        <w:t xml:space="preserve">                    }</w:t>
+      </w:r>
+    </w:p>
+    <w:p>
+      <w:pPr>
+        <w:spacing w:line="240" w:lineRule="auto"/>
+        <w:rPr>
+          <w:rFonts w:ascii="Consolas" w:hAnsi="Consolas" w:cs="Consolas"/>
+          <w:sz w:val="21"/>
+          <w:szCs w:val="21"/>
+        </w:rPr>
+      </w:pPr>
+      <w:r>
+        <w:rPr>
+          <w:rFonts w:ascii="Consolas" w:hAnsi="Consolas" w:cs="Consolas"/>
+          <w:sz w:val="21"/>
+          <w:szCs w:val="21"/>
+        </w:rPr>
+        <w:t xml:space="preserve">                }</w:t>
+      </w:r>
+    </w:p>
+    <w:p>
+      <w:pPr>
+        <w:spacing w:line="240" w:lineRule="auto"/>
+        <w:rPr>
+          <w:rFonts w:ascii="Consolas" w:hAnsi="Consolas" w:cs="Consolas"/>
+          <w:sz w:val="21"/>
+          <w:szCs w:val="21"/>
+        </w:rPr>
+      </w:pPr>
+      <w:r>
+        <w:rPr>
+          <w:rFonts w:ascii="Consolas" w:hAnsi="Consolas" w:cs="Consolas"/>
+          <w:sz w:val="21"/>
+          <w:szCs w:val="21"/>
+        </w:rPr>
+        <w:t xml:space="preserve">                else {</w:t>
+      </w:r>
+    </w:p>
+    <w:p>
+      <w:pPr>
+        <w:spacing w:line="240" w:lineRule="auto"/>
+        <w:rPr>
+          <w:rFonts w:ascii="Consolas" w:hAnsi="Consolas" w:cs="Consolas"/>
+          <w:sz w:val="21"/>
+          <w:szCs w:val="21"/>
+        </w:rPr>
+      </w:pPr>
+      <w:r>
+        <w:rPr>
+          <w:rFonts w:ascii="Consolas" w:hAnsi="Consolas" w:cs="Consolas"/>
+          <w:sz w:val="21"/>
+          <w:szCs w:val="21"/>
+        </w:rPr>
+        <w:t xml:space="preserve">                    </w:t>
+      </w:r>
+      <w:proofErr w:type="spellStart"/>
+      <w:r>
+        <w:rPr>
+          <w:rFonts w:ascii="Consolas" w:hAnsi="Consolas" w:cs="Consolas"/>
+          <w:sz w:val="21"/>
+          <w:szCs w:val="21"/>
+        </w:rPr>
+        <w:t>dataSetCompleteRegistration</w:t>
+      </w:r>
+      <w:proofErr w:type="spellEnd"/>
+      <w:r>
+        <w:rPr>
+          <w:rFonts w:ascii="Consolas" w:hAnsi="Consolas" w:cs="Consolas"/>
+          <w:sz w:val="21"/>
+          <w:szCs w:val="21"/>
+        </w:rPr>
+        <w:t xml:space="preserve"> = "IGNORED</w:t>
+      </w:r>
+      <w:proofErr w:type="gramStart"/>
+      <w:r>
+        <w:rPr>
+          <w:rFonts w:ascii="Consolas" w:hAnsi="Consolas" w:cs="Consolas"/>
+          <w:sz w:val="21"/>
+          <w:szCs w:val="21"/>
+        </w:rPr>
+        <w:t>";</w:t>
+      </w:r>
+      <w:proofErr w:type="gramEnd"/>
+    </w:p>
+    <w:p>
+      <w:pPr>
+        <w:spacing w:line="240" w:lineRule="auto"/>
+        <w:rPr>
+          <w:rFonts w:ascii="Consolas" w:hAnsi="Consolas" w:cs="Consolas"/>
+          <w:sz w:val="21"/>
+          <w:szCs w:val="21"/>
+        </w:rPr>
+      </w:pPr>
+      <w:r>
+        <w:rPr>
+          <w:rFonts w:ascii="Consolas" w:hAnsi="Consolas" w:cs="Consolas"/>
+          <w:sz w:val="21"/>
+          <w:szCs w:val="21"/>
+        </w:rPr>
+        <w:t xml:space="preserve">                }</w:t>
+      </w:r>
+    </w:p>
+    <w:p>
+      <w:pPr>
+        <w:spacing w:line="240" w:lineRule="auto"/>
+        <w:rPr>
+          <w:rFonts w:ascii="Consolas" w:hAnsi="Consolas" w:cs="Consolas"/>
+          <w:sz w:val="21"/>
+          <w:szCs w:val="21"/>
+        </w:rPr>
+      </w:pPr>
+      <w:r>
+        <w:rPr>
+          <w:rFonts w:ascii="Consolas" w:hAnsi="Consolas" w:cs="Consolas"/>
+          <w:sz w:val="21"/>
+          <w:szCs w:val="21"/>
+        </w:rPr>
+        <w:t xml:space="preserve">            },</w:t>
+      </w:r>
+    </w:p>
+    <w:p>
+      <w:pPr>
+        <w:spacing w:line="240" w:lineRule="auto"/>
+        <w:rPr>
+          <w:rFonts w:ascii="Consolas" w:hAnsi="Consolas" w:cs="Consolas"/>
+          <w:sz w:val="21"/>
+          <w:szCs w:val="21"/>
+        </w:rPr>
+      </w:pPr>
+      <w:r>
+        <w:rPr>
+          <w:rFonts w:ascii="Consolas" w:hAnsi="Consolas" w:cs="Consolas"/>
+          <w:sz w:val="21"/>
+          <w:szCs w:val="21"/>
+        </w:rPr>
+        <w:t xml:space="preserve">            error: function (response) {</w:t>
+      </w:r>
+    </w:p>
+    <w:p>
+      <w:pPr>
+        <w:spacing w:line="240" w:lineRule="auto"/>
+        <w:rPr>
+          <w:rFonts w:ascii="Consolas" w:hAnsi="Consolas" w:cs="Consolas"/>
+          <w:sz w:val="21"/>
+          <w:szCs w:val="21"/>
+        </w:rPr>
+      </w:pPr>
+      <w:r>
+        <w:rPr>
+          <w:rFonts w:ascii="Consolas" w:hAnsi="Consolas" w:cs="Consolas"/>
+          <w:sz w:val="21"/>
+          <w:szCs w:val="21"/>
+        </w:rPr>
+        <w:t xml:space="preserve">                </w:t>
+      </w:r>
+      <w:proofErr w:type="gramStart"/>
+      <w:r>
+        <w:rPr>
+          <w:rFonts w:ascii="Consolas" w:hAnsi="Consolas" w:cs="Consolas"/>
+          <w:sz w:val="21"/>
+          <w:szCs w:val="21"/>
+        </w:rPr>
+        <w:t>console.log(</w:t>
+      </w:r>
+      <w:proofErr w:type="gramEnd"/>
+      <w:r>
+        <w:rPr>
+          <w:rFonts w:ascii="Consolas" w:hAnsi="Consolas" w:cs="Consolas"/>
+          <w:sz w:val="21"/>
+          <w:szCs w:val="21"/>
+        </w:rPr>
+        <w:t>"Error in post");</w:t>
+      </w:r>
+    </w:p>
+    <w:p>
+      <w:pPr>
+        <w:spacing w:line="240" w:lineRule="auto"/>
+        <w:rPr>
+          <w:rFonts w:ascii="Consolas" w:hAnsi="Consolas" w:cs="Consolas"/>
+          <w:sz w:val="21"/>
+          <w:szCs w:val="21"/>
+        </w:rPr>
+      </w:pPr>
+      <w:r>
+        <w:rPr>
+          <w:rFonts w:ascii="Consolas" w:hAnsi="Consolas" w:cs="Consolas"/>
+          <w:sz w:val="21"/>
+          <w:szCs w:val="21"/>
+        </w:rPr>
+        <w:t xml:space="preserve">            }</w:t>
+      </w:r>
+    </w:p>
+    <w:p>
+      <w:pPr>
+        <w:spacing w:line="240" w:lineRule="auto"/>
+        <w:rPr>
+          <w:rFonts w:ascii="Consolas" w:hAnsi="Consolas" w:cs="Consolas"/>
+          <w:sz w:val="21"/>
+          <w:szCs w:val="21"/>
+        </w:rPr>
+      </w:pPr>
+      <w:r>
+        <w:rPr>
+          <w:rFonts w:ascii="Consolas" w:hAnsi="Consolas" w:cs="Consolas"/>
+          <w:sz w:val="21"/>
+          <w:szCs w:val="21"/>
+        </w:rPr>
+        <w:t xml:space="preserve">        });</w:t>
+      </w:r>
+    </w:p>
+    <w:p>
+      <w:pPr>
+        <w:spacing w:line="240" w:lineRule="auto"/>
+        <w:rPr>
+          <w:rFonts w:ascii="Consolas" w:hAnsi="Consolas" w:cs="Consolas"/>
+          <w:sz w:val="21"/>
+          <w:szCs w:val="21"/>
+        </w:rPr>
+      </w:pPr>
+      <w:r>
+        <w:rPr>
+          <w:rFonts w:ascii="Consolas" w:hAnsi="Consolas" w:cs="Consolas"/>
+          <w:sz w:val="21"/>
+          <w:szCs w:val="21"/>
+        </w:rPr>
+        <w:t xml:space="preserve">    }</w:t>
+      </w:r>
     </w:p>
     <w:p>
       <w:pPr>
@@ -17863,6 +20423,16 @@
           <w:lang w:bidi="ar"/>
         </w:rPr>
         <w:br/>
+      </w:r>
+      <w:r>
+        <w:rPr>
+          <w:rFonts w:ascii="Consolas" w:eastAsia="Roboto" w:hAnsi="Consolas" w:cs="Consolas"/>
+          <w:color w:val="263238"/>
+          <w:sz w:val="21"/>
+          <w:szCs w:val="21"/>
+          <w:lang w:bidi="ar"/>
+        </w:rPr>
+        <w:lastRenderedPageBreak/>
         <w:t>       '</w:t>
       </w:r>
       <w:r>
@@ -17977,16 +20547,6 @@
           <w:lang w:bidi="ar"/>
         </w:rPr>
         <w:br/>
-      </w:r>
-      <w:r>
-        <w:rPr>
-          <w:rFonts w:ascii="Consolas" w:eastAsia="Roboto" w:hAnsi="Consolas" w:cs="Consolas"/>
-          <w:color w:val="263238"/>
-          <w:sz w:val="21"/>
-          <w:szCs w:val="21"/>
-          <w:lang w:bidi="ar"/>
-        </w:rPr>
-        <w:lastRenderedPageBreak/>
         <w:t>   </w:t>
       </w:r>
       <w:r>
@@ -19421,6 +21981,7 @@
           <w:sz w:val="18"/>
           <w:szCs w:val="18"/>
         </w:rPr>
+        <w:lastRenderedPageBreak/>
         <w:br/>
       </w:r>
       <w:r>
@@ -19724,14 +22285,6 @@
           <w:szCs w:val="18"/>
         </w:rPr>
         <w:br/>
-      </w:r>
-      <w:r>
-        <w:rPr>
-          <w:color w:val="000000"/>
-          <w:sz w:val="18"/>
-          <w:szCs w:val="18"/>
-        </w:rPr>
-        <w:lastRenderedPageBreak/>
         <w:t xml:space="preserve">    </w:t>
       </w:r>
       <w:proofErr w:type="spellStart"/>
@@ -22404,6 +24957,7 @@
           <w:sz w:val="18"/>
           <w:szCs w:val="18"/>
         </w:rPr>
+        <w:lastRenderedPageBreak/>
         <w:t>$</w:t>
       </w:r>
       <w:r>
@@ -22778,14 +25332,6 @@
           <w:szCs w:val="18"/>
         </w:rPr>
         <w:br/>
-      </w:r>
-      <w:r>
-        <w:rPr>
-          <w:color w:val="000000"/>
-          <w:sz w:val="18"/>
-          <w:szCs w:val="18"/>
-        </w:rPr>
-        <w:lastRenderedPageBreak/>
         <w:t xml:space="preserve">            </w:t>
       </w:r>
       <w:r>

</xml_diff>